<commit_message>
Edit the Characterization file (need to be completed)
</commit_message>
<xml_diff>
--- a/SIPL_ProjectCharacterizationDocument.docx
+++ b/SIPL_ProjectCharacterizationDocument.docx
@@ -1,6 +1,6 @@
 
 <file path=word/document.xml><?xml version="1.0" encoding="utf-8"?>
-<w:document xmlns:wpc="http://schemas.microsoft.com/office/word/2010/wordprocessingCanvas" xmlns:cx="http://schemas.microsoft.com/office/drawing/2014/chartex" xmlns:cx1="http://schemas.microsoft.com/office/drawing/2015/9/8/chartex" xmlns:cx2="http://schemas.microsoft.com/office/drawing/2015/10/21/chartex" xmlns:cx3="http://schemas.microsoft.com/office/drawing/2016/5/9/chartex" xmlns:cx4="http://schemas.microsoft.com/office/drawing/2016/5/10/chartex" xmlns:cx5="http://schemas.microsoft.com/office/drawing/2016/5/11/chartex" xmlns:cx6="http://schemas.microsoft.com/office/drawing/2016/5/12/chartex" xmlns:cx7="http://schemas.microsoft.com/office/drawing/2016/5/13/chartex" xmlns:cx8="http://schemas.microsoft.com/office/drawing/2016/5/14/chartex" xmlns:mc="http://schemas.openxmlformats.org/markup-compatibility/2006" xmlns:aink="http://schemas.microsoft.com/office/drawing/2016/ink" xmlns:am3d="http://schemas.microsoft.com/office/drawing/2017/model3d" xmlns:o="urn:schemas-microsoft-com:office:office" xmlns:r="http://schemas.openxmlformats.org/officeDocument/2006/relationships" xmlns:m="http://schemas.openxmlformats.org/officeDocument/2006/math" xmlns:v="urn:schemas-microsoft-com:vml" xmlns:wp14="http://schemas.microsoft.com/office/word/2010/wordprocessingDrawing" xmlns:wp="http://schemas.openxmlformats.org/drawingml/2006/wordprocessingDrawing" xmlns:w10="urn:schemas-microsoft-com:office:word" xmlns:w="http://schemas.openxmlformats.org/wordprocessingml/2006/main" xmlns:w14="http://schemas.microsoft.com/office/word/2010/wordml" xmlns:w15="http://schemas.microsoft.com/office/word/2012/wordml" xmlns:w16cid="http://schemas.microsoft.com/office/word/2016/wordml/cid" xmlns:w16se="http://schemas.microsoft.com/office/word/2015/wordml/symex" xmlns:wpg="http://schemas.microsoft.com/office/word/2010/wordprocessingGroup" xmlns:wpi="http://schemas.microsoft.com/office/word/2010/wordprocessingInk" xmlns:wne="http://schemas.microsoft.com/office/word/2006/wordml" xmlns:wps="http://schemas.microsoft.com/office/word/2010/wordprocessingShape" mc:Ignorable="w14 w15 w16se w16cid wp14">
+<w:document xmlns:wpc="http://schemas.microsoft.com/office/word/2010/wordprocessingCanvas" xmlns:cx="http://schemas.microsoft.com/office/drawing/2014/chartex" xmlns:cx1="http://schemas.microsoft.com/office/drawing/2015/9/8/chartex" xmlns:mc="http://schemas.openxmlformats.org/markup-compatibility/2006" xmlns:o="urn:schemas-microsoft-com:office:office" xmlns:r="http://schemas.openxmlformats.org/officeDocument/2006/relationships" xmlns:m="http://schemas.openxmlformats.org/officeDocument/2006/math" xmlns:v="urn:schemas-microsoft-com:vml" xmlns:wp14="http://schemas.microsoft.com/office/word/2010/wordprocessingDrawing" xmlns:wp="http://schemas.openxmlformats.org/drawingml/2006/wordprocessingDrawing" xmlns:w10="urn:schemas-microsoft-com:office:word" xmlns:w="http://schemas.openxmlformats.org/wordprocessingml/2006/main" xmlns:w14="http://schemas.microsoft.com/office/word/2010/wordml" xmlns:w15="http://schemas.microsoft.com/office/word/2012/wordml" xmlns:w16se="http://schemas.microsoft.com/office/word/2015/wordml/symex" xmlns:wpg="http://schemas.microsoft.com/office/word/2010/wordprocessingGroup" xmlns:wpi="http://schemas.microsoft.com/office/word/2010/wordprocessingInk" xmlns:wne="http://schemas.microsoft.com/office/word/2006/wordml" xmlns:wps="http://schemas.microsoft.com/office/word/2010/wordprocessingShape" mc:Ignorable="w14 w15 w16se wp14">
   <w:body>
     <w:p>
       <w:pPr>
@@ -1160,7 +1160,43 @@
           <w:szCs w:val="24"/>
           <w:rtl/>
         </w:rPr>
-        <w:t xml:space="preserve"> הסובלים מרמות שונות של דיכאון. המטופלים עבור שישה מפגשים, כאשר בכל אחד מהן הוערכה על ידי פסיכיאטר מידת הדיכאון שלהם.</w:t>
+        <w:t xml:space="preserve"> הסובלים מרמות שונות של דיכאון. המטופלים עבר</w:t>
+      </w:r>
+      <w:r>
+        <w:rPr>
+          <w:rFonts w:hint="cs"/>
+          <w:sz w:val="24"/>
+          <w:szCs w:val="24"/>
+          <w:rtl/>
+        </w:rPr>
+        <w:t>ו</w:t>
+      </w:r>
+      <w:r>
+        <w:rPr>
+          <w:rFonts w:hint="cs"/>
+          <w:sz w:val="24"/>
+          <w:szCs w:val="24"/>
+          <w:rtl/>
+        </w:rPr>
+        <w:t xml:space="preserve"> שישה מפגשים, כאשר בכל אחד מה</w:t>
+      </w:r>
+      <w:r>
+        <w:rPr>
+          <w:rFonts w:hint="cs"/>
+          <w:sz w:val="24"/>
+          <w:szCs w:val="24"/>
+          <w:rtl/>
+        </w:rPr>
+        <w:t>ם</w:t>
+      </w:r>
+      <w:r>
+        <w:rPr>
+          <w:rFonts w:hint="cs"/>
+          <w:sz w:val="24"/>
+          <w:szCs w:val="24"/>
+          <w:rtl/>
+        </w:rPr>
+        <w:t xml:space="preserve"> הוערכה על ידי פסיכיאטר מידת הדיכאון שלהם.</w:t>
       </w:r>
       <w:r>
         <w:rPr>
@@ -1246,7 +1282,25 @@
           <w:szCs w:val="24"/>
           <w:rtl/>
         </w:rPr>
-        <w:t>בפרויקט ננסה למצוא, בשיטות שונות של למידה ממוחשבת, קשר בין האותות הנפלטים ממוחו של המטופל ב</w:t>
+        <w:t>בפרויקט ננסה למצוא, בשיטות שונות של למידה</w:t>
+      </w:r>
+      <w:r>
+        <w:rPr>
+          <w:rFonts w:hint="cs"/>
+          <w:sz w:val="24"/>
+          <w:szCs w:val="24"/>
+          <w:rtl/>
+        </w:rPr>
+        <w:t xml:space="preserve"> חישובית</w:t>
+      </w:r>
+      <w:r>
+        <w:rPr>
+          <w:rFonts w:hint="cs"/>
+          <w:sz w:val="24"/>
+          <w:szCs w:val="24"/>
+          <w:rtl/>
+        </w:rPr>
+        <w:t>, קשר בין האותות הנפלטים ממוחו של המטופל ב</w:t>
       </w:r>
       <w:r>
         <w:rPr>
@@ -1359,7 +1413,25 @@
           <w:szCs w:val="24"/>
           <w:rtl/>
         </w:rPr>
-        <w:t xml:space="preserve">קיבלנו מידע עבור 27 מטופלים, בארבעה מגשי טיפולים למטופל. הקלט הוא אוסף של מטריצות תלת מימדיות, כאשר כל מטריצה מייצגת מפגש אחד עבור מטופל אחד. כל מטריצה מורכבת מכ-45 פרקי דגימה מן המטופל. בכל פרק דגימה נלקחו 2000 דגימות בתדר </w:t>
+        <w:t>קיבלנו מידע עבור 27 מטופלים, בארבעה מ</w:t>
+      </w:r>
+      <w:r>
+        <w:rPr>
+          <w:rFonts w:hint="cs"/>
+          <w:sz w:val="24"/>
+          <w:szCs w:val="24"/>
+          <w:rtl/>
+        </w:rPr>
+        <w:t>פ</w:t>
+      </w:r>
+      <w:r>
+        <w:rPr>
+          <w:rFonts w:hint="cs"/>
+          <w:sz w:val="24"/>
+          <w:szCs w:val="24"/>
+          <w:rtl/>
+        </w:rPr>
+        <w:t xml:space="preserve">גשי טיפולים למטופל. הקלט הוא אוסף של מטריצות תלת מימדיות, כאשר כל מטריצה מייצגת מפגש אחד עבור מטופל אחד. כל מטריצה מורכבת מכ-45 פרקי דגימה מן המטופל. בכל פרק דגימה נלקחו 2000 דגימות בתדר </w:t>
       </w:r>
       <m:oMath>
         <m:sSub>
@@ -1635,7 +1707,45 @@
           <w:szCs w:val="24"/>
           <w:rtl/>
         </w:rPr>
-        <w:t xml:space="preserve"> כלומר, אין קורלציה בין ההיטל במרחב בעל המימד הקטן יותר, לבין הערכת הפסיכאטר. הפתרון אותו נבחן בפרויקט הוא שימוש במטריקה רימאנית לצורך חישוב ה"מרחק" בין נקודות מידע. </w:t>
+        <w:t xml:space="preserve"> כלומר, אין קורלציה בין ההיטל במרחב בעל המימד הקטן יותר, לבין הערכת הפסיכאטר. הפתרון אותו נבח</w:t>
+      </w:r>
+      <w:r>
+        <w:rPr>
+          <w:rFonts w:hint="cs"/>
+          <w:sz w:val="24"/>
+          <w:szCs w:val="24"/>
+          <w:rtl/>
+        </w:rPr>
+        <w:t xml:space="preserve">ן בפרויקט הוא שימוש במטריקה </w:t>
+      </w:r>
+      <w:proofErr w:type="spellStart"/>
+      <w:r>
+        <w:rPr>
+          <w:rFonts w:hint="cs"/>
+          <w:sz w:val="24"/>
+          <w:szCs w:val="24"/>
+          <w:rtl/>
+        </w:rPr>
+        <w:t>רימ</w:t>
+      </w:r>
+      <w:r>
+        <w:rPr>
+          <w:rFonts w:hint="cs"/>
+          <w:sz w:val="24"/>
+          <w:szCs w:val="24"/>
+          <w:rtl/>
+        </w:rPr>
+        <w:t>נית</w:t>
+      </w:r>
+      <w:proofErr w:type="spellEnd"/>
+      <w:r>
+        <w:rPr>
+          <w:rFonts w:hint="cs"/>
+          <w:sz w:val="24"/>
+          <w:szCs w:val="24"/>
+          <w:rtl/>
+        </w:rPr>
+        <w:t xml:space="preserve"> לצורך חישוב ה"מרחק" בין נקודות מידע. </w:t>
       </w:r>
     </w:p>
     <w:p>
@@ -1663,16 +1773,54 @@
           <w:szCs w:val="24"/>
           <w:rtl/>
         </w:rPr>
-        <w:t>,</w:t>
-      </w:r>
-      <w:r>
-        <w:rPr>
-          <w:rFonts w:hint="cs"/>
-          <w:sz w:val="24"/>
-          <w:szCs w:val="24"/>
-          <w:rtl/>
-        </w:rPr>
-        <w:t xml:space="preserve"> על ידי אלגוריתמים אשר יכולים לעזור בהורדת מימדיות עבור אותות </w:t>
+        <w:t xml:space="preserve">. נעשה זאת </w:t>
+      </w:r>
+      <w:r>
+        <w:rPr>
+          <w:rFonts w:hint="cs"/>
+          <w:sz w:val="24"/>
+          <w:szCs w:val="24"/>
+          <w:rtl/>
+        </w:rPr>
+        <w:t xml:space="preserve">על ידי אלגוריתמים </w:t>
+      </w:r>
+      <w:r>
+        <w:rPr>
+          <w:rFonts w:hint="cs"/>
+          <w:sz w:val="24"/>
+          <w:szCs w:val="24"/>
+          <w:rtl/>
+        </w:rPr>
+        <w:t xml:space="preserve">אשר יכולים לעזור בהורדת </w:t>
+      </w:r>
+      <w:proofErr w:type="spellStart"/>
+      <w:r>
+        <w:rPr>
+          <w:rFonts w:hint="cs"/>
+          <w:sz w:val="24"/>
+          <w:szCs w:val="24"/>
+          <w:rtl/>
+        </w:rPr>
+        <w:t>מימדיות</w:t>
+      </w:r>
+      <w:proofErr w:type="spellEnd"/>
+      <w:r>
+        <w:rPr>
+          <w:rFonts w:hint="cs"/>
+          <w:sz w:val="24"/>
+          <w:szCs w:val="24"/>
+          <w:rtl/>
+        </w:rPr>
+        <w:t xml:space="preserve">. </w:t>
+      </w:r>
+      <w:r>
+        <w:rPr>
+          <w:rFonts w:hint="cs"/>
+          <w:sz w:val="24"/>
+          <w:szCs w:val="24"/>
+          <w:rtl/>
+        </w:rPr>
+        <w:t xml:space="preserve">עבור אותות </w:t>
       </w:r>
       <w:r>
         <w:rPr>
@@ -1689,7 +1837,25 @@
           <w:szCs w:val="24"/>
           <w:rtl/>
         </w:rPr>
-        <w:t xml:space="preserve"> הם </w:t>
+        <w:t xml:space="preserve"> </w:t>
+      </w:r>
+      <w:r>
+        <w:rPr>
+          <w:rFonts w:hint="cs"/>
+          <w:sz w:val="24"/>
+          <w:szCs w:val="24"/>
+          <w:rtl/>
+        </w:rPr>
+        <w:t xml:space="preserve">אלגוריתמים אפשריים </w:t>
+      </w:r>
+      <w:r>
+        <w:rPr>
+          <w:rFonts w:hint="cs"/>
+          <w:sz w:val="24"/>
+          <w:szCs w:val="24"/>
+          <w:rtl/>
+        </w:rPr>
+        <w:t xml:space="preserve">הם </w:t>
       </w:r>
       <w:r>
         <w:rPr>
@@ -1829,143 +1995,20 @@
           <w:sz w:val="24"/>
           <w:szCs w:val="24"/>
           <w:rtl/>
-          <w:lang w:val="he-IL"/>
-        </w:rPr>
-        <mc:AlternateContent>
-          <mc:Choice Requires="wps">
-            <w:drawing>
-              <wp:anchor distT="0" distB="0" distL="114300" distR="114300" simplePos="0" relativeHeight="251682816" behindDoc="0" locked="0" layoutInCell="1" allowOverlap="1" wp14:anchorId="1DAD5D35" wp14:editId="275265B0">
-                <wp:simplePos x="0" y="0"/>
-                <wp:positionH relativeFrom="column">
-                  <wp:posOffset>-1003300</wp:posOffset>
-                </wp:positionH>
-                <wp:positionV relativeFrom="paragraph">
-                  <wp:posOffset>224529</wp:posOffset>
-                </wp:positionV>
-                <wp:extent cx="573666" cy="448235"/>
-                <wp:effectExtent l="0" t="0" r="0" b="9525"/>
-                <wp:wrapNone/>
-                <wp:docPr id="15" name="Text Box 15"/>
-                <wp:cNvGraphicFramePr/>
-                <a:graphic xmlns:a="http://schemas.openxmlformats.org/drawingml/2006/main">
-                  <a:graphicData uri="http://schemas.microsoft.com/office/word/2010/wordprocessingShape">
-                    <wps:wsp>
-                      <wps:cNvSpPr txBox="1"/>
-                      <wps:spPr>
-                        <a:xfrm>
-                          <a:off x="0" y="0"/>
-                          <a:ext cx="573666" cy="448235"/>
-                        </a:xfrm>
-                        <a:prstGeom prst="rect">
-                          <a:avLst/>
-                        </a:prstGeom>
-                        <a:solidFill>
-                          <a:schemeClr val="lt1"/>
-                        </a:solidFill>
-                        <a:ln w="6350">
-                          <a:noFill/>
-                        </a:ln>
-                      </wps:spPr>
-                      <wps:txbx>
-                        <w:txbxContent>
-                          <w:p>
-                            <w:pPr>
-                              <w:bidi/>
-                              <w:jc w:val="center"/>
-                            </w:pPr>
-                            <w:r>
-                              <w:rPr>
-                                <w:rFonts w:hint="cs"/>
-                                <w:rtl/>
-                              </w:rPr>
-                              <w:t xml:space="preserve">אותות </w:t>
-                            </w:r>
-                            <w:r>
-                              <w:rPr>
-                                <w:rFonts w:hint="cs"/>
-                              </w:rPr>
-                              <w:t>EEG</w:t>
-                            </w:r>
-                          </w:p>
-                        </w:txbxContent>
-                      </wps:txbx>
-                      <wps:bodyPr rot="0" spcFirstLastPara="0" vertOverflow="overflow" horzOverflow="overflow" vert="horz" wrap="square" lIns="91440" tIns="45720" rIns="91440" bIns="45720" numCol="1" spcCol="0" rtlCol="0" fromWordArt="0" anchor="t" anchorCtr="0" forceAA="0" compatLnSpc="1">
-                        <a:prstTxWarp prst="textNoShape">
-                          <a:avLst/>
-                        </a:prstTxWarp>
-                        <a:noAutofit/>
-                      </wps:bodyPr>
-                    </wps:wsp>
-                  </a:graphicData>
-                </a:graphic>
-                <wp14:sizeRelH relativeFrom="margin">
-                  <wp14:pctWidth>0</wp14:pctWidth>
-                </wp14:sizeRelH>
-                <wp14:sizeRelV relativeFrom="margin">
-                  <wp14:pctHeight>0</wp14:pctHeight>
-                </wp14:sizeRelV>
-              </wp:anchor>
-            </w:drawing>
-          </mc:Choice>
-          <mc:Fallback>
-            <w:pict>
-              <v:shapetype w14:anchorId="1DAD5D35" id="_x0000_t202" coordsize="21600,21600" o:spt="202" path="m,l,21600r21600,l21600,xe">
-                <v:stroke joinstyle="miter"/>
-                <v:path gradientshapeok="t" o:connecttype="rect"/>
-              </v:shapetype>
-              <v:shape id="Text Box 15" o:spid="_x0000_s1026" type="#_x0000_t202" style="position:absolute;left:0;text-align:left;margin-left:-79pt;margin-top:17.7pt;width:45.15pt;height:35.3pt;z-index:251682816;visibility:visible;mso-wrap-style:square;mso-width-percent:0;mso-height-percent:0;mso-wrap-distance-left:9pt;mso-wrap-distance-top:0;mso-wrap-distance-right:9pt;mso-wrap-distance-bottom:0;mso-position-horizontal:absolute;mso-position-horizontal-relative:text;mso-position-vertical:absolute;mso-position-vertical-relative:text;mso-width-percent:0;mso-height-percent:0;mso-width-relative:margin;mso-height-relative:margin;v-text-anchor:top" o:gfxdata="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" fillcolor="white [3201]" stroked="f" strokeweight=".5pt">
-                <v:textbox>
-                  <w:txbxContent>
-                    <w:p>
-                      <w:pPr>
-                        <w:bidi/>
-                        <w:jc w:val="center"/>
-                      </w:pPr>
-                      <w:r>
-                        <w:rPr>
-                          <w:rFonts w:hint="cs"/>
-                          <w:rtl/>
-                        </w:rPr>
-                        <w:t xml:space="preserve">אותות </w:t>
-                      </w:r>
-                      <w:r>
-                        <w:rPr>
-                          <w:rFonts w:hint="cs"/>
-                        </w:rPr>
-                        <w:t>EEG</w:t>
-                      </w:r>
-                    </w:p>
-                  </w:txbxContent>
-                </v:textbox>
-              </v:shape>
-            </w:pict>
-          </mc:Fallback>
-        </mc:AlternateContent>
-      </w:r>
-      <w:r>
-        <w:rPr>
-          <w:rFonts w:hint="cs"/>
-          <w:b/>
-          <w:bCs/>
-          <w:noProof/>
-          <w:sz w:val="24"/>
-          <w:szCs w:val="24"/>
-          <w:rtl/>
-          <w:lang w:val="he-IL"/>
         </w:rPr>
         <mc:AlternateContent>
           <mc:Choice Requires="wpg">
             <w:drawing>
-              <wp:anchor distT="0" distB="0" distL="114300" distR="114300" simplePos="0" relativeHeight="251678720" behindDoc="0" locked="0" layoutInCell="1" allowOverlap="1" wp14:anchorId="32179466" wp14:editId="30B62D79">
+              <wp:anchor distT="0" distB="0" distL="114300" distR="114300" simplePos="0" relativeHeight="251678720" behindDoc="0" locked="0" layoutInCell="1" allowOverlap="1" wp14:anchorId="32179466" wp14:editId="4BDFBD2D">
                 <wp:simplePos x="0" y="0"/>
                 <wp:positionH relativeFrom="column">
-                  <wp:posOffset>-423919</wp:posOffset>
+                  <wp:posOffset>872500</wp:posOffset>
                 </wp:positionH>
                 <wp:positionV relativeFrom="paragraph">
-                  <wp:posOffset>274987</wp:posOffset>
+                  <wp:posOffset>277597</wp:posOffset>
                 </wp:positionV>
-                <wp:extent cx="6232935" cy="1045844"/>
-                <wp:effectExtent l="0" t="0" r="92075" b="21590"/>
+                <wp:extent cx="4935820" cy="1026795"/>
+                <wp:effectExtent l="0" t="0" r="74930" b="20955"/>
                 <wp:wrapNone/>
                 <wp:docPr id="11" name="Group 11"/>
                 <wp:cNvGraphicFramePr/>
@@ -1976,76 +2019,11 @@
                       <wpg:grpSpPr>
                         <a:xfrm>
                           <a:off x="0" y="0"/>
-                          <a:ext cx="6232935" cy="1045844"/>
-                          <a:chOff x="-418328" y="-60027"/>
-                          <a:chExt cx="6233434" cy="1045883"/>
+                          <a:ext cx="4935820" cy="1026795"/>
+                          <a:chOff x="878566" y="-59761"/>
+                          <a:chExt cx="4936540" cy="1027426"/>
                         </a:xfrm>
                       </wpg:grpSpPr>
-                      <wps:wsp>
-                        <wps:cNvPr id="6" name="Flowchart: Process 6"/>
-                        <wps:cNvSpPr/>
-                        <wps:spPr>
-                          <a:xfrm>
-                            <a:off x="-95599" y="-60027"/>
-                            <a:ext cx="980767" cy="1045883"/>
-                          </a:xfrm>
-                          <a:prstGeom prst="flowChartProcess">
-                            <a:avLst/>
-                          </a:prstGeom>
-                        </wps:spPr>
-                        <wps:style>
-                          <a:lnRef idx="2">
-                            <a:schemeClr val="accent6"/>
-                          </a:lnRef>
-                          <a:fillRef idx="1">
-                            <a:schemeClr val="lt1"/>
-                          </a:fillRef>
-                          <a:effectRef idx="0">
-                            <a:schemeClr val="accent6"/>
-                          </a:effectRef>
-                          <a:fontRef idx="minor">
-                            <a:schemeClr val="dk1"/>
-                          </a:fontRef>
-                        </wps:style>
-                        <wps:txbx>
-                          <w:txbxContent>
-                            <w:p>
-                              <w:pPr>
-                                <w:jc w:val="center"/>
-                                <w:rPr>
-                                  <w:sz w:val="20"/>
-                                  <w:szCs w:val="20"/>
-                                  <w:rtl/>
-                                </w:rPr>
-                              </w:pPr>
-                              <w:r>
-                                <w:rPr>
-                                  <w:rFonts w:hint="cs"/>
-                                  <w:sz w:val="20"/>
-                                  <w:szCs w:val="20"/>
-                                  <w:rtl/>
-                                </w:rPr>
-                                <w:t>חישוב הקוואריאנס של האות של כל אלקטרודה</w:t>
-                              </w:r>
-                              <w:r>
-                                <w:rPr>
-                                  <w:rFonts w:hint="cs"/>
-                                  <w:sz w:val="20"/>
-                                  <w:szCs w:val="20"/>
-                                  <w:rtl/>
-                                </w:rPr>
-                                <w:t>, עם ממוצע רימאני</w:t>
-                              </w:r>
-                            </w:p>
-                          </w:txbxContent>
-                        </wps:txbx>
-                        <wps:bodyPr rot="0" spcFirstLastPara="0" vertOverflow="overflow" horzOverflow="overflow" vert="horz" wrap="square" lIns="91440" tIns="45720" rIns="91440" bIns="45720" numCol="1" spcCol="0" rtlCol="0" fromWordArt="0" anchor="ctr" anchorCtr="0" forceAA="0" compatLnSpc="1">
-                          <a:prstTxWarp prst="textNoShape">
-                            <a:avLst/>
-                          </a:prstTxWarp>
-                          <a:noAutofit/>
-                        </wps:bodyPr>
-                      </wps:wsp>
                       <wps:wsp>
                         <wps:cNvPr id="7" name="Flowchart: Process 7"/>
                         <wps:cNvSpPr/>
@@ -2078,7 +2056,6 @@
                               <w:pPr>
                                 <w:jc w:val="center"/>
                                 <w:rPr>
-                                  <w:rFonts w:hint="cs"/>
                                   <w:rtl/>
                                 </w:rPr>
                               </w:pPr>
@@ -2087,10 +2064,20 @@
                                   <w:rFonts w:hint="cs"/>
                                   <w:rtl/>
                                 </w:rPr>
-                                <w:t xml:space="preserve">הטלת המטריצות על </w:t>
+                                <w:t>בחירת</w:t>
                               </w:r>
                               <w:r>
-                                <w:t>Riemann manifold</w:t>
+                                <w:rPr>
+                                  <w:rtl/>
+                                </w:rPr>
+                                <w:br/>
+                              </w:r>
+                              <w:r>
+                                <w:rPr>
+                                  <w:rFonts w:hint="cs"/>
+                                  <w:rtl/>
+                                </w:rPr>
+                                <w:t>מאפיינים</w:t>
                               </w:r>
                             </w:p>
                           </w:txbxContent>
@@ -2199,37 +2186,6 @@
                           </a:prstTxWarp>
                           <a:noAutofit/>
                         </wps:bodyPr>
-                      </wps:wsp>
-                      <wps:wsp>
-                        <wps:cNvPr id="17" name="Straight Arrow Connector 17"/>
-                        <wps:cNvCnPr/>
-                        <wps:spPr>
-                          <a:xfrm>
-                            <a:off x="-418328" y="83408"/>
-                            <a:ext cx="327660" cy="0"/>
-                          </a:xfrm>
-                          <a:prstGeom prst="straightConnector1">
-                            <a:avLst/>
-                          </a:prstGeom>
-                          <a:ln>
-                            <a:tailEnd type="triangle"/>
-                          </a:ln>
-                        </wps:spPr>
-                        <wps:style>
-                          <a:lnRef idx="1">
-                            <a:schemeClr val="accent1"/>
-                          </a:lnRef>
-                          <a:fillRef idx="0">
-                            <a:schemeClr val="accent1"/>
-                          </a:fillRef>
-                          <a:effectRef idx="0">
-                            <a:schemeClr val="accent1"/>
-                          </a:effectRef>
-                          <a:fontRef idx="minor">
-                            <a:schemeClr val="tx1"/>
-                          </a:fontRef>
-                        </wps:style>
-                        <wps:bodyPr/>
                       </wps:wsp>
                       <wps:wsp>
                         <wps:cNvPr id="21" name="Straight Arrow Connector 21"/>
@@ -2369,53 +2325,18 @@
           </mc:Choice>
           <mc:Fallback>
             <w:pict>
-              <v:group w14:anchorId="32179466" id="Group 11" o:spid="_x0000_s1027" style="position:absolute;left:0;text-align:left;margin-left:-33.4pt;margin-top:21.65pt;width:490.8pt;height:82.35pt;z-index:251678720;mso-width-relative:margin;mso-height-relative:margin" coordorigin="-4183,-600" coordsize="62334,10458" o:gfxdata="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">
+              <v:group w14:anchorId="32179466" id="Group 11" o:spid="_x0000_s1026" style="position:absolute;left:0;text-align:left;margin-left:68.7pt;margin-top:21.85pt;width:388.65pt;height:80.85pt;z-index:251678720;mso-width-relative:margin;mso-height-relative:margin" coordorigin="8785,-597" coordsize="49365,10274" o:gfxdata="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">
                 <v:shapetype id="_x0000_t109" coordsize="21600,21600" o:spt="109" path="m,l,21600r21600,l21600,xe">
                   <v:stroke joinstyle="miter"/>
                   <v:path gradientshapeok="t" o:connecttype="rect"/>
                 </v:shapetype>
-                <v:shape id="Flowchart: Process 6" o:spid="_x0000_s1028" type="#_x0000_t109" style="position:absolute;left:-955;top:-600;width:9806;height:10458;visibility:visible;mso-wrap-style:square;v-text-anchor:middle" o:gfxdata="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" fillcolor="white [3201]" strokecolor="#70ad47 [3209]" strokeweight="1pt">
+                <v:shape id="Flowchart: Process 7" o:spid="_x0000_s1027" type="#_x0000_t109" style="position:absolute;left:11415;top:-540;width:9804;height:10216;visibility:visible;mso-wrap-style:square;v-text-anchor:middle" o:gfxdata="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" fillcolor="white [3201]" strokecolor="#70ad47 [3209]" strokeweight="1pt">
                   <v:textbox>
                     <w:txbxContent>
                       <w:p>
                         <w:pPr>
                           <w:jc w:val="center"/>
                           <w:rPr>
-                            <w:sz w:val="20"/>
-                            <w:szCs w:val="20"/>
-                            <w:rtl/>
-                          </w:rPr>
-                        </w:pPr>
-                        <w:r>
-                          <w:rPr>
-                            <w:rFonts w:hint="cs"/>
-                            <w:sz w:val="20"/>
-                            <w:szCs w:val="20"/>
-                            <w:rtl/>
-                          </w:rPr>
-                          <w:t>חישוב הקוואריאנס של האות של כל אלקטרודה</w:t>
-                        </w:r>
-                        <w:r>
-                          <w:rPr>
-                            <w:rFonts w:hint="cs"/>
-                            <w:sz w:val="20"/>
-                            <w:szCs w:val="20"/>
-                            <w:rtl/>
-                          </w:rPr>
-                          <w:t>, עם ממוצע רימאני</w:t>
-                        </w:r>
-                      </w:p>
-                    </w:txbxContent>
-                  </v:textbox>
-                </v:shape>
-                <v:shape id="Flowchart: Process 7" o:spid="_x0000_s1029" type="#_x0000_t109" style="position:absolute;left:11415;top:-540;width:9804;height:10216;visibility:visible;mso-wrap-style:square;v-text-anchor:middle" o:gfxdata="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" fillcolor="white [3201]" strokecolor="#70ad47 [3209]" strokeweight="1pt">
-                  <v:textbox>
-                    <w:txbxContent>
-                      <w:p>
-                        <w:pPr>
-                          <w:jc w:val="center"/>
-                          <w:rPr>
-                            <w:rFonts w:hint="cs"/>
                             <w:rtl/>
                           </w:rPr>
                         </w:pPr>
@@ -2424,16 +2345,26 @@
                             <w:rFonts w:hint="cs"/>
                             <w:rtl/>
                           </w:rPr>
-                          <w:t xml:space="preserve">הטלת המטריצות על </w:t>
+                          <w:t>בחירת</w:t>
                         </w:r>
                         <w:r>
-                          <w:t>Riemann manifold</w:t>
+                          <w:rPr>
+                            <w:rtl/>
+                          </w:rPr>
+                          <w:br/>
+                        </w:r>
+                        <w:r>
+                          <w:rPr>
+                            <w:rFonts w:hint="cs"/>
+                            <w:rtl/>
+                          </w:rPr>
+                          <w:t>מאפיינים</w:t>
                         </w:r>
                       </w:p>
                     </w:txbxContent>
                   </v:textbox>
                 </v:shape>
-                <v:shape id="Flowchart: Process 8" o:spid="_x0000_s1030" type="#_x0000_t109" style="position:absolute;left:23667;top:-540;width:9804;height:10096;visibility:visible;mso-wrap-style:square;v-text-anchor:middle" o:gfxdata="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" fillcolor="white [3201]" strokecolor="#70ad47 [3209]" strokeweight="1pt">
+                <v:shape id="Flowchart: Process 8" o:spid="_x0000_s1028" type="#_x0000_t109" style="position:absolute;left:23667;top:-540;width:9804;height:10096;visibility:visible;mso-wrap-style:square;v-text-anchor:middle" o:gfxdata="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" fillcolor="white [3201]" strokecolor="#70ad47 [3209]" strokeweight="1pt">
                   <v:textbox>
                     <w:txbxContent>
                       <w:p>
@@ -2451,7 +2382,7 @@
                     </w:txbxContent>
                   </v:textbox>
                 </v:shape>
-                <v:shape id="Flowchart: Process 9" o:spid="_x0000_s1031" type="#_x0000_t109" style="position:absolute;left:40102;top:-597;width:9804;height:9975;visibility:visible;mso-wrap-style:square;v-text-anchor:middle" o:gfxdata="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" fillcolor="white [3201]" strokecolor="#70ad47 [3209]" strokeweight="1pt">
+                <v:shape id="Flowchart: Process 9" o:spid="_x0000_s1029" type="#_x0000_t109" style="position:absolute;left:40102;top:-597;width:9804;height:9975;visibility:visible;mso-wrap-style:square;v-text-anchor:middle" o:gfxdata="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" fillcolor="white [3201]" strokecolor="#70ad47 [3209]" strokeweight="1pt">
                   <v:textbox>
                     <w:txbxContent>
                       <w:p>
@@ -2473,19 +2404,16 @@
                   <v:path arrowok="t" fillok="f" o:connecttype="none"/>
                   <o:lock v:ext="edit" shapetype="t"/>
                 </v:shapetype>
-                <v:shape id="Straight Arrow Connector 17" o:spid="_x0000_s1032" type="#_x0000_t32" style="position:absolute;left:-4183;top:834;width:3277;height:0;visibility:visible;mso-wrap-style:square" o:connectortype="straight" o:gfxdata="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" strokecolor="#5b9bd5 [3204]" strokeweight=".5pt">
+                <v:shape id="Straight Arrow Connector 21" o:spid="_x0000_s1030" type="#_x0000_t32" style="position:absolute;left:8785;top:1730;width:2591;height:0;flip:y;visibility:visible;mso-wrap-style:square" o:connectortype="straight" o:gfxdata="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" strokecolor="#5b9bd5 [3204]" strokeweight=".5pt">
                   <v:stroke endarrow="block" joinstyle="miter"/>
                 </v:shape>
-                <v:shape id="Straight Arrow Connector 21" o:spid="_x0000_s1033" type="#_x0000_t32" style="position:absolute;left:8785;top:1730;width:2591;height:0;flip:y;visibility:visible;mso-wrap-style:square" o:connectortype="straight" o:gfxdata="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" strokecolor="#5b9bd5 [3204]" strokeweight=".5pt">
+                <v:shape id="Straight Arrow Connector 22" o:spid="_x0000_s1031" type="#_x0000_t32" style="position:absolute;left:21156;top:1850;width:2591;height:0;flip:y;visibility:visible;mso-wrap-style:square" o:connectortype="straight" o:gfxdata="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" strokecolor="#5b9bd5 [3204]" strokeweight=".5pt">
                   <v:stroke endarrow="block" joinstyle="miter"/>
                 </v:shape>
-                <v:shape id="Straight Arrow Connector 22" o:spid="_x0000_s1034" type="#_x0000_t32" style="position:absolute;left:21156;top:1850;width:2591;height:0;flip:y;visibility:visible;mso-wrap-style:square" o:connectortype="straight" o:gfxdata="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" strokecolor="#5b9bd5 [3204]" strokeweight=".5pt">
+                <v:shape id="Straight Arrow Connector 23" o:spid="_x0000_s1032" type="#_x0000_t32" style="position:absolute;left:33508;top:2029;width:6699;height:0;flip:y;visibility:visible;mso-wrap-style:square" o:connectortype="straight" o:gfxdata="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" strokecolor="#5b9bd5 [3204]" strokeweight=".5pt">
                   <v:stroke endarrow="block" joinstyle="miter"/>
                 </v:shape>
-                <v:shape id="Straight Arrow Connector 23" o:spid="_x0000_s1035" type="#_x0000_t32" style="position:absolute;left:33508;top:2029;width:6699;height:0;flip:y;visibility:visible;mso-wrap-style:square" o:connectortype="straight" o:gfxdata="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" strokecolor="#5b9bd5 [3204]" strokeweight=".5pt">
-                  <v:stroke endarrow="block" joinstyle="miter"/>
-                </v:shape>
-                <v:shape id="Straight Arrow Connector 24" o:spid="_x0000_s1036" type="#_x0000_t32" style="position:absolute;left:49843;top:2330;width:8308;height:0;visibility:visible;mso-wrap-style:square" o:connectortype="straight" o:gfxdata="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" strokecolor="#5b9bd5 [3204]" strokeweight=".5pt">
+                <v:shape id="Straight Arrow Connector 24" o:spid="_x0000_s1033" type="#_x0000_t32" style="position:absolute;left:49843;top:2330;width:8308;height:0;visibility:visible;mso-wrap-style:square" o:connectortype="straight" o:gfxdata="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" strokecolor="#5b9bd5 [3204]" strokeweight=".5pt">
                   <v:stroke endarrow="block" joinstyle="miter"/>
                 </v:shape>
               </v:group>
@@ -2668,6 +2596,127 @@
           <w:szCs w:val="24"/>
         </w:rPr>
       </w:pPr>
+      <w:r>
+        <w:rPr>
+          <w:rFonts w:hint="cs"/>
+          <w:b/>
+          <w:bCs/>
+          <w:noProof/>
+          <w:sz w:val="24"/>
+          <w:szCs w:val="24"/>
+          <w:rtl/>
+        </w:rPr>
+        <mc:AlternateContent>
+          <mc:Choice Requires="wps">
+            <w:drawing>
+              <wp:anchor distT="0" distB="0" distL="114300" distR="114300" simplePos="0" relativeHeight="251682816" behindDoc="0" locked="0" layoutInCell="1" allowOverlap="1" wp14:anchorId="1DAD5D35" wp14:editId="53676BA2">
+                <wp:simplePos x="0" y="0"/>
+                <wp:positionH relativeFrom="column">
+                  <wp:posOffset>225653</wp:posOffset>
+                </wp:positionH>
+                <wp:positionV relativeFrom="paragraph">
+                  <wp:posOffset>134036</wp:posOffset>
+                </wp:positionV>
+                <wp:extent cx="573666" cy="448235"/>
+                <wp:effectExtent l="0" t="0" r="0" b="9525"/>
+                <wp:wrapNone/>
+                <wp:docPr id="15" name="Text Box 15"/>
+                <wp:cNvGraphicFramePr/>
+                <a:graphic xmlns:a="http://schemas.openxmlformats.org/drawingml/2006/main">
+                  <a:graphicData uri="http://schemas.microsoft.com/office/word/2010/wordprocessingShape">
+                    <wps:wsp>
+                      <wps:cNvSpPr txBox="1"/>
+                      <wps:spPr>
+                        <a:xfrm>
+                          <a:off x="0" y="0"/>
+                          <a:ext cx="573666" cy="448235"/>
+                        </a:xfrm>
+                        <a:prstGeom prst="rect">
+                          <a:avLst/>
+                        </a:prstGeom>
+                        <a:solidFill>
+                          <a:schemeClr val="lt1"/>
+                        </a:solidFill>
+                        <a:ln w="6350">
+                          <a:noFill/>
+                        </a:ln>
+                      </wps:spPr>
+                      <wps:txbx>
+                        <w:txbxContent>
+                          <w:p>
+                            <w:pPr>
+                              <w:bidi/>
+                              <w:jc w:val="center"/>
+                            </w:pPr>
+                            <w:r>
+                              <w:rPr>
+                                <w:rFonts w:hint="cs"/>
+                                <w:rtl/>
+                              </w:rPr>
+                              <w:t xml:space="preserve">אותות </w:t>
+                            </w:r>
+                            <w:r>
+                              <w:rPr>
+                                <w:rFonts w:hint="cs"/>
+                              </w:rPr>
+                              <w:t>EEG</w:t>
+                            </w:r>
+                          </w:p>
+                        </w:txbxContent>
+                      </wps:txbx>
+                      <wps:bodyPr rot="0" spcFirstLastPara="0" vertOverflow="overflow" horzOverflow="overflow" vert="horz" wrap="square" lIns="91440" tIns="45720" rIns="91440" bIns="45720" numCol="1" spcCol="0" rtlCol="0" fromWordArt="0" anchor="t" anchorCtr="0" forceAA="0" compatLnSpc="1">
+                        <a:prstTxWarp prst="textNoShape">
+                          <a:avLst/>
+                        </a:prstTxWarp>
+                        <a:noAutofit/>
+                      </wps:bodyPr>
+                    </wps:wsp>
+                  </a:graphicData>
+                </a:graphic>
+                <wp14:sizeRelH relativeFrom="margin">
+                  <wp14:pctWidth>0</wp14:pctWidth>
+                </wp14:sizeRelH>
+                <wp14:sizeRelV relativeFrom="margin">
+                  <wp14:pctHeight>0</wp14:pctHeight>
+                </wp14:sizeRelV>
+              </wp:anchor>
+            </w:drawing>
+          </mc:Choice>
+          <mc:Fallback>
+            <w:pict>
+              <v:shapetype w14:anchorId="1DAD5D35" id="_x0000_t202" coordsize="21600,21600" o:spt="202" path="m,l,21600r21600,l21600,xe">
+                <v:stroke joinstyle="miter"/>
+                <v:path gradientshapeok="t" o:connecttype="rect"/>
+              </v:shapetype>
+              <v:shape id="Text Box 15" o:spid="_x0000_s1034" type="#_x0000_t202" style="position:absolute;left:0;text-align:left;margin-left:17.75pt;margin-top:10.55pt;width:45.15pt;height:35.3pt;z-index:251682816;visibility:visible;mso-wrap-style:square;mso-width-percent:0;mso-height-percent:0;mso-wrap-distance-left:9pt;mso-wrap-distance-top:0;mso-wrap-distance-right:9pt;mso-wrap-distance-bottom:0;mso-position-horizontal:absolute;mso-position-horizontal-relative:text;mso-position-vertical:absolute;mso-position-vertical-relative:text;mso-width-percent:0;mso-height-percent:0;mso-width-relative:margin;mso-height-relative:margin;v-text-anchor:top" o:gfxdata="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" fillcolor="white [3201]" stroked="f" strokeweight=".5pt">
+                <v:textbox>
+                  <w:txbxContent>
+                    <w:p>
+                      <w:pPr>
+                        <w:bidi/>
+                        <w:jc w:val="center"/>
+                      </w:pPr>
+                      <w:r>
+                        <w:rPr>
+                          <w:rFonts w:hint="cs"/>
+                          <w:rtl/>
+                        </w:rPr>
+                        <w:t xml:space="preserve">אותות </w:t>
+                      </w:r>
+                      <w:r>
+                        <w:rPr>
+                          <w:rFonts w:hint="cs"/>
+                        </w:rPr>
+                        <w:t>EEG</w:t>
+                      </w:r>
+                    </w:p>
+                  </w:txbxContent>
+                </v:textbox>
+              </v:shape>
+            </w:pict>
+          </mc:Fallback>
+        </mc:AlternateContent>
+      </w:r>
     </w:p>
     <w:p>
       <w:pPr>
@@ -2697,7 +2746,6 @@
           <w:sz w:val="24"/>
           <w:szCs w:val="24"/>
           <w:rtl/>
-          <w:lang w:val="he-IL"/>
         </w:rPr>
         <mc:AlternateContent>
           <mc:Choice Requires="wps">
@@ -2769,7 +2817,7 @@
               </wp:anchor>
             </w:drawing>
           </mc:Choice>
-          <mc:Fallback>
+          <mc:Fallback xmlns:w16cid="http://schemas.microsoft.com/office/word/2016/wordml/cid" xmlns:am3d="http://schemas.microsoft.com/office/drawing/2017/model3d" xmlns:aink="http://schemas.microsoft.com/office/drawing/2016/ink" xmlns:cx8="http://schemas.microsoft.com/office/drawing/2016/5/14/chartex" xmlns:cx7="http://schemas.microsoft.com/office/drawing/2016/5/13/chartex" xmlns:cx6="http://schemas.microsoft.com/office/drawing/2016/5/12/chartex" xmlns:cx5="http://schemas.microsoft.com/office/drawing/2016/5/11/chartex" xmlns:cx4="http://schemas.microsoft.com/office/drawing/2016/5/10/chartex" xmlns:cx3="http://schemas.microsoft.com/office/drawing/2016/5/9/chartex" xmlns:cx2="http://schemas.microsoft.com/office/drawing/2015/10/21/chartex">
             <w:pict>
               <v:shape w14:anchorId="18A5FE13" id="Text Box 16" o:spid="_x0000_s1037" type="#_x0000_t202" style="position:absolute;margin-left:182.15pt;margin-top:47.15pt;width:56.4pt;height:35.3pt;z-index:251684864;visibility:visible;mso-wrap-style:square;mso-width-percent:0;mso-height-percent:0;mso-wrap-distance-left:9pt;mso-wrap-distance-top:0;mso-wrap-distance-right:9pt;mso-wrap-distance-bottom:0;mso-position-horizontal:absolute;mso-position-horizontal-relative:margin;mso-position-vertical:absolute;mso-position-vertical-relative:text;mso-width-percent:0;mso-height-percent:0;mso-width-relative:margin;mso-height-relative:margin;v-text-anchor:top" o:gfxdata="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" fillcolor="white [3201]" stroked="f" strokeweight=".5pt">
                 <v:textbox>
@@ -2804,7 +2852,6 @@
           <w:sz w:val="24"/>
           <w:szCs w:val="24"/>
           <w:rtl/>
-          <w:lang w:val="he-IL"/>
         </w:rPr>
         <mc:AlternateContent>
           <mc:Choice Requires="wpi">
@@ -2824,7 +2871,7 @@
                 <wp:cNvGraphicFramePr/>
                 <a:graphic xmlns:a="http://schemas.openxmlformats.org/drawingml/2006/main">
                   <a:graphicData uri="http://schemas.microsoft.com/office/word/2010/wordprocessingInk">
-                    <w14:contentPart bwMode="auto" r:id="rId11">
+                    <w14:contentPart bwMode="auto" r:id="rId10">
                       <w14:nvContentPartPr>
                         <w14:cNvContentPartPr/>
                       </w14:nvContentPartPr>
@@ -2838,7 +2885,7 @@
               </wp:anchor>
             </w:drawing>
           </mc:Choice>
-          <mc:Fallback>
+          <mc:Fallback xmlns:w16cid="http://schemas.microsoft.com/office/word/2016/wordml/cid" xmlns:am3d="http://schemas.microsoft.com/office/drawing/2017/model3d" xmlns:aink="http://schemas.microsoft.com/office/drawing/2016/ink" xmlns:cx8="http://schemas.microsoft.com/office/drawing/2016/5/14/chartex" xmlns:cx7="http://schemas.microsoft.com/office/drawing/2016/5/13/chartex" xmlns:cx6="http://schemas.microsoft.com/office/drawing/2016/5/12/chartex" xmlns:cx5="http://schemas.microsoft.com/office/drawing/2016/5/11/chartex" xmlns:cx4="http://schemas.microsoft.com/office/drawing/2016/5/10/chartex" xmlns:cx3="http://schemas.microsoft.com/office/drawing/2016/5/9/chartex" xmlns:cx2="http://schemas.microsoft.com/office/drawing/2015/10/21/chartex">
             <w:pict>
               <v:shapetype w14:anchorId="451A577B" id="_x0000_t75" coordsize="21600,21600" o:spt="75" o:preferrelative="t" path="m@4@5l@4@11@9@11@9@5xe" filled="f" stroked="f">
                 <v:stroke joinstyle="miter"/>
@@ -2875,7 +2922,6 @@
           <w:sz w:val="24"/>
           <w:szCs w:val="24"/>
           <w:rtl/>
-          <w:lang w:val="he-IL"/>
         </w:rPr>
         <mc:AlternateContent>
           <mc:Choice Requires="wps">
@@ -2938,7 +2984,7 @@
               </wp:anchor>
             </w:drawing>
           </mc:Choice>
-          <mc:Fallback>
+          <mc:Fallback xmlns:w16cid="http://schemas.microsoft.com/office/word/2016/wordml/cid" xmlns:am3d="http://schemas.microsoft.com/office/drawing/2017/model3d" xmlns:aink="http://schemas.microsoft.com/office/drawing/2016/ink" xmlns:cx8="http://schemas.microsoft.com/office/drawing/2016/5/14/chartex" xmlns:cx7="http://schemas.microsoft.com/office/drawing/2016/5/13/chartex" xmlns:cx6="http://schemas.microsoft.com/office/drawing/2016/5/12/chartex" xmlns:cx5="http://schemas.microsoft.com/office/drawing/2016/5/11/chartex" xmlns:cx4="http://schemas.microsoft.com/office/drawing/2016/5/10/chartex" xmlns:cx3="http://schemas.microsoft.com/office/drawing/2016/5/9/chartex" xmlns:cx2="http://schemas.microsoft.com/office/drawing/2015/10/21/chartex">
             <w:pict>
               <v:shapetype w14:anchorId="6A7BD7C3" id="_x0000_t34" coordsize="21600,21600" o:spt="34" o:oned="t" adj="10800" path="m,l@0,0@0,21600,21600,21600e" filled="f">
                 <v:stroke joinstyle="miter"/>
@@ -2989,7 +3035,6 @@
           <w:szCs w:val="24"/>
           <w:rtl/>
         </w:rPr>
-        <w:lastRenderedPageBreak/>
         <w:t xml:space="preserve">5. </w:t>
       </w:r>
       <w:r>
@@ -3061,16 +3106,36 @@
           <w:szCs w:val="24"/>
           <w:rtl/>
         </w:rPr>
-        <w:t>נדרש לפתח מודול עיבוד מקדים שיהפוך את הנתונים לוקטור המאפיינים</w:t>
-      </w:r>
-      <w:r>
-        <w:rPr>
-          <w:rFonts w:hint="cs"/>
-          <w:sz w:val="24"/>
-          <w:szCs w:val="24"/>
-          <w:rtl/>
-        </w:rPr>
-        <w:t xml:space="preserve"> כך שכל וקטור מאפיינים יהיה באותו הממד. ייתכן שנצטרך לבצע נורמליזציה או בחירה חלקית של נתונים כדי לאזן את החשיבות של כל מאפיין. עוד ייתכן כי נצטרך לבצע העתקה של הווקטורים על ידי גרעין כלשהו.</w:t>
+        <w:t xml:space="preserve">נדרש לפתח מודול עיבוד מקדים שיהפוך את הנתונים </w:t>
+      </w:r>
+      <w:proofErr w:type="spellStart"/>
+      <w:r>
+        <w:rPr>
+          <w:rFonts w:hint="cs"/>
+          <w:sz w:val="24"/>
+          <w:szCs w:val="24"/>
+          <w:rtl/>
+        </w:rPr>
+        <w:t>לוקטור</w:t>
+      </w:r>
+      <w:proofErr w:type="spellEnd"/>
+      <w:r>
+        <w:rPr>
+          <w:rFonts w:hint="cs"/>
+          <w:sz w:val="24"/>
+          <w:szCs w:val="24"/>
+          <w:rtl/>
+        </w:rPr>
+        <w:t xml:space="preserve"> המאפיינים</w:t>
+      </w:r>
+      <w:r>
+        <w:rPr>
+          <w:rFonts w:hint="cs"/>
+          <w:sz w:val="24"/>
+          <w:szCs w:val="24"/>
+          <w:rtl/>
+        </w:rPr>
+        <w:t>. ייתכן שנצטרך לבצע נורמליזציה או בחירה חלקית של נתונים כדי לאזן את החשיבות של כל מאפיין. עוד ייתכן כי נצטרך לבצע העתקה של הווקטורים על ידי גרעין כלשהו.</w:t>
       </w:r>
     </w:p>
     <w:p>
@@ -3625,7 +3690,25 @@
           <w:szCs w:val="24"/>
           <w:rtl/>
         </w:rPr>
-        <w:t>מטרתנו היא לבצע הורדת מימדיות, כך שיהיה מתאם בין הערכת הפסיכיאטר לרמת הדיכאון של המטופל, לבין הערך המספרי של הדאטא על תת המרחב שנמצא. לכן, מדד אפשרי לטיב האלגוריתם הוא מציאת הקורלציה</w:t>
+        <w:t>מטרתנו היא</w:t>
+      </w:r>
+      <w:r>
+        <w:rPr>
+          <w:rFonts w:hint="cs"/>
+          <w:sz w:val="24"/>
+          <w:szCs w:val="24"/>
+          <w:rtl/>
+        </w:rPr>
+        <w:t xml:space="preserve"> להשיג</w:t>
+      </w:r>
+      <w:r>
+        <w:rPr>
+          <w:rFonts w:hint="cs"/>
+          <w:sz w:val="24"/>
+          <w:szCs w:val="24"/>
+          <w:rtl/>
+        </w:rPr>
+        <w:t xml:space="preserve"> מתאם בין הערכת הפסיכיאטר לרמת הדיכאון של המטופל, לבין הערך המספרי של הדאטא על תת המרחב שנמצא. לכן, מדד אפשרי לטיב האלגוריתם הוא מציאת הקורלציה</w:t>
       </w:r>
       <w:r>
         <w:rPr>
@@ -3763,7 +3846,6 @@
           <w:szCs w:val="24"/>
           <w:rtl/>
         </w:rPr>
-        <w:lastRenderedPageBreak/>
         <w:t xml:space="preserve">9. </w:t>
       </w:r>
       <w:commentRangeStart w:id="15"/>
@@ -3969,24 +4051,7 @@
                 <w:szCs w:val="24"/>
                 <w:rtl/>
               </w:rPr>
-              <w:t xml:space="preserve">הפעלת </w:t>
-            </w:r>
-            <w:r>
-              <w:rPr>
-                <w:rFonts w:hint="cs"/>
-                <w:sz w:val="24"/>
-                <w:szCs w:val="24"/>
-              </w:rPr>
-              <w:t>PCA</w:t>
-            </w:r>
-            <w:r>
-              <w:rPr>
-                <w:rFonts w:hint="cs"/>
-                <w:sz w:val="24"/>
-                <w:szCs w:val="24"/>
-                <w:rtl/>
-              </w:rPr>
-              <w:t xml:space="preserve"> על האותות</w:t>
+              <w:t>למידת המבנה של המידע ותיאורו</w:t>
             </w:r>
           </w:p>
         </w:tc>
@@ -4001,7 +4066,6 @@
             <w:pPr>
               <w:bidi/>
               <w:rPr>
-                <w:rFonts w:hint="cs"/>
                 <w:sz w:val="24"/>
                 <w:szCs w:val="24"/>
                 <w:rtl/>
@@ -4085,7 +4149,7 @@
                 <w:szCs w:val="24"/>
                 <w:rtl/>
               </w:rPr>
-              <w:t>חישוב קוואריאנס והפעלת ממוצע רימאני</w:t>
+              <w:t>בדיקות פושטות של כלים סטנדרטיים על המידע</w:t>
             </w:r>
           </w:p>
         </w:tc>
@@ -4097,7 +4161,6 @@
             <w:pPr>
               <w:bidi/>
               <w:rPr>
-                <w:rFonts w:hint="cs"/>
                 <w:sz w:val="24"/>
                 <w:szCs w:val="24"/>
                 <w:rtl/>
@@ -4149,6 +4212,7 @@
                 <w:rtl/>
               </w:rPr>
             </w:pPr>
+            <w:bookmarkStart w:id="16" w:name="_GoBack" w:colFirst="0" w:colLast="2"/>
             <w:r>
               <w:rPr>
                 <w:rFonts w:hint="cs"/>
@@ -4180,7 +4244,7 @@
                 <w:szCs w:val="24"/>
                 <w:rtl/>
               </w:rPr>
-              <w:t>מעבר למרחב אוקלידי</w:t>
+              <w:t>חילוץ מאפיינים בשיטות גאומטריות</w:t>
             </w:r>
           </w:p>
         </w:tc>
@@ -4204,8 +4268,30 @@
                 <w:szCs w:val="24"/>
                 <w:rtl/>
               </w:rPr>
-              <w:t>הטל</w:t>
+              <w:t>הטלת הקווריאנס על מרחב אוקלידי משיק ליריעה הרימאנית. תחת הנחה של מטריצות קרובות.</w:t>
             </w:r>
+          </w:p>
+        </w:tc>
+      </w:tr>
+      <w:bookmarkEnd w:id="16"/>
+      <w:tr>
+        <w:trPr>
+          <w:trHeight w:val="454"/>
+        </w:trPr>
+        <w:tc>
+          <w:tcPr>
+            <w:tcW w:w="556" w:type="dxa"/>
+            <w:vAlign w:val="center"/>
+          </w:tcPr>
+          <w:p>
+            <w:pPr>
+              <w:bidi/>
+              <w:rPr>
+                <w:sz w:val="24"/>
+                <w:szCs w:val="24"/>
+                <w:rtl/>
+              </w:rPr>
+            </w:pPr>
             <w:r>
               <w:rPr>
                 <w:rFonts w:hint="cs"/>
@@ -4213,8 +4299,23 @@
                 <w:szCs w:val="24"/>
                 <w:rtl/>
               </w:rPr>
-              <w:t xml:space="preserve">ת הקווריאנס </w:t>
+              <w:t>4</w:t>
             </w:r>
+          </w:p>
+        </w:tc>
+        <w:tc>
+          <w:tcPr>
+            <w:tcW w:w="3111" w:type="dxa"/>
+          </w:tcPr>
+          <w:p>
+            <w:pPr>
+              <w:bidi/>
+              <w:rPr>
+                <w:sz w:val="24"/>
+                <w:szCs w:val="24"/>
+                <w:rtl/>
+              </w:rPr>
+            </w:pPr>
             <w:r>
               <w:rPr>
                 <w:rFonts w:hint="cs"/>
@@ -4222,8 +4323,23 @@
                 <w:szCs w:val="24"/>
                 <w:rtl/>
               </w:rPr>
-              <w:t>על מרחב אוקלידי משיק ליריעה הרימאנית</w:t>
+              <w:t>בחינות ראשוניות של מסווגים, משערכים</w:t>
             </w:r>
+          </w:p>
+        </w:tc>
+        <w:tc>
+          <w:tcPr>
+            <w:tcW w:w="4949" w:type="dxa"/>
+          </w:tcPr>
+          <w:p>
+            <w:pPr>
+              <w:bidi/>
+              <w:rPr>
+                <w:sz w:val="24"/>
+                <w:szCs w:val="24"/>
+                <w:rtl/>
+              </w:rPr>
+            </w:pPr>
             <w:r>
               <w:rPr>
                 <w:rFonts w:hint="cs"/>
@@ -4231,7 +4347,7 @@
                 <w:szCs w:val="24"/>
                 <w:rtl/>
               </w:rPr>
-              <w:t>. תחת הנחה של מטריצות קרובות.</w:t>
+              <w:t>מציאת אלגוריתם להורדת ממדיות אשר מציג קשר קורלטיבי בין המדידות לבין תוצאות בדיקת הפסיכיאטר ותועלת הטיפול.</w:t>
             </w:r>
           </w:p>
         </w:tc>
@@ -4261,7 +4377,7 @@
                 <w:szCs w:val="24"/>
                 <w:rtl/>
               </w:rPr>
-              <w:t>4</w:t>
+              <w:t>5</w:t>
             </w:r>
           </w:p>
         </w:tc>
@@ -4285,7 +4401,7 @@
                 <w:szCs w:val="24"/>
                 <w:rtl/>
               </w:rPr>
-              <w:t>הורדת ממדיות</w:t>
+              <w:t>מצגת אמצע</w:t>
             </w:r>
           </w:p>
         </w:tc>
@@ -4309,7 +4425,24 @@
                 <w:szCs w:val="24"/>
                 <w:rtl/>
               </w:rPr>
-              <w:t>מציאת אלגוריתם להורדת ממדיות אשר מציג קשר קורלטיבי בין המדידות לבין תוצאות בדיקת הפסיכיאטר ותועלת הטיפול.</w:t>
+              <w:t>מציאת אלגוריתם רגרסייה יעיל למציאת ציון תועלת הטיפול על מאובחן לפי אותות ה-</w:t>
+            </w:r>
+            <w:r>
+              <w:rPr>
+                <w:rFonts w:hint="cs"/>
+                <w:sz w:val="24"/>
+                <w:szCs w:val="24"/>
+              </w:rPr>
+              <w:t>EEG</w:t>
+            </w:r>
+            <w:r>
+              <w:rPr>
+                <w:rFonts w:hint="cs"/>
+                <w:sz w:val="24"/>
+                <w:szCs w:val="24"/>
+                <w:rtl/>
+              </w:rPr>
+              <w:t>.</w:t>
             </w:r>
           </w:p>
         </w:tc>
@@ -4339,7 +4472,7 @@
                 <w:szCs w:val="24"/>
                 <w:rtl/>
               </w:rPr>
-              <w:t>5</w:t>
+              <w:t>6</w:t>
             </w:r>
           </w:p>
         </w:tc>
@@ -4363,7 +4496,7 @@
                 <w:szCs w:val="24"/>
                 <w:rtl/>
               </w:rPr>
-              <w:t>רגרסייה</w:t>
+              <w:t>הפקת לקחים מהמצגת ותיקונם</w:t>
             </w:r>
           </w:p>
         </w:tc>
@@ -4373,11 +4506,15 @@
           </w:tcPr>
           <w:p>
             <w:pPr>
-              <w:bidi/>
-              <w:rPr>
-                <w:sz w:val="24"/>
-                <w:szCs w:val="24"/>
-                <w:rtl/>
+              <w:pStyle w:val="ListParagraph"/>
+              <w:numPr>
+                <w:ilvl w:val="0"/>
+                <w:numId w:val="3"/>
+              </w:numPr>
+              <w:bidi/>
+              <w:rPr>
+                <w:sz w:val="24"/>
+                <w:szCs w:val="24"/>
               </w:rPr>
             </w:pPr>
             <w:r>
@@ -4387,16 +4524,32 @@
                 <w:szCs w:val="24"/>
                 <w:rtl/>
               </w:rPr>
-              <w:t>מציאת אלגוריתם רגרסייה יעיל למציאת ציון תועלת הטיפול על מאובחן לפי אותות ה-</w:t>
+              <w:t xml:space="preserve">מציאת טיב הרגרסייה לפי </w:t>
             </w:r>
             <w:r>
               <w:rPr>
                 <w:rFonts w:hint="cs"/>
                 <w:sz w:val="24"/>
                 <w:szCs w:val="24"/>
-              </w:rPr>
-              <w:t>EEG</w:t>
+                <w:rtl/>
+              </w:rPr>
+              <w:t>שיטות חישוב שגיאה של אלגוריתם למידה.</w:t>
             </w:r>
+          </w:p>
+          <w:p>
+            <w:pPr>
+              <w:pStyle w:val="ListParagraph"/>
+              <w:numPr>
+                <w:ilvl w:val="0"/>
+                <w:numId w:val="3"/>
+              </w:numPr>
+              <w:bidi/>
+              <w:rPr>
+                <w:sz w:val="24"/>
+                <w:szCs w:val="24"/>
+                <w:rtl/>
+              </w:rPr>
+            </w:pPr>
             <w:r>
               <w:rPr>
                 <w:rFonts w:hint="cs"/>
@@ -4404,7 +4557,7 @@
                 <w:szCs w:val="24"/>
                 <w:rtl/>
               </w:rPr>
-              <w:t>.</w:t>
+              <w:t>מציאת טיב הרגרסייה לפי פרמטרים אופיינים של האלקטרודות.</w:t>
             </w:r>
           </w:p>
         </w:tc>
@@ -4434,7 +4587,7 @@
                 <w:szCs w:val="24"/>
                 <w:rtl/>
               </w:rPr>
-              <w:t>6</w:t>
+              <w:t>7</w:t>
             </w:r>
           </w:p>
         </w:tc>
@@ -4458,7 +4611,7 @@
                 <w:szCs w:val="24"/>
                 <w:rtl/>
               </w:rPr>
-              <w:t>ניתוח הקורלציה המתקבלת</w:t>
+              <w:t>בחינה מלאה על המידע</w:t>
             </w:r>
           </w:p>
         </w:tc>
@@ -4468,15 +4621,11 @@
           </w:tcPr>
           <w:p>
             <w:pPr>
-              <w:pStyle w:val="ListParagraph"/>
-              <w:numPr>
-                <w:ilvl w:val="0"/>
-                <w:numId w:val="3"/>
-              </w:numPr>
-              <w:bidi/>
-              <w:rPr>
-                <w:sz w:val="24"/>
-                <w:szCs w:val="24"/>
+              <w:bidi/>
+              <w:rPr>
+                <w:sz w:val="24"/>
+                <w:szCs w:val="24"/>
+                <w:rtl/>
               </w:rPr>
             </w:pPr>
             <w:r>
@@ -4486,40 +4635,7 @@
                 <w:szCs w:val="24"/>
                 <w:rtl/>
               </w:rPr>
-              <w:t xml:space="preserve">מציאת טיב הרגרסייה לפי </w:t>
-            </w:r>
-            <w:r>
-              <w:rPr>
-                <w:rFonts w:hint="cs"/>
-                <w:sz w:val="24"/>
-                <w:szCs w:val="24"/>
-                <w:rtl/>
-              </w:rPr>
-              <w:t>שיטות חישוב שגיאה של אלגוריתם למידה.</w:t>
-            </w:r>
-          </w:p>
-          <w:p>
-            <w:pPr>
-              <w:pStyle w:val="ListParagraph"/>
-              <w:numPr>
-                <w:ilvl w:val="0"/>
-                <w:numId w:val="3"/>
-              </w:numPr>
-              <w:bidi/>
-              <w:rPr>
-                <w:sz w:val="24"/>
-                <w:szCs w:val="24"/>
-                <w:rtl/>
-              </w:rPr>
-            </w:pPr>
-            <w:r>
-              <w:rPr>
-                <w:rFonts w:hint="cs"/>
-                <w:sz w:val="24"/>
-                <w:szCs w:val="24"/>
-                <w:rtl/>
-              </w:rPr>
-              <w:t>מציאת טיב הרגרסייה לפי פרמטרים אופיינים של האלקטרודות.</w:t>
+              <w:t xml:space="preserve">בדיקת התאמה של מודל אוניברסלי לכל הנמדדים. </w:t>
             </w:r>
           </w:p>
         </w:tc>
@@ -4549,7 +4665,7 @@
                 <w:szCs w:val="24"/>
                 <w:rtl/>
               </w:rPr>
-              <w:t>7</w:t>
+              <w:t>8</w:t>
             </w:r>
           </w:p>
         </w:tc>
@@ -4573,7 +4689,7 @@
                 <w:szCs w:val="24"/>
                 <w:rtl/>
               </w:rPr>
-              <w:t>השוואה בין מטופלים</w:t>
+              <w:t>הפקת מסקנות ולקחים</w:t>
             </w:r>
           </w:p>
         </w:tc>
@@ -4597,7 +4713,24 @@
                 <w:szCs w:val="24"/>
                 <w:rtl/>
               </w:rPr>
-              <w:t xml:space="preserve">בדיקת התאמה של מודל אוניברסלי לכל הנמדדים. </w:t>
+              <w:t xml:space="preserve">שיפור האלגוריתם </w:t>
+            </w:r>
+            <w:r>
+              <w:rPr>
+                <w:sz w:val="24"/>
+                <w:szCs w:val="24"/>
+                <w:rtl/>
+              </w:rPr>
+              <w:t>–</w:t>
+            </w:r>
+            <w:r>
+              <w:rPr>
+                <w:rFonts w:hint="cs"/>
+                <w:sz w:val="24"/>
+                <w:szCs w:val="24"/>
+                <w:rtl/>
+              </w:rPr>
+              <w:t xml:space="preserve"> הכנסת תוספות למודל הרימאני לצורך שיפור התאמתו לבעיה איתה אנו מתמודדים.</w:t>
             </w:r>
           </w:p>
         </w:tc>
@@ -4627,7 +4760,7 @@
                 <w:szCs w:val="24"/>
                 <w:rtl/>
               </w:rPr>
-              <w:t>8</w:t>
+              <w:t>9</w:t>
             </w:r>
           </w:p>
         </w:tc>
@@ -4651,31 +4784,7 @@
                 <w:szCs w:val="24"/>
                 <w:rtl/>
               </w:rPr>
-              <w:t>שיפורים למודל</w:t>
-            </w:r>
-          </w:p>
-        </w:tc>
-        <w:tc>
-          <w:tcPr>
-            <w:tcW w:w="4949" w:type="dxa"/>
-          </w:tcPr>
-          <w:p>
-            <w:pPr>
-              <w:bidi/>
-              <w:rPr>
-                <w:sz w:val="24"/>
-                <w:szCs w:val="24"/>
-                <w:rtl/>
-              </w:rPr>
-            </w:pPr>
-            <w:r>
-              <w:rPr>
-                <w:rFonts w:hint="cs"/>
-                <w:sz w:val="24"/>
-                <w:szCs w:val="24"/>
-                <w:rtl/>
-              </w:rPr>
-              <w:t xml:space="preserve">שיפור האלגוריתם </w:t>
+              <w:t>מצגת סוף</w:t>
             </w:r>
             <w:r>
               <w:rPr>
@@ -4683,7 +4792,7 @@
                 <w:szCs w:val="24"/>
                 <w:rtl/>
               </w:rPr>
-              <w:t>–</w:t>
+              <w:br/>
             </w:r>
             <w:r>
               <w:rPr>
@@ -4692,29 +4801,9 @@
                 <w:szCs w:val="24"/>
                 <w:rtl/>
               </w:rPr>
-              <w:t xml:space="preserve"> הכנסת תוספות למודל הרימאני לצורך שיפור התאמתו לבעיה איתה אנו מתמודדים.</w:t>
+              <w:t xml:space="preserve">(פוסטר, ספר </w:t>
             </w:r>
-          </w:p>
-        </w:tc>
-      </w:tr>
-      <w:tr>
-        <w:trPr>
-          <w:trHeight w:val="454"/>
-        </w:trPr>
-        <w:tc>
-          <w:tcPr>
-            <w:tcW w:w="556" w:type="dxa"/>
-            <w:vAlign w:val="center"/>
-          </w:tcPr>
-          <w:p>
-            <w:pPr>
-              <w:bidi/>
-              <w:rPr>
-                <w:sz w:val="24"/>
-                <w:szCs w:val="24"/>
-                <w:rtl/>
-              </w:rPr>
-            </w:pPr>
+            <w:proofErr w:type="spellStart"/>
             <w:r>
               <w:rPr>
                 <w:rFonts w:hint="cs"/>
@@ -4722,23 +4811,9 @@
                 <w:szCs w:val="24"/>
                 <w:rtl/>
               </w:rPr>
-              <w:t>9</w:t>
+              <w:t>פרוייקט</w:t>
             </w:r>
-          </w:p>
-        </w:tc>
-        <w:tc>
-          <w:tcPr>
-            <w:tcW w:w="3111" w:type="dxa"/>
-          </w:tcPr>
-          <w:p>
-            <w:pPr>
-              <w:bidi/>
-              <w:rPr>
-                <w:sz w:val="24"/>
-                <w:szCs w:val="24"/>
-                <w:rtl/>
-              </w:rPr>
-            </w:pPr>
+            <w:proofErr w:type="spellEnd"/>
             <w:r>
               <w:rPr>
                 <w:rFonts w:hint="cs"/>
@@ -4746,7 +4821,7 @@
                 <w:szCs w:val="24"/>
                 <w:rtl/>
               </w:rPr>
-              <w:t>שיפור המדידה</w:t>
+              <w:t xml:space="preserve"> וכו')</w:t>
             </w:r>
           </w:p>
         </w:tc>
@@ -4758,7 +4833,6 @@
             <w:pPr>
               <w:bidi/>
               <w:rPr>
-                <w:rFonts w:hint="cs"/>
                 <w:sz w:val="24"/>
                 <w:szCs w:val="24"/>
                 <w:rtl/>
@@ -4788,101 +4862,6 @@
                 <w:rtl/>
               </w:rPr>
               <w:t>.</w:t>
-            </w:r>
-          </w:p>
-        </w:tc>
-      </w:tr>
-      <w:tr>
-        <w:trPr>
-          <w:trHeight w:val="454"/>
-        </w:trPr>
-        <w:tc>
-          <w:tcPr>
-            <w:tcW w:w="556" w:type="dxa"/>
-            <w:vAlign w:val="center"/>
-          </w:tcPr>
-          <w:p>
-            <w:pPr>
-              <w:bidi/>
-              <w:rPr>
-                <w:sz w:val="24"/>
-                <w:szCs w:val="24"/>
-                <w:rtl/>
-              </w:rPr>
-            </w:pPr>
-            <w:r>
-              <w:rPr>
-                <w:rFonts w:hint="cs"/>
-                <w:sz w:val="24"/>
-                <w:szCs w:val="24"/>
-                <w:rtl/>
-              </w:rPr>
-              <w:t>10</w:t>
-            </w:r>
-          </w:p>
-        </w:tc>
-        <w:tc>
-          <w:tcPr>
-            <w:tcW w:w="3111" w:type="dxa"/>
-          </w:tcPr>
-          <w:p>
-            <w:pPr>
-              <w:bidi/>
-              <w:rPr>
-                <w:sz w:val="24"/>
-                <w:szCs w:val="24"/>
-                <w:rtl/>
-              </w:rPr>
-            </w:pPr>
-            <w:r>
-              <w:rPr>
-                <w:rFonts w:hint="cs"/>
-                <w:sz w:val="24"/>
-                <w:szCs w:val="24"/>
-                <w:rtl/>
-              </w:rPr>
-              <w:t>הפעלת האלגוריתם על מידע חדש</w:t>
-            </w:r>
-          </w:p>
-        </w:tc>
-        <w:tc>
-          <w:tcPr>
-            <w:tcW w:w="4949" w:type="dxa"/>
-          </w:tcPr>
-          <w:p>
-            <w:pPr>
-              <w:bidi/>
-              <w:rPr>
-                <w:sz w:val="24"/>
-                <w:szCs w:val="24"/>
-                <w:rtl/>
-              </w:rPr>
-            </w:pPr>
-            <w:r>
-              <w:rPr>
-                <w:rFonts w:hint="cs"/>
-                <w:sz w:val="24"/>
-                <w:szCs w:val="24"/>
-                <w:rtl/>
-              </w:rPr>
-              <w:t xml:space="preserve">אם יתקבלו במהלך הפרויקט נתונים חדשים </w:t>
-            </w:r>
-            <w:r>
-              <w:rPr>
-                <w:sz w:val="24"/>
-                <w:szCs w:val="24"/>
-                <w:rtl/>
-              </w:rPr>
-              <w:t>–</w:t>
-            </w:r>
-            <w:r>
-              <w:rPr>
-                <w:rFonts w:hint="cs"/>
-                <w:sz w:val="24"/>
-                <w:szCs w:val="24"/>
-                <w:rtl/>
-              </w:rPr>
-              <w:t xml:space="preserve"> הפעלת האלגורתים עליהם לבדיקה נוספת של ביצועי האלגוריתם.</w:t>
             </w:r>
           </w:p>
         </w:tc>
@@ -4890,16 +4869,6 @@
     </w:tbl>
     <w:p>
       <w:pPr>
-        <w:bidi/>
-        <w:rPr>
-          <w:sz w:val="24"/>
-          <w:szCs w:val="24"/>
-          <w:rtl/>
-        </w:rPr>
-      </w:pPr>
-    </w:p>
-    <w:p>
-      <w:pPr>
         <w:rPr>
           <w:b/>
           <w:bCs/>
@@ -4939,10 +4908,9 @@
           <w:szCs w:val="24"/>
           <w:rtl/>
         </w:rPr>
-        <w:lastRenderedPageBreak/>
         <w:t xml:space="preserve">10. </w:t>
       </w:r>
-      <w:commentRangeStart w:id="16"/>
+      <w:commentRangeStart w:id="17"/>
       <w:r>
         <w:rPr>
           <w:rFonts w:hint="cs"/>
@@ -4976,13 +4944,13 @@
         </w:rPr>
         <w:t>:</w:t>
       </w:r>
-      <w:commentRangeEnd w:id="16"/>
+      <w:commentRangeEnd w:id="17"/>
       <w:r>
         <w:rPr>
           <w:rStyle w:val="CommentReference"/>
           <w:rtl/>
         </w:rPr>
-        <w:commentReference w:id="16"/>
+        <w:commentReference w:id="17"/>
       </w:r>
     </w:p>
     <w:p>
@@ -5832,8 +5800,6 @@
                 <w:rtl/>
               </w:rPr>
             </w:pPr>
-            <w:bookmarkStart w:id="17" w:name="_GoBack"/>
-            <w:bookmarkEnd w:id="17"/>
           </w:p>
         </w:tc>
         <w:tc>
@@ -7561,7 +7527,7 @@
 </file>
 
 <file path=word/comments.xml><?xml version="1.0" encoding="utf-8"?>
-<w:comments xmlns:wpc="http://schemas.microsoft.com/office/word/2010/wordprocessingCanvas" xmlns:cx="http://schemas.microsoft.com/office/drawing/2014/chartex" xmlns:cx1="http://schemas.microsoft.com/office/drawing/2015/9/8/chartex" xmlns:cx2="http://schemas.microsoft.com/office/drawing/2015/10/21/chartex" xmlns:cx3="http://schemas.microsoft.com/office/drawing/2016/5/9/chartex" xmlns:cx4="http://schemas.microsoft.com/office/drawing/2016/5/10/chartex" xmlns:cx5="http://schemas.microsoft.com/office/drawing/2016/5/11/chartex" xmlns:cx6="http://schemas.microsoft.com/office/drawing/2016/5/12/chartex" xmlns:cx7="http://schemas.microsoft.com/office/drawing/2016/5/13/chartex" xmlns:cx8="http://schemas.microsoft.com/office/drawing/2016/5/14/chartex" xmlns:mc="http://schemas.openxmlformats.org/markup-compatibility/2006" xmlns:aink="http://schemas.microsoft.com/office/drawing/2016/ink" xmlns:am3d="http://schemas.microsoft.com/office/drawing/2017/model3d" xmlns:o="urn:schemas-microsoft-com:office:office" xmlns:r="http://schemas.openxmlformats.org/officeDocument/2006/relationships" xmlns:m="http://schemas.openxmlformats.org/officeDocument/2006/math" xmlns:v="urn:schemas-microsoft-com:vml" xmlns:wp14="http://schemas.microsoft.com/office/word/2010/wordprocessingDrawing" xmlns:wp="http://schemas.openxmlformats.org/drawingml/2006/wordprocessingDrawing" xmlns:w10="urn:schemas-microsoft-com:office:word" xmlns:w="http://schemas.openxmlformats.org/wordprocessingml/2006/main" xmlns:w14="http://schemas.microsoft.com/office/word/2010/wordml" xmlns:w15="http://schemas.microsoft.com/office/word/2012/wordml" xmlns:w16cid="http://schemas.microsoft.com/office/word/2016/wordml/cid" xmlns:w16se="http://schemas.microsoft.com/office/word/2015/wordml/symex" xmlns:wpg="http://schemas.microsoft.com/office/word/2010/wordprocessingGroup" xmlns:wpi="http://schemas.microsoft.com/office/word/2010/wordprocessingInk" xmlns:wne="http://schemas.microsoft.com/office/word/2006/wordml" xmlns:wps="http://schemas.microsoft.com/office/word/2010/wordprocessingShape" mc:Ignorable="w14 w15 w16se w16cid wp14">
+<w:comments xmlns:wpc="http://schemas.microsoft.com/office/word/2010/wordprocessingCanvas" xmlns:cx="http://schemas.microsoft.com/office/drawing/2014/chartex" xmlns:cx1="http://schemas.microsoft.com/office/drawing/2015/9/8/chartex" xmlns:mc="http://schemas.openxmlformats.org/markup-compatibility/2006" xmlns:o="urn:schemas-microsoft-com:office:office" xmlns:r="http://schemas.openxmlformats.org/officeDocument/2006/relationships" xmlns:m="http://schemas.openxmlformats.org/officeDocument/2006/math" xmlns:v="urn:schemas-microsoft-com:vml" xmlns:wp14="http://schemas.microsoft.com/office/word/2010/wordprocessingDrawing" xmlns:wp="http://schemas.openxmlformats.org/drawingml/2006/wordprocessingDrawing" xmlns:w10="urn:schemas-microsoft-com:office:word" xmlns:w="http://schemas.openxmlformats.org/wordprocessingml/2006/main" xmlns:w14="http://schemas.microsoft.com/office/word/2010/wordml" xmlns:w15="http://schemas.microsoft.com/office/word/2012/wordml" xmlns:w16se="http://schemas.microsoft.com/office/word/2015/wordml/symex" xmlns:wpg="http://schemas.microsoft.com/office/word/2010/wordprocessingGroup" xmlns:wpi="http://schemas.microsoft.com/office/word/2010/wordprocessingInk" xmlns:wne="http://schemas.microsoft.com/office/word/2006/wordml" xmlns:wps="http://schemas.microsoft.com/office/word/2010/wordprocessingShape" mc:Ignorable="w14 w15 w16se wp14">
   <w:comment w:id="0" w:author="Author" w:initials="A">
     <w:p>
       <w:pPr>
@@ -8254,7 +8220,7 @@
       </w:r>
     </w:p>
   </w:comment>
-  <w:comment w:id="16" w:author="Author" w:initials="A">
+  <w:comment w:id="17" w:author="Author" w:initials="A">
     <w:p>
       <w:pPr>
         <w:pStyle w:val="CommentText"/>
@@ -8351,7 +8317,7 @@
 </file>
 
 <file path=word/commentsExtended.xml><?xml version="1.0" encoding="utf-8"?>
-<w15:commentsEx xmlns:wpc="http://schemas.microsoft.com/office/word/2010/wordprocessingCanvas" xmlns:cx="http://schemas.microsoft.com/office/drawing/2014/chartex" xmlns:cx1="http://schemas.microsoft.com/office/drawing/2015/9/8/chartex" xmlns:cx2="http://schemas.microsoft.com/office/drawing/2015/10/21/chartex" xmlns:cx3="http://schemas.microsoft.com/office/drawing/2016/5/9/chartex" xmlns:cx4="http://schemas.microsoft.com/office/drawing/2016/5/10/chartex" xmlns:cx5="http://schemas.microsoft.com/office/drawing/2016/5/11/chartex" xmlns:cx6="http://schemas.microsoft.com/office/drawing/2016/5/12/chartex" xmlns:cx7="http://schemas.microsoft.com/office/drawing/2016/5/13/chartex" xmlns:cx8="http://schemas.microsoft.com/office/drawing/2016/5/14/chartex" xmlns:mc="http://schemas.openxmlformats.org/markup-compatibility/2006" xmlns:aink="http://schemas.microsoft.com/office/drawing/2016/ink" xmlns:am3d="http://schemas.microsoft.com/office/drawing/2017/model3d" xmlns:o="urn:schemas-microsoft-com:office:office" xmlns:r="http://schemas.openxmlformats.org/officeDocument/2006/relationships" xmlns:m="http://schemas.openxmlformats.org/officeDocument/2006/math" xmlns:v="urn:schemas-microsoft-com:vml" xmlns:wp14="http://schemas.microsoft.com/office/word/2010/wordprocessingDrawing" xmlns:wp="http://schemas.openxmlformats.org/drawingml/2006/wordprocessingDrawing" xmlns:w10="urn:schemas-microsoft-com:office:word" xmlns:w="http://schemas.openxmlformats.org/wordprocessingml/2006/main" xmlns:w14="http://schemas.microsoft.com/office/word/2010/wordml" xmlns:w15="http://schemas.microsoft.com/office/word/2012/wordml" xmlns:w16cid="http://schemas.microsoft.com/office/word/2016/wordml/cid" xmlns:w16se="http://schemas.microsoft.com/office/word/2015/wordml/symex" xmlns:wpg="http://schemas.microsoft.com/office/word/2010/wordprocessingGroup" xmlns:wpi="http://schemas.microsoft.com/office/word/2010/wordprocessingInk" xmlns:wne="http://schemas.microsoft.com/office/word/2006/wordml" xmlns:wps="http://schemas.microsoft.com/office/word/2010/wordprocessingShape" mc:Ignorable="w14 w15 w16se w16cid wp14">
+<w15:commentsEx xmlns:wpc="http://schemas.microsoft.com/office/word/2010/wordprocessingCanvas" xmlns:cx="http://schemas.microsoft.com/office/drawing/2014/chartex" xmlns:cx1="http://schemas.microsoft.com/office/drawing/2015/9/8/chartex" xmlns:mc="http://schemas.openxmlformats.org/markup-compatibility/2006" xmlns:o="urn:schemas-microsoft-com:office:office" xmlns:r="http://schemas.openxmlformats.org/officeDocument/2006/relationships" xmlns:m="http://schemas.openxmlformats.org/officeDocument/2006/math" xmlns:v="urn:schemas-microsoft-com:vml" xmlns:wp14="http://schemas.microsoft.com/office/word/2010/wordprocessingDrawing" xmlns:wp="http://schemas.openxmlformats.org/drawingml/2006/wordprocessingDrawing" xmlns:w10="urn:schemas-microsoft-com:office:word" xmlns:w="http://schemas.openxmlformats.org/wordprocessingml/2006/main" xmlns:w14="http://schemas.microsoft.com/office/word/2010/wordml" xmlns:w15="http://schemas.microsoft.com/office/word/2012/wordml" xmlns:w16se="http://schemas.microsoft.com/office/word/2015/wordml/symex" xmlns:wpg="http://schemas.microsoft.com/office/word/2010/wordprocessingGroup" xmlns:wpi="http://schemas.microsoft.com/office/word/2010/wordprocessingInk" xmlns:wne="http://schemas.microsoft.com/office/word/2006/wordml" xmlns:wps="http://schemas.microsoft.com/office/word/2010/wordprocessingShape" mc:Ignorable="w14 w15 w16se wp14">
   <w15:commentEx w15:paraId="76B082C4" w15:done="0"/>
   <w15:commentEx w15:paraId="3F2DD97F" w15:done="0"/>
   <w15:commentEx w15:paraId="459883D0" w15:done="0"/>
@@ -8380,7 +8346,7 @@
 </file>
 
 <file path=word/endnotes.xml><?xml version="1.0" encoding="utf-8"?>
-<w:endnotes xmlns:wpc="http://schemas.microsoft.com/office/word/2010/wordprocessingCanvas" xmlns:cx="http://schemas.microsoft.com/office/drawing/2014/chartex" xmlns:cx1="http://schemas.microsoft.com/office/drawing/2015/9/8/chartex" xmlns:cx2="http://schemas.microsoft.com/office/drawing/2015/10/21/chartex" xmlns:cx3="http://schemas.microsoft.com/office/drawing/2016/5/9/chartex" xmlns:cx4="http://schemas.microsoft.com/office/drawing/2016/5/10/chartex" xmlns:cx5="http://schemas.microsoft.com/office/drawing/2016/5/11/chartex" xmlns:cx6="http://schemas.microsoft.com/office/drawing/2016/5/12/chartex" xmlns:cx7="http://schemas.microsoft.com/office/drawing/2016/5/13/chartex" xmlns:cx8="http://schemas.microsoft.com/office/drawing/2016/5/14/chartex" xmlns:mc="http://schemas.openxmlformats.org/markup-compatibility/2006" xmlns:aink="http://schemas.microsoft.com/office/drawing/2016/ink" xmlns:am3d="http://schemas.microsoft.com/office/drawing/2017/model3d" xmlns:o="urn:schemas-microsoft-com:office:office" xmlns:r="http://schemas.openxmlformats.org/officeDocument/2006/relationships" xmlns:m="http://schemas.openxmlformats.org/officeDocument/2006/math" xmlns:v="urn:schemas-microsoft-com:vml" xmlns:wp14="http://schemas.microsoft.com/office/word/2010/wordprocessingDrawing" xmlns:wp="http://schemas.openxmlformats.org/drawingml/2006/wordprocessingDrawing" xmlns:w10="urn:schemas-microsoft-com:office:word" xmlns:w="http://schemas.openxmlformats.org/wordprocessingml/2006/main" xmlns:w14="http://schemas.microsoft.com/office/word/2010/wordml" xmlns:w15="http://schemas.microsoft.com/office/word/2012/wordml" xmlns:w16cid="http://schemas.microsoft.com/office/word/2016/wordml/cid" xmlns:w16se="http://schemas.microsoft.com/office/word/2015/wordml/symex" xmlns:wpg="http://schemas.microsoft.com/office/word/2010/wordprocessingGroup" xmlns:wpi="http://schemas.microsoft.com/office/word/2010/wordprocessingInk" xmlns:wne="http://schemas.microsoft.com/office/word/2006/wordml" xmlns:wps="http://schemas.microsoft.com/office/word/2010/wordprocessingShape" mc:Ignorable="w14 w15 w16se w16cid wp14">
+<w:endnotes xmlns:wpc="http://schemas.microsoft.com/office/word/2010/wordprocessingCanvas" xmlns:cx="http://schemas.microsoft.com/office/drawing/2014/chartex" xmlns:cx1="http://schemas.microsoft.com/office/drawing/2015/9/8/chartex" xmlns:mc="http://schemas.openxmlformats.org/markup-compatibility/2006" xmlns:o="urn:schemas-microsoft-com:office:office" xmlns:r="http://schemas.openxmlformats.org/officeDocument/2006/relationships" xmlns:m="http://schemas.openxmlformats.org/officeDocument/2006/math" xmlns:v="urn:schemas-microsoft-com:vml" xmlns:wp14="http://schemas.microsoft.com/office/word/2010/wordprocessingDrawing" xmlns:wp="http://schemas.openxmlformats.org/drawingml/2006/wordprocessingDrawing" xmlns:w10="urn:schemas-microsoft-com:office:word" xmlns:w="http://schemas.openxmlformats.org/wordprocessingml/2006/main" xmlns:w14="http://schemas.microsoft.com/office/word/2010/wordml" xmlns:w15="http://schemas.microsoft.com/office/word/2012/wordml" xmlns:w16se="http://schemas.microsoft.com/office/word/2015/wordml/symex" xmlns:wpg="http://schemas.microsoft.com/office/word/2010/wordprocessingGroup" xmlns:wpi="http://schemas.microsoft.com/office/word/2010/wordprocessingInk" xmlns:wne="http://schemas.microsoft.com/office/word/2006/wordml" xmlns:wps="http://schemas.microsoft.com/office/word/2010/wordprocessingShape" mc:Ignorable="w14 w15 w16se wp14">
   <w:endnote w:type="separator" w:id="-1">
     <w:p>
       <w:pPr>
@@ -8405,7 +8371,7 @@
 </file>
 
 <file path=word/footnotes.xml><?xml version="1.0" encoding="utf-8"?>
-<w:footnotes xmlns:wpc="http://schemas.microsoft.com/office/word/2010/wordprocessingCanvas" xmlns:cx="http://schemas.microsoft.com/office/drawing/2014/chartex" xmlns:cx1="http://schemas.microsoft.com/office/drawing/2015/9/8/chartex" xmlns:cx2="http://schemas.microsoft.com/office/drawing/2015/10/21/chartex" xmlns:cx3="http://schemas.microsoft.com/office/drawing/2016/5/9/chartex" xmlns:cx4="http://schemas.microsoft.com/office/drawing/2016/5/10/chartex" xmlns:cx5="http://schemas.microsoft.com/office/drawing/2016/5/11/chartex" xmlns:cx6="http://schemas.microsoft.com/office/drawing/2016/5/12/chartex" xmlns:cx7="http://schemas.microsoft.com/office/drawing/2016/5/13/chartex" xmlns:cx8="http://schemas.microsoft.com/office/drawing/2016/5/14/chartex" xmlns:mc="http://schemas.openxmlformats.org/markup-compatibility/2006" xmlns:aink="http://schemas.microsoft.com/office/drawing/2016/ink" xmlns:am3d="http://schemas.microsoft.com/office/drawing/2017/model3d" xmlns:o="urn:schemas-microsoft-com:office:office" xmlns:r="http://schemas.openxmlformats.org/officeDocument/2006/relationships" xmlns:m="http://schemas.openxmlformats.org/officeDocument/2006/math" xmlns:v="urn:schemas-microsoft-com:vml" xmlns:wp14="http://schemas.microsoft.com/office/word/2010/wordprocessingDrawing" xmlns:wp="http://schemas.openxmlformats.org/drawingml/2006/wordprocessingDrawing" xmlns:w10="urn:schemas-microsoft-com:office:word" xmlns:w="http://schemas.openxmlformats.org/wordprocessingml/2006/main" xmlns:w14="http://schemas.microsoft.com/office/word/2010/wordml" xmlns:w15="http://schemas.microsoft.com/office/word/2012/wordml" xmlns:w16cid="http://schemas.microsoft.com/office/word/2016/wordml/cid" xmlns:w16se="http://schemas.microsoft.com/office/word/2015/wordml/symex" xmlns:wpg="http://schemas.microsoft.com/office/word/2010/wordprocessingGroup" xmlns:wpi="http://schemas.microsoft.com/office/word/2010/wordprocessingInk" xmlns:wne="http://schemas.microsoft.com/office/word/2006/wordml" xmlns:wps="http://schemas.microsoft.com/office/word/2010/wordprocessingShape" mc:Ignorable="w14 w15 w16se w16cid wp14">
+<w:footnotes xmlns:wpc="http://schemas.microsoft.com/office/word/2010/wordprocessingCanvas" xmlns:cx="http://schemas.microsoft.com/office/drawing/2014/chartex" xmlns:cx1="http://schemas.microsoft.com/office/drawing/2015/9/8/chartex" xmlns:mc="http://schemas.openxmlformats.org/markup-compatibility/2006" xmlns:o="urn:schemas-microsoft-com:office:office" xmlns:r="http://schemas.openxmlformats.org/officeDocument/2006/relationships" xmlns:m="http://schemas.openxmlformats.org/officeDocument/2006/math" xmlns:v="urn:schemas-microsoft-com:vml" xmlns:wp14="http://schemas.microsoft.com/office/word/2010/wordprocessingDrawing" xmlns:wp="http://schemas.openxmlformats.org/drawingml/2006/wordprocessingDrawing" xmlns:w10="urn:schemas-microsoft-com:office:word" xmlns:w="http://schemas.openxmlformats.org/wordprocessingml/2006/main" xmlns:w14="http://schemas.microsoft.com/office/word/2010/wordml" xmlns:w15="http://schemas.microsoft.com/office/word/2012/wordml" xmlns:w16se="http://schemas.microsoft.com/office/word/2015/wordml/symex" xmlns:wpg="http://schemas.microsoft.com/office/word/2010/wordprocessingGroup" xmlns:wpi="http://schemas.microsoft.com/office/word/2010/wordprocessingInk" xmlns:wne="http://schemas.microsoft.com/office/word/2006/wordml" xmlns:wps="http://schemas.microsoft.com/office/word/2010/wordprocessingShape" mc:Ignorable="w14 w15 w16se wp14">
   <w:footnote w:type="separator" w:id="-1">
     <w:p>
       <w:pPr>
@@ -8430,7 +8396,7 @@
 </file>
 
 <file path=word/header1.xml><?xml version="1.0" encoding="utf-8"?>
-<w:hdr xmlns:wpc="http://schemas.microsoft.com/office/word/2010/wordprocessingCanvas" xmlns:cx="http://schemas.microsoft.com/office/drawing/2014/chartex" xmlns:cx1="http://schemas.microsoft.com/office/drawing/2015/9/8/chartex" xmlns:cx2="http://schemas.microsoft.com/office/drawing/2015/10/21/chartex" xmlns:cx3="http://schemas.microsoft.com/office/drawing/2016/5/9/chartex" xmlns:cx4="http://schemas.microsoft.com/office/drawing/2016/5/10/chartex" xmlns:cx5="http://schemas.microsoft.com/office/drawing/2016/5/11/chartex" xmlns:cx6="http://schemas.microsoft.com/office/drawing/2016/5/12/chartex" xmlns:cx7="http://schemas.microsoft.com/office/drawing/2016/5/13/chartex" xmlns:cx8="http://schemas.microsoft.com/office/drawing/2016/5/14/chartex" xmlns:mc="http://schemas.openxmlformats.org/markup-compatibility/2006" xmlns:aink="http://schemas.microsoft.com/office/drawing/2016/ink" xmlns:am3d="http://schemas.microsoft.com/office/drawing/2017/model3d" xmlns:o="urn:schemas-microsoft-com:office:office" xmlns:r="http://schemas.openxmlformats.org/officeDocument/2006/relationships" xmlns:m="http://schemas.openxmlformats.org/officeDocument/2006/math" xmlns:v="urn:schemas-microsoft-com:vml" xmlns:wp14="http://schemas.microsoft.com/office/word/2010/wordprocessingDrawing" xmlns:wp="http://schemas.openxmlformats.org/drawingml/2006/wordprocessingDrawing" xmlns:w10="urn:schemas-microsoft-com:office:word" xmlns:w="http://schemas.openxmlformats.org/wordprocessingml/2006/main" xmlns:w14="http://schemas.microsoft.com/office/word/2010/wordml" xmlns:w15="http://schemas.microsoft.com/office/word/2012/wordml" xmlns:w16cid="http://schemas.microsoft.com/office/word/2016/wordml/cid" xmlns:w16se="http://schemas.microsoft.com/office/word/2015/wordml/symex" xmlns:wpg="http://schemas.microsoft.com/office/word/2010/wordprocessingGroup" xmlns:wpi="http://schemas.microsoft.com/office/word/2010/wordprocessingInk" xmlns:wne="http://schemas.microsoft.com/office/word/2006/wordml" xmlns:wps="http://schemas.microsoft.com/office/word/2010/wordprocessingShape" mc:Ignorable="w14 w15 w16se w16cid wp14">
+<w:hdr xmlns:wpc="http://schemas.microsoft.com/office/word/2010/wordprocessingCanvas" xmlns:cx="http://schemas.microsoft.com/office/drawing/2014/chartex" xmlns:cx1="http://schemas.microsoft.com/office/drawing/2015/9/8/chartex" xmlns:mc="http://schemas.openxmlformats.org/markup-compatibility/2006" xmlns:o="urn:schemas-microsoft-com:office:office" xmlns:r="http://schemas.openxmlformats.org/officeDocument/2006/relationships" xmlns:m="http://schemas.openxmlformats.org/officeDocument/2006/math" xmlns:v="urn:schemas-microsoft-com:vml" xmlns:wp14="http://schemas.microsoft.com/office/word/2010/wordprocessingDrawing" xmlns:wp="http://schemas.openxmlformats.org/drawingml/2006/wordprocessingDrawing" xmlns:w10="urn:schemas-microsoft-com:office:word" xmlns:w="http://schemas.openxmlformats.org/wordprocessingml/2006/main" xmlns:w14="http://schemas.microsoft.com/office/word/2010/wordml" xmlns:w15="http://schemas.microsoft.com/office/word/2012/wordml" xmlns:w16se="http://schemas.microsoft.com/office/word/2015/wordml/symex" xmlns:wpg="http://schemas.microsoft.com/office/word/2010/wordprocessingGroup" xmlns:wpi="http://schemas.microsoft.com/office/word/2010/wordprocessingInk" xmlns:wne="http://schemas.microsoft.com/office/word/2006/wordml" xmlns:wps="http://schemas.microsoft.com/office/word/2010/wordprocessingShape" mc:Ignorable="w14 w15 w16se wp14">
   <w:p>
     <w:pPr>
       <w:pStyle w:val="Header"/>
@@ -8561,7 +8527,7 @@
             </wp:anchor>
           </w:drawing>
         </mc:Choice>
-        <mc:Fallback>
+        <mc:Fallback xmlns:w16cid="http://schemas.microsoft.com/office/word/2016/wordml/cid" xmlns:am3d="http://schemas.microsoft.com/office/drawing/2017/model3d" xmlns:aink="http://schemas.microsoft.com/office/drawing/2016/ink" xmlns:cx8="http://schemas.microsoft.com/office/drawing/2016/5/14/chartex" xmlns:cx7="http://schemas.microsoft.com/office/drawing/2016/5/13/chartex" xmlns:cx6="http://schemas.microsoft.com/office/drawing/2016/5/12/chartex" xmlns:cx5="http://schemas.microsoft.com/office/drawing/2016/5/11/chartex" xmlns:cx4="http://schemas.microsoft.com/office/drawing/2016/5/10/chartex" xmlns:cx3="http://schemas.microsoft.com/office/drawing/2016/5/9/chartex" xmlns:cx2="http://schemas.microsoft.com/office/drawing/2015/10/21/chartex">
           <w:pict>
             <v:group w14:anchorId="36733610" id="Group 5" o:spid="_x0000_s1026" style="position:absolute;margin-left:156.9pt;margin-top:-4.55pt;width:142.45pt;height:43.15pt;z-index:251661312" coordsize="18093,5480" o:gfxdata="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">
               <v:shapetype id="_x0000_t75" coordsize="21600,21600" o:spt="75" o:preferrelative="t" path="m@4@5l@4@11@9@11@9@5xe" filled="f" stroked="f">
@@ -8741,7 +8707,7 @@
 </file>
 
 <file path=word/numbering.xml><?xml version="1.0" encoding="utf-8"?>
-<w:numbering xmlns:wpc="http://schemas.microsoft.com/office/word/2010/wordprocessingCanvas" xmlns:cx="http://schemas.microsoft.com/office/drawing/2014/chartex" xmlns:cx1="http://schemas.microsoft.com/office/drawing/2015/9/8/chartex" xmlns:cx2="http://schemas.microsoft.com/office/drawing/2015/10/21/chartex" xmlns:cx3="http://schemas.microsoft.com/office/drawing/2016/5/9/chartex" xmlns:cx4="http://schemas.microsoft.com/office/drawing/2016/5/10/chartex" xmlns:cx5="http://schemas.microsoft.com/office/drawing/2016/5/11/chartex" xmlns:cx6="http://schemas.microsoft.com/office/drawing/2016/5/12/chartex" xmlns:cx7="http://schemas.microsoft.com/office/drawing/2016/5/13/chartex" xmlns:cx8="http://schemas.microsoft.com/office/drawing/2016/5/14/chartex" xmlns:mc="http://schemas.openxmlformats.org/markup-compatibility/2006" xmlns:aink="http://schemas.microsoft.com/office/drawing/2016/ink" xmlns:am3d="http://schemas.microsoft.com/office/drawing/2017/model3d" xmlns:o="urn:schemas-microsoft-com:office:office" xmlns:r="http://schemas.openxmlformats.org/officeDocument/2006/relationships" xmlns:m="http://schemas.openxmlformats.org/officeDocument/2006/math" xmlns:v="urn:schemas-microsoft-com:vml" xmlns:wp14="http://schemas.microsoft.com/office/word/2010/wordprocessingDrawing" xmlns:wp="http://schemas.openxmlformats.org/drawingml/2006/wordprocessingDrawing" xmlns:w10="urn:schemas-microsoft-com:office:word" xmlns:w="http://schemas.openxmlformats.org/wordprocessingml/2006/main" xmlns:w14="http://schemas.microsoft.com/office/word/2010/wordml" xmlns:w15="http://schemas.microsoft.com/office/word/2012/wordml" xmlns:w16cid="http://schemas.microsoft.com/office/word/2016/wordml/cid" xmlns:w16se="http://schemas.microsoft.com/office/word/2015/wordml/symex" xmlns:wpg="http://schemas.microsoft.com/office/word/2010/wordprocessingGroup" xmlns:wpi="http://schemas.microsoft.com/office/word/2010/wordprocessingInk" xmlns:wne="http://schemas.microsoft.com/office/word/2006/wordml" xmlns:wps="http://schemas.microsoft.com/office/word/2010/wordprocessingShape" mc:Ignorable="w14 w15 w16se w16cid wp14">
+<w:numbering xmlns:wpc="http://schemas.microsoft.com/office/word/2010/wordprocessingCanvas" xmlns:cx="http://schemas.microsoft.com/office/drawing/2014/chartex" xmlns:cx1="http://schemas.microsoft.com/office/drawing/2015/9/8/chartex" xmlns:mc="http://schemas.openxmlformats.org/markup-compatibility/2006" xmlns:o="urn:schemas-microsoft-com:office:office" xmlns:r="http://schemas.openxmlformats.org/officeDocument/2006/relationships" xmlns:m="http://schemas.openxmlformats.org/officeDocument/2006/math" xmlns:v="urn:schemas-microsoft-com:vml" xmlns:wp14="http://schemas.microsoft.com/office/word/2010/wordprocessingDrawing" xmlns:wp="http://schemas.openxmlformats.org/drawingml/2006/wordprocessingDrawing" xmlns:w10="urn:schemas-microsoft-com:office:word" xmlns:w="http://schemas.openxmlformats.org/wordprocessingml/2006/main" xmlns:w14="http://schemas.microsoft.com/office/word/2010/wordml" xmlns:w15="http://schemas.microsoft.com/office/word/2012/wordml" xmlns:w16se="http://schemas.microsoft.com/office/word/2015/wordml/symex" xmlns:wpg="http://schemas.microsoft.com/office/word/2010/wordprocessingGroup" xmlns:wpi="http://schemas.microsoft.com/office/word/2010/wordprocessingInk" xmlns:wne="http://schemas.microsoft.com/office/word/2006/wordml" xmlns:wps="http://schemas.microsoft.com/office/word/2010/wordprocessingShape" mc:Ignorable="w14 w15 w16se wp14">
   <w:abstractNum w:abstractNumId="0" w15:restartNumberingAfterBreak="0">
     <w:nsid w:val="05F06B8C"/>
     <w:multiLevelType w:val="hybridMultilevel"/>
@@ -9043,7 +9009,7 @@
 </file>
 
 <file path=word/styles.xml><?xml version="1.0" encoding="utf-8"?>
-<w:styles xmlns:mc="http://schemas.openxmlformats.org/markup-compatibility/2006" xmlns:r="http://schemas.openxmlformats.org/officeDocument/2006/relationships" xmlns:w="http://schemas.openxmlformats.org/wordprocessingml/2006/main" xmlns:w14="http://schemas.microsoft.com/office/word/2010/wordml" xmlns:w15="http://schemas.microsoft.com/office/word/2012/wordml" xmlns:w16cid="http://schemas.microsoft.com/office/word/2016/wordml/cid" xmlns:w16se="http://schemas.microsoft.com/office/word/2015/wordml/symex" mc:Ignorable="w14 w15 w16se w16cid">
+<w:styles xmlns:mc="http://schemas.openxmlformats.org/markup-compatibility/2006" xmlns:r="http://schemas.openxmlformats.org/officeDocument/2006/relationships" xmlns:w="http://schemas.openxmlformats.org/wordprocessingml/2006/main" xmlns:w14="http://schemas.microsoft.com/office/word/2010/wordml" xmlns:w15="http://schemas.microsoft.com/office/word/2012/wordml" xmlns:w16se="http://schemas.microsoft.com/office/word/2015/wordml/symex" mc:Ignorable="w14 w15 w16se">
   <w:docDefaults>
     <w:rPrDefault>
       <w:rPr>
@@ -9059,7 +9025,7 @@
       </w:pPr>
     </w:pPrDefault>
   </w:docDefaults>
-  <w:latentStyles w:defLockedState="0" w:defUIPriority="99" w:defSemiHidden="0" w:defUnhideWhenUsed="0" w:defQFormat="0" w:count="375">
+  <w:latentStyles w:defLockedState="0" w:defUIPriority="99" w:defSemiHidden="0" w:defUnhideWhenUsed="0" w:defQFormat="0" w:count="371">
     <w:lsdException w:name="Normal" w:uiPriority="0" w:qFormat="1"/>
     <w:lsdException w:name="heading 1" w:uiPriority="9" w:qFormat="1"/>
     <w:lsdException w:name="heading 2" w:semiHidden="1" w:uiPriority="9" w:unhideWhenUsed="1" w:qFormat="1"/>
@@ -9431,10 +9397,6 @@
     <w:lsdException w:name="List Table 5 Dark Accent 6" w:uiPriority="50"/>
     <w:lsdException w:name="List Table 6 Colorful Accent 6" w:uiPriority="51"/>
     <w:lsdException w:name="List Table 7 Colorful Accent 6" w:uiPriority="52"/>
-    <w:lsdException w:name="Mention" w:semiHidden="1" w:unhideWhenUsed="1"/>
-    <w:lsdException w:name="Smart Hyperlink" w:semiHidden="1" w:unhideWhenUsed="1"/>
-    <w:lsdException w:name="Hashtag" w:semiHidden="1" w:unhideWhenUsed="1"/>
-    <w:lsdException w:name="Unresolved Mention" w:semiHidden="1" w:unhideWhenUsed="1"/>
   </w:latentStyles>
   <w:style w:type="paragraph" w:default="1" w:styleId="Normal">
     <w:name w:val="Normal"/>
@@ -9653,7 +9615,7 @@
 </file>
 
 <file path=word/glossary/document.xml><?xml version="1.0" encoding="utf-8"?>
-<w:glossaryDocument xmlns:wpc="http://schemas.microsoft.com/office/word/2010/wordprocessingCanvas" xmlns:cx="http://schemas.microsoft.com/office/drawing/2014/chartex" xmlns:cx1="http://schemas.microsoft.com/office/drawing/2015/9/8/chartex" xmlns:cx2="http://schemas.microsoft.com/office/drawing/2015/10/21/chartex" xmlns:cx3="http://schemas.microsoft.com/office/drawing/2016/5/9/chartex" xmlns:cx4="http://schemas.microsoft.com/office/drawing/2016/5/10/chartex" xmlns:cx5="http://schemas.microsoft.com/office/drawing/2016/5/11/chartex" xmlns:cx6="http://schemas.microsoft.com/office/drawing/2016/5/12/chartex" xmlns:cx7="http://schemas.microsoft.com/office/drawing/2016/5/13/chartex" xmlns:cx8="http://schemas.microsoft.com/office/drawing/2016/5/14/chartex" xmlns:mc="http://schemas.openxmlformats.org/markup-compatibility/2006" xmlns:aink="http://schemas.microsoft.com/office/drawing/2016/ink" xmlns:am3d="http://schemas.microsoft.com/office/drawing/2017/model3d" xmlns:o="urn:schemas-microsoft-com:office:office" xmlns:r="http://schemas.openxmlformats.org/officeDocument/2006/relationships" xmlns:m="http://schemas.openxmlformats.org/officeDocument/2006/math" xmlns:v="urn:schemas-microsoft-com:vml" xmlns:wp14="http://schemas.microsoft.com/office/word/2010/wordprocessingDrawing" xmlns:wp="http://schemas.openxmlformats.org/drawingml/2006/wordprocessingDrawing" xmlns:w10="urn:schemas-microsoft-com:office:word" xmlns:w="http://schemas.openxmlformats.org/wordprocessingml/2006/main" xmlns:w14="http://schemas.microsoft.com/office/word/2010/wordml" xmlns:w15="http://schemas.microsoft.com/office/word/2012/wordml" xmlns:w16cid="http://schemas.microsoft.com/office/word/2016/wordml/cid" xmlns:w16se="http://schemas.microsoft.com/office/word/2015/wordml/symex" xmlns:wpg="http://schemas.microsoft.com/office/word/2010/wordprocessingGroup" xmlns:wpi="http://schemas.microsoft.com/office/word/2010/wordprocessingInk" xmlns:wne="http://schemas.microsoft.com/office/word/2006/wordml" xmlns:wps="http://schemas.microsoft.com/office/word/2010/wordprocessingShape" mc:Ignorable="w14 w15 w16se w16cid wp14">
+<w:glossaryDocument xmlns:wpc="http://schemas.microsoft.com/office/word/2010/wordprocessingCanvas" xmlns:cx="http://schemas.microsoft.com/office/drawing/2014/chartex" xmlns:cx1="http://schemas.microsoft.com/office/drawing/2015/9/8/chartex" xmlns:mc="http://schemas.openxmlformats.org/markup-compatibility/2006" xmlns:o="urn:schemas-microsoft-com:office:office" xmlns:r="http://schemas.openxmlformats.org/officeDocument/2006/relationships" xmlns:m="http://schemas.openxmlformats.org/officeDocument/2006/math" xmlns:v="urn:schemas-microsoft-com:vml" xmlns:wp14="http://schemas.microsoft.com/office/word/2010/wordprocessingDrawing" xmlns:wp="http://schemas.openxmlformats.org/drawingml/2006/wordprocessingDrawing" xmlns:w10="urn:schemas-microsoft-com:office:word" xmlns:w="http://schemas.openxmlformats.org/wordprocessingml/2006/main" xmlns:w14="http://schemas.microsoft.com/office/word/2010/wordml" xmlns:w15="http://schemas.microsoft.com/office/word/2012/wordml" xmlns:w16se="http://schemas.microsoft.com/office/word/2015/wordml/symex" xmlns:wpg="http://schemas.microsoft.com/office/word/2010/wordprocessingGroup" xmlns:wpi="http://schemas.microsoft.com/office/word/2010/wordprocessingInk" xmlns:wne="http://schemas.microsoft.com/office/word/2006/wordml" xmlns:wps="http://schemas.microsoft.com/office/word/2010/wordprocessingShape" mc:Ignorable="w14 w15 w16se wp14">
   <w:docParts>
     <w:docPart>
       <w:docPartPr>
@@ -9741,13 +9703,13 @@
 </file>
 
 <file path=word/glossary/fontTable.xml><?xml version="1.0" encoding="utf-8"?>
-<w:fonts xmlns:mc="http://schemas.openxmlformats.org/markup-compatibility/2006" xmlns:r="http://schemas.openxmlformats.org/officeDocument/2006/relationships" xmlns:w="http://schemas.openxmlformats.org/wordprocessingml/2006/main" xmlns:w14="http://schemas.microsoft.com/office/word/2010/wordml" xmlns:w15="http://schemas.microsoft.com/office/word/2012/wordml" xmlns:w16cid="http://schemas.microsoft.com/office/word/2016/wordml/cid" xmlns:w16se="http://schemas.microsoft.com/office/word/2015/wordml/symex" mc:Ignorable="w14 w15 w16se w16cid">
+<w:fonts xmlns:mc="http://schemas.openxmlformats.org/markup-compatibility/2006" xmlns:r="http://schemas.openxmlformats.org/officeDocument/2006/relationships" xmlns:w="http://schemas.openxmlformats.org/wordprocessingml/2006/main" xmlns:w14="http://schemas.microsoft.com/office/word/2010/wordml" xmlns:w15="http://schemas.microsoft.com/office/word/2012/wordml" xmlns:w16se="http://schemas.microsoft.com/office/word/2015/wordml/symex" mc:Ignorable="w14 w15 w16se">
   <w:font w:name="Times New Roman">
     <w:panose1 w:val="02020603050405020304"/>
     <w:charset w:val="00"/>
     <w:family w:val="roman"/>
     <w:pitch w:val="variable"/>
-    <w:sig w:usb0="E0002AFF" w:usb1="C0007843" w:usb2="00000009" w:usb3="00000000" w:csb0="000001FF" w:csb1="00000000"/>
+    <w:sig w:usb0="E0002AFF" w:usb1="C0007841" w:usb2="00000009" w:usb3="00000000" w:csb0="000001FF" w:csb1="00000000"/>
   </w:font>
   <w:font w:name="Arial">
     <w:panose1 w:val="020B0604020202020204"/>
@@ -9761,14 +9723,14 @@
     <w:charset w:val="00"/>
     <w:family w:val="swiss"/>
     <w:pitch w:val="variable"/>
-    <w:sig w:usb0="E0002AFF" w:usb1="4000ACFF" w:usb2="00000001" w:usb3="00000000" w:csb0="000001FF" w:csb1="00000000"/>
+    <w:sig w:usb0="E00002FF" w:usb1="4000ACFF" w:usb2="00000001" w:usb3="00000000" w:csb0="0000019F" w:csb1="00000000"/>
   </w:font>
   <w:font w:name="Courier New">
     <w:panose1 w:val="02070309020205020404"/>
     <w:charset w:val="00"/>
     <w:family w:val="modern"/>
     <w:pitch w:val="fixed"/>
-    <w:sig w:usb0="E0002EFF" w:usb1="C0007843" w:usb2="00000009" w:usb3="00000000" w:csb0="000001FF" w:csb1="00000000"/>
+    <w:sig w:usb0="E0002AFF" w:usb1="C0007843" w:usb2="00000009" w:usb3="00000000" w:csb0="000001FF" w:csb1="00000000"/>
   </w:font>
   <w:font w:name="Wingdings">
     <w:panose1 w:val="05000000000000000000"/>
@@ -9789,7 +9751,7 @@
     <w:charset w:val="00"/>
     <w:family w:val="swiss"/>
     <w:pitch w:val="variable"/>
-    <w:sig w:usb0="E4002EFF" w:usb1="C000E47F" w:usb2="00000009" w:usb3="00000000" w:csb0="000001FF" w:csb1="00000000"/>
+    <w:sig w:usb0="E10022FF" w:usb1="C000E47F" w:usb2="00000029" w:usb3="00000000" w:csb0="000001DF" w:csb1="00000000"/>
   </w:font>
   <w:font w:name="MS Gothic">
     <w:altName w:val="ＭＳ ゴシック"/>
@@ -9797,27 +9759,27 @@
     <w:charset w:val="80"/>
     <w:family w:val="modern"/>
     <w:pitch w:val="fixed"/>
-    <w:sig w:usb0="E00002FF" w:usb1="6AC7FDFB" w:usb2="08000012" w:usb3="00000000" w:csb0="0002009F" w:csb1="00000000"/>
+    <w:sig w:usb0="E00002FF" w:usb1="6AC7FDFB" w:usb2="00000012" w:usb3="00000000" w:csb0="0002009F" w:csb1="00000000"/>
   </w:font>
   <w:font w:name="Cambria Math">
     <w:panose1 w:val="02040503050406030204"/>
     <w:charset w:val="00"/>
     <w:family w:val="roman"/>
     <w:pitch w:val="variable"/>
-    <w:sig w:usb0="E00006FF" w:usb1="420024FF" w:usb2="02000000" w:usb3="00000000" w:csb0="0000019F" w:csb1="00000000"/>
+    <w:sig w:usb0="E00002FF" w:usb1="420024FF" w:usb2="00000000" w:usb3="00000000" w:csb0="0000019F" w:csb1="00000000"/>
   </w:font>
   <w:font w:name="Calibri Light">
     <w:panose1 w:val="020F0302020204030204"/>
     <w:charset w:val="00"/>
     <w:family w:val="swiss"/>
     <w:pitch w:val="variable"/>
-    <w:sig w:usb0="A0002AEF" w:usb1="4000207B" w:usb2="00000000" w:usb3="00000000" w:csb0="000001FF" w:csb1="00000000"/>
+    <w:sig w:usb0="A00002EF" w:usb1="4000207B" w:usb2="00000000" w:usb3="00000000" w:csb0="0000019F" w:csb1="00000000"/>
   </w:font>
 </w:fonts>
 </file>
 
 <file path=word/glossary/settings.xml><?xml version="1.0" encoding="utf-8"?>
-<w:settings xmlns:mc="http://schemas.openxmlformats.org/markup-compatibility/2006" xmlns:o="urn:schemas-microsoft-com:office:office" xmlns:r="http://schemas.openxmlformats.org/officeDocument/2006/relationships" xmlns:m="http://schemas.openxmlformats.org/officeDocument/2006/math" xmlns:v="urn:schemas-microsoft-com:vml" xmlns:w10="urn:schemas-microsoft-com:office:word" xmlns:w="http://schemas.openxmlformats.org/wordprocessingml/2006/main" xmlns:w14="http://schemas.microsoft.com/office/word/2010/wordml" xmlns:w15="http://schemas.microsoft.com/office/word/2012/wordml" xmlns:w16cid="http://schemas.microsoft.com/office/word/2016/wordml/cid" xmlns:w16se="http://schemas.microsoft.com/office/word/2015/wordml/symex" xmlns:sl="http://schemas.openxmlformats.org/schemaLibrary/2006/main" mc:Ignorable="w14 w15 w16se w16cid">
+<w:settings xmlns:mc="http://schemas.openxmlformats.org/markup-compatibility/2006" xmlns:o="urn:schemas-microsoft-com:office:office" xmlns:r="http://schemas.openxmlformats.org/officeDocument/2006/relationships" xmlns:m="http://schemas.openxmlformats.org/officeDocument/2006/math" xmlns:v="urn:schemas-microsoft-com:vml" xmlns:w10="urn:schemas-microsoft-com:office:word" xmlns:w="http://schemas.openxmlformats.org/wordprocessingml/2006/main" xmlns:w14="http://schemas.microsoft.com/office/word/2010/wordml" xmlns:w15="http://schemas.microsoft.com/office/word/2012/wordml" xmlns:w16se="http://schemas.microsoft.com/office/word/2015/wordml/symex" xmlns:sl="http://schemas.openxmlformats.org/schemaLibrary/2006/main" mc:Ignorable="w14 w15 w16se">
   <w:view w:val="normal"/>
   <w:defaultTabStop w:val="720"/>
   <w:characterSpacingControl w:val="doNotCompress"/>
@@ -9828,7 +9790,6 @@
     <w:compatSetting w:name="enableOpenTypeFeatures" w:uri="http://schemas.microsoft.com/office/word" w:val="1"/>
     <w:compatSetting w:name="doNotFlipMirrorIndents" w:uri="http://schemas.microsoft.com/office/word" w:val="1"/>
     <w:compatSetting w:name="differentiateMultirowTableHeaders" w:uri="http://schemas.microsoft.com/office/word" w:val="1"/>
-    <w:compatSetting w:name="useWord2013TrackBottomHyphenation" w:uri="http://schemas.microsoft.com/office/word" w:val="1"/>
   </w:compat>
   <w:rsids>
     <w:rsidRoot w:val="001129B0"/>
@@ -9840,6 +9801,7 @@
     <w:rsid w:val="0064410A"/>
     <w:rsid w:val="00720ED7"/>
     <w:rsid w:val="00752858"/>
+    <w:rsid w:val="007D1B69"/>
     <w:rsid w:val="00884A89"/>
     <w:rsid w:val="009D3EC9"/>
     <w:rsid w:val="00D100AE"/>
@@ -9869,7 +9831,7 @@
 </file>
 
 <file path=word/glossary/styles.xml><?xml version="1.0" encoding="utf-8"?>
-<w:styles xmlns:mc="http://schemas.openxmlformats.org/markup-compatibility/2006" xmlns:r="http://schemas.openxmlformats.org/officeDocument/2006/relationships" xmlns:w="http://schemas.openxmlformats.org/wordprocessingml/2006/main" xmlns:w14="http://schemas.microsoft.com/office/word/2010/wordml" xmlns:w15="http://schemas.microsoft.com/office/word/2012/wordml" xmlns:w16cid="http://schemas.microsoft.com/office/word/2016/wordml/cid" xmlns:w16se="http://schemas.microsoft.com/office/word/2015/wordml/symex" mc:Ignorable="w14 w15 w16se w16cid">
+<w:styles xmlns:mc="http://schemas.openxmlformats.org/markup-compatibility/2006" xmlns:r="http://schemas.openxmlformats.org/officeDocument/2006/relationships" xmlns:w="http://schemas.openxmlformats.org/wordprocessingml/2006/main" xmlns:w14="http://schemas.microsoft.com/office/word/2010/wordml" xmlns:w15="http://schemas.microsoft.com/office/word/2012/wordml" xmlns:w16se="http://schemas.microsoft.com/office/word/2015/wordml/symex" mc:Ignorable="w14 w15 w16se">
   <w:docDefaults>
     <w:rPrDefault>
       <w:rPr>
@@ -9885,7 +9847,7 @@
       </w:pPr>
     </w:pPrDefault>
   </w:docDefaults>
-  <w:latentStyles w:defLockedState="0" w:defUIPriority="99" w:defSemiHidden="0" w:defUnhideWhenUsed="0" w:defQFormat="0" w:count="375">
+  <w:latentStyles w:defLockedState="0" w:defUIPriority="99" w:defSemiHidden="0" w:defUnhideWhenUsed="0" w:defQFormat="0" w:count="371">
     <w:lsdException w:name="Normal" w:uiPriority="0" w:qFormat="1"/>
     <w:lsdException w:name="heading 1" w:uiPriority="9" w:qFormat="1"/>
     <w:lsdException w:name="heading 2" w:semiHidden="1" w:uiPriority="9" w:unhideWhenUsed="1" w:qFormat="1"/>
@@ -10257,10 +10219,6 @@
     <w:lsdException w:name="List Table 5 Dark Accent 6" w:uiPriority="50"/>
     <w:lsdException w:name="List Table 6 Colorful Accent 6" w:uiPriority="51"/>
     <w:lsdException w:name="List Table 7 Colorful Accent 6" w:uiPriority="52"/>
-    <w:lsdException w:name="Mention" w:semiHidden="1" w:unhideWhenUsed="1"/>
-    <w:lsdException w:name="Smart Hyperlink" w:semiHidden="1" w:unhideWhenUsed="1"/>
-    <w:lsdException w:name="Hashtag" w:semiHidden="1" w:unhideWhenUsed="1"/>
-    <w:lsdException w:name="Unresolved Mention" w:semiHidden="1" w:unhideWhenUsed="1"/>
   </w:latentStyles>
   <w:style w:type="paragraph" w:default="1" w:styleId="Normal">
     <w:name w:val="Normal"/>
@@ -10311,7 +10269,7 @@
 </file>
 
 <file path=word/glossary/webSettings.xml><?xml version="1.0" encoding="utf-8"?>
-<w:webSettings xmlns:mc="http://schemas.openxmlformats.org/markup-compatibility/2006" xmlns:r="http://schemas.openxmlformats.org/officeDocument/2006/relationships" xmlns:w="http://schemas.openxmlformats.org/wordprocessingml/2006/main" xmlns:w14="http://schemas.microsoft.com/office/word/2010/wordml" xmlns:w15="http://schemas.microsoft.com/office/word/2012/wordml" xmlns:w16cid="http://schemas.microsoft.com/office/word/2016/wordml/cid" xmlns:w16se="http://schemas.microsoft.com/office/word/2015/wordml/symex" mc:Ignorable="w14 w15 w16se w16cid">
+<w:webSettings xmlns:mc="http://schemas.openxmlformats.org/markup-compatibility/2006" xmlns:r="http://schemas.openxmlformats.org/officeDocument/2006/relationships" xmlns:w="http://schemas.openxmlformats.org/wordprocessingml/2006/main" xmlns:w14="http://schemas.microsoft.com/office/word/2010/wordml" xmlns:w15="http://schemas.microsoft.com/office/word/2012/wordml" xmlns:w16se="http://schemas.microsoft.com/office/word/2015/wordml/symex" mc:Ignorable="w14 w15 w16se">
   <w:optimizeForBrowser/>
   <w:allowPNG/>
 </w:webSettings>
@@ -10340,7 +10298,7 @@
       <inkml:brushProperty name="ignorePressure" value="1"/>
     </inkml:brush>
   </inkml:definitions>
-  <inkml:trace contextRef="#ctx0" brushRef="#br0">12579 3026,'0'0,"0"0,19 9,19 2,16 9,8 0,-7-3,-13-5,-13-3</inkml:trace>
+  <inkml:trace contextRef="#ctx0" brushRef="#br0">12579 3026,'0'0,"0"0,19 9,19 2,16 8,8 1,-7-4,-13-4,-13-3</inkml:trace>
 </inkml:ink>
 </file>
 
@@ -10610,7 +10568,7 @@
 </file>
 
 <file path=customXml/itemProps1.xml><?xml version="1.0" encoding="utf-8"?>
-<ds:datastoreItem xmlns:ds="http://schemas.openxmlformats.org/officeDocument/2006/customXml" ds:itemID="{55C88325-3375-4160-BEA1-3E3FE185FC01}">
+<ds:datastoreItem xmlns:ds="http://schemas.openxmlformats.org/officeDocument/2006/customXml" ds:itemID="{8817B876-1C17-46FA-B26F-E7AE6AD7EF68}">
   <ds:schemaRefs>
     <ds:schemaRef ds:uri="http://schemas.openxmlformats.org/officeDocument/2006/bibliography"/>
   </ds:schemaRefs>

</xml_diff>

<commit_message>
Char Document updated, possibly finished
</commit_message>
<xml_diff>
--- a/SIPL_ProjectCharacterizationDocument.docx
+++ b/SIPL_ProjectCharacterizationDocument.docx
@@ -1,6 +1,6 @@
 
 <file path=word/document.xml><?xml version="1.0" encoding="utf-8"?>
-<w:document xmlns:wpc="http://schemas.microsoft.com/office/word/2010/wordprocessingCanvas" xmlns:cx="http://schemas.microsoft.com/office/drawing/2014/chartex" xmlns:cx1="http://schemas.microsoft.com/office/drawing/2015/9/8/chartex" xmlns:mc="http://schemas.openxmlformats.org/markup-compatibility/2006" xmlns:o="urn:schemas-microsoft-com:office:office" xmlns:r="http://schemas.openxmlformats.org/officeDocument/2006/relationships" xmlns:m="http://schemas.openxmlformats.org/officeDocument/2006/math" xmlns:v="urn:schemas-microsoft-com:vml" xmlns:wp14="http://schemas.microsoft.com/office/word/2010/wordprocessingDrawing" xmlns:wp="http://schemas.openxmlformats.org/drawingml/2006/wordprocessingDrawing" xmlns:w10="urn:schemas-microsoft-com:office:word" xmlns:w="http://schemas.openxmlformats.org/wordprocessingml/2006/main" xmlns:w14="http://schemas.microsoft.com/office/word/2010/wordml" xmlns:w15="http://schemas.microsoft.com/office/word/2012/wordml" xmlns:w16se="http://schemas.microsoft.com/office/word/2015/wordml/symex" xmlns:wpg="http://schemas.microsoft.com/office/word/2010/wordprocessingGroup" xmlns:wpi="http://schemas.microsoft.com/office/word/2010/wordprocessingInk" xmlns:wne="http://schemas.microsoft.com/office/word/2006/wordml" xmlns:wps="http://schemas.microsoft.com/office/word/2010/wordprocessingShape" mc:Ignorable="w14 w15 w16se wp14">
+<w:document xmlns:wpc="http://schemas.microsoft.com/office/word/2010/wordprocessingCanvas" xmlns:cx="http://schemas.microsoft.com/office/drawing/2014/chartex" xmlns:cx1="http://schemas.microsoft.com/office/drawing/2015/9/8/chartex" xmlns:cx2="http://schemas.microsoft.com/office/drawing/2015/10/21/chartex" xmlns:cx3="http://schemas.microsoft.com/office/drawing/2016/5/9/chartex" xmlns:cx4="http://schemas.microsoft.com/office/drawing/2016/5/10/chartex" xmlns:cx5="http://schemas.microsoft.com/office/drawing/2016/5/11/chartex" xmlns:cx6="http://schemas.microsoft.com/office/drawing/2016/5/12/chartex" xmlns:cx7="http://schemas.microsoft.com/office/drawing/2016/5/13/chartex" xmlns:cx8="http://schemas.microsoft.com/office/drawing/2016/5/14/chartex" xmlns:mc="http://schemas.openxmlformats.org/markup-compatibility/2006" xmlns:aink="http://schemas.microsoft.com/office/drawing/2016/ink" xmlns:am3d="http://schemas.microsoft.com/office/drawing/2017/model3d" xmlns:o="urn:schemas-microsoft-com:office:office" xmlns:r="http://schemas.openxmlformats.org/officeDocument/2006/relationships" xmlns:m="http://schemas.openxmlformats.org/officeDocument/2006/math" xmlns:v="urn:schemas-microsoft-com:vml" xmlns:wp14="http://schemas.microsoft.com/office/word/2010/wordprocessingDrawing" xmlns:wp="http://schemas.openxmlformats.org/drawingml/2006/wordprocessingDrawing" xmlns:w10="urn:schemas-microsoft-com:office:word" xmlns:w="http://schemas.openxmlformats.org/wordprocessingml/2006/main" xmlns:w14="http://schemas.microsoft.com/office/word/2010/wordml" xmlns:w15="http://schemas.microsoft.com/office/word/2012/wordml" xmlns:w16cid="http://schemas.microsoft.com/office/word/2016/wordml/cid" xmlns:w16se="http://schemas.microsoft.com/office/word/2015/wordml/symex" xmlns:wpg="http://schemas.microsoft.com/office/word/2010/wordprocessingGroup" xmlns:wpi="http://schemas.microsoft.com/office/word/2010/wordprocessingInk" xmlns:wne="http://schemas.microsoft.com/office/word/2006/wordml" xmlns:wps="http://schemas.microsoft.com/office/word/2010/wordprocessingShape" mc:Ignorable="w14 w15 w16se w16cid wp14">
   <w:body>
     <w:p>
       <w:pPr>
@@ -1716,36 +1716,16 @@
           <w:szCs w:val="24"/>
           <w:rtl/>
         </w:rPr>
-        <w:t xml:space="preserve">ן בפרויקט הוא שימוש במטריקה </w:t>
-      </w:r>
-      <w:proofErr w:type="spellStart"/>
-      <w:r>
-        <w:rPr>
-          <w:rFonts w:hint="cs"/>
-          <w:sz w:val="24"/>
-          <w:szCs w:val="24"/>
-          <w:rtl/>
-        </w:rPr>
-        <w:t>רימ</w:t>
-      </w:r>
-      <w:r>
-        <w:rPr>
-          <w:rFonts w:hint="cs"/>
-          <w:sz w:val="24"/>
-          <w:szCs w:val="24"/>
-          <w:rtl/>
-        </w:rPr>
-        <w:t>נית</w:t>
-      </w:r>
-      <w:proofErr w:type="spellEnd"/>
-      <w:r>
-        <w:rPr>
-          <w:rFonts w:hint="cs"/>
-          <w:sz w:val="24"/>
-          <w:szCs w:val="24"/>
-          <w:rtl/>
-        </w:rPr>
-        <w:t xml:space="preserve"> לצורך חישוב ה"מרחק" בין נקודות מידע. </w:t>
+        <w:t>ן בפרויקט הוא שימוש במטריקה רימ</w:t>
+      </w:r>
+      <w:r>
+        <w:rPr>
+          <w:rFonts w:hint="cs"/>
+          <w:sz w:val="24"/>
+          <w:szCs w:val="24"/>
+          <w:rtl/>
+        </w:rPr>
+        <w:t xml:space="preserve">נית לצורך חישוב ה"מרחק" בין נקודות מידע. </w:t>
       </w:r>
     </w:p>
     <w:p>
@@ -1791,27 +1771,7 @@
           <w:szCs w:val="24"/>
           <w:rtl/>
         </w:rPr>
-        <w:t xml:space="preserve">אשר יכולים לעזור בהורדת </w:t>
-      </w:r>
-      <w:proofErr w:type="spellStart"/>
-      <w:r>
-        <w:rPr>
-          <w:rFonts w:hint="cs"/>
-          <w:sz w:val="24"/>
-          <w:szCs w:val="24"/>
-          <w:rtl/>
-        </w:rPr>
-        <w:t>מימדיות</w:t>
-      </w:r>
-      <w:proofErr w:type="spellEnd"/>
-      <w:r>
-        <w:rPr>
-          <w:rFonts w:hint="cs"/>
-          <w:sz w:val="24"/>
-          <w:szCs w:val="24"/>
-          <w:rtl/>
-        </w:rPr>
-        <w:t xml:space="preserve">. </w:t>
+        <w:t xml:space="preserve">אשר יכולים לעזור בהורדת מימדיות. </w:t>
       </w:r>
       <w:r>
         <w:rPr>
@@ -2817,7 +2777,7 @@
               </wp:anchor>
             </w:drawing>
           </mc:Choice>
-          <mc:Fallback xmlns:w16cid="http://schemas.microsoft.com/office/word/2016/wordml/cid" xmlns:am3d="http://schemas.microsoft.com/office/drawing/2017/model3d" xmlns:aink="http://schemas.microsoft.com/office/drawing/2016/ink" xmlns:cx8="http://schemas.microsoft.com/office/drawing/2016/5/14/chartex" xmlns:cx7="http://schemas.microsoft.com/office/drawing/2016/5/13/chartex" xmlns:cx6="http://schemas.microsoft.com/office/drawing/2016/5/12/chartex" xmlns:cx5="http://schemas.microsoft.com/office/drawing/2016/5/11/chartex" xmlns:cx4="http://schemas.microsoft.com/office/drawing/2016/5/10/chartex" xmlns:cx3="http://schemas.microsoft.com/office/drawing/2016/5/9/chartex" xmlns:cx2="http://schemas.microsoft.com/office/drawing/2015/10/21/chartex">
+          <mc:Fallback>
             <w:pict>
               <v:shape w14:anchorId="18A5FE13" id="Text Box 16" o:spid="_x0000_s1037" type="#_x0000_t202" style="position:absolute;margin-left:182.15pt;margin-top:47.15pt;width:56.4pt;height:35.3pt;z-index:251684864;visibility:visible;mso-wrap-style:square;mso-width-percent:0;mso-height-percent:0;mso-wrap-distance-left:9pt;mso-wrap-distance-top:0;mso-wrap-distance-right:9pt;mso-wrap-distance-bottom:0;mso-position-horizontal:absolute;mso-position-horizontal-relative:margin;mso-position-vertical:absolute;mso-position-vertical-relative:text;mso-width-percent:0;mso-height-percent:0;mso-width-relative:margin;mso-height-relative:margin;v-text-anchor:top" o:gfxdata="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" fillcolor="white [3201]" stroked="f" strokeweight=".5pt">
                 <v:textbox>
@@ -2871,7 +2831,7 @@
                 <wp:cNvGraphicFramePr/>
                 <a:graphic xmlns:a="http://schemas.openxmlformats.org/drawingml/2006/main">
                   <a:graphicData uri="http://schemas.microsoft.com/office/word/2010/wordprocessingInk">
-                    <w14:contentPart bwMode="auto" r:id="rId10">
+                    <w14:contentPart bwMode="auto" r:id="rId11">
                       <w14:nvContentPartPr>
                         <w14:cNvContentPartPr/>
                       </w14:nvContentPartPr>
@@ -2885,7 +2845,7 @@
               </wp:anchor>
             </w:drawing>
           </mc:Choice>
-          <mc:Fallback xmlns:w16cid="http://schemas.microsoft.com/office/word/2016/wordml/cid" xmlns:am3d="http://schemas.microsoft.com/office/drawing/2017/model3d" xmlns:aink="http://schemas.microsoft.com/office/drawing/2016/ink" xmlns:cx8="http://schemas.microsoft.com/office/drawing/2016/5/14/chartex" xmlns:cx7="http://schemas.microsoft.com/office/drawing/2016/5/13/chartex" xmlns:cx6="http://schemas.microsoft.com/office/drawing/2016/5/12/chartex" xmlns:cx5="http://schemas.microsoft.com/office/drawing/2016/5/11/chartex" xmlns:cx4="http://schemas.microsoft.com/office/drawing/2016/5/10/chartex" xmlns:cx3="http://schemas.microsoft.com/office/drawing/2016/5/9/chartex" xmlns:cx2="http://schemas.microsoft.com/office/drawing/2015/10/21/chartex">
+          <mc:Fallback>
             <w:pict>
               <v:shapetype w14:anchorId="451A577B" id="_x0000_t75" coordsize="21600,21600" o:spt="75" o:preferrelative="t" path="m@4@5l@4@11@9@11@9@5xe" filled="f" stroked="f">
                 <v:stroke joinstyle="miter"/>
@@ -2984,7 +2944,7 @@
               </wp:anchor>
             </w:drawing>
           </mc:Choice>
-          <mc:Fallback xmlns:w16cid="http://schemas.microsoft.com/office/word/2016/wordml/cid" xmlns:am3d="http://schemas.microsoft.com/office/drawing/2017/model3d" xmlns:aink="http://schemas.microsoft.com/office/drawing/2016/ink" xmlns:cx8="http://schemas.microsoft.com/office/drawing/2016/5/14/chartex" xmlns:cx7="http://schemas.microsoft.com/office/drawing/2016/5/13/chartex" xmlns:cx6="http://schemas.microsoft.com/office/drawing/2016/5/12/chartex" xmlns:cx5="http://schemas.microsoft.com/office/drawing/2016/5/11/chartex" xmlns:cx4="http://schemas.microsoft.com/office/drawing/2016/5/10/chartex" xmlns:cx3="http://schemas.microsoft.com/office/drawing/2016/5/9/chartex" xmlns:cx2="http://schemas.microsoft.com/office/drawing/2015/10/21/chartex">
+          <mc:Fallback>
             <w:pict>
               <v:shapetype w14:anchorId="6A7BD7C3" id="_x0000_t34" coordsize="21600,21600" o:spt="34" o:oned="t" adj="10800" path="m,l@0,0@0,21600,21600,21600e" filled="f">
                 <v:stroke joinstyle="miter"/>
@@ -3035,6 +2995,7 @@
           <w:szCs w:val="24"/>
           <w:rtl/>
         </w:rPr>
+        <w:lastRenderedPageBreak/>
         <w:t xml:space="preserve">5. </w:t>
       </w:r>
       <w:r>
@@ -3106,27 +3067,7 @@
           <w:szCs w:val="24"/>
           <w:rtl/>
         </w:rPr>
-        <w:t xml:space="preserve">נדרש לפתח מודול עיבוד מקדים שיהפוך את הנתונים </w:t>
-      </w:r>
-      <w:proofErr w:type="spellStart"/>
-      <w:r>
-        <w:rPr>
-          <w:rFonts w:hint="cs"/>
-          <w:sz w:val="24"/>
-          <w:szCs w:val="24"/>
-          <w:rtl/>
-        </w:rPr>
-        <w:t>לוקטור</w:t>
-      </w:r>
-      <w:proofErr w:type="spellEnd"/>
-      <w:r>
-        <w:rPr>
-          <w:rFonts w:hint="cs"/>
-          <w:sz w:val="24"/>
-          <w:szCs w:val="24"/>
-          <w:rtl/>
-        </w:rPr>
-        <w:t xml:space="preserve"> המאפיינים</w:t>
+        <w:t>נדרש לפתח מודול עיבוד מקדים שיהפוך את הנתונים לוקטור המאפיינים</w:t>
       </w:r>
       <w:r>
         <w:rPr>
@@ -3846,6 +3787,7 @@
           <w:szCs w:val="24"/>
           <w:rtl/>
         </w:rPr>
+        <w:lastRenderedPageBreak/>
         <w:t xml:space="preserve">9. </w:t>
       </w:r>
       <w:commentRangeStart w:id="15"/>
@@ -4096,7 +4038,16 @@
                 <w:szCs w:val="24"/>
                 <w:rtl/>
               </w:rPr>
-              <w:t>. הורדת מימדיות והשוואה להערכת הפסיכיאטר</w:t>
+              <w:t xml:space="preserve">. </w:t>
+            </w:r>
+            <w:r>
+              <w:rPr>
+                <w:rFonts w:hint="cs"/>
+                <w:sz w:val="24"/>
+                <w:szCs w:val="24"/>
+                <w:rtl/>
+              </w:rPr>
+              <w:t>למידת תהליכי הסינון שעבר הדאטא.</w:t>
             </w:r>
           </w:p>
         </w:tc>
@@ -4149,38 +4100,16 @@
                 <w:szCs w:val="24"/>
                 <w:rtl/>
               </w:rPr>
-              <w:t>בדיקות פושטות של כלים סטנדרטיים על המידע</w:t>
-            </w:r>
-          </w:p>
-        </w:tc>
-        <w:tc>
-          <w:tcPr>
-            <w:tcW w:w="4949" w:type="dxa"/>
-          </w:tcPr>
-          <w:p>
-            <w:pPr>
-              <w:bidi/>
-              <w:rPr>
-                <w:sz w:val="24"/>
-                <w:szCs w:val="24"/>
-                <w:rtl/>
-              </w:rPr>
-            </w:pPr>
-            <w:r>
-              <w:rPr>
-                <w:rFonts w:hint="cs"/>
-                <w:sz w:val="24"/>
-                <w:szCs w:val="24"/>
-                <w:rtl/>
-              </w:rPr>
-              <w:t xml:space="preserve">מציאת הקוואריאנס ב </w:t>
+              <w:t>בדיקות פש</w:t>
             </w:r>
             <w:r>
               <w:rPr>
-                <w:sz w:val="24"/>
-                <w:szCs w:val="24"/>
-              </w:rPr>
-              <w:t>trials</w:t>
+                <w:rFonts w:hint="cs"/>
+                <w:sz w:val="24"/>
+                <w:szCs w:val="24"/>
+                <w:rtl/>
+              </w:rPr>
+              <w:t>ו</w:t>
             </w:r>
             <w:r>
               <w:rPr>
@@ -4189,7 +4118,48 @@
                 <w:szCs w:val="24"/>
                 <w:rtl/>
               </w:rPr>
-              <w:t xml:space="preserve"> נפרדים וחישוב מטריצת הקוואריאנס הממוצעת לסשן לאדם על ידי ממוצע רימאני</w:t>
+              <w:t>טות של כלים סטנדרטיים על המידע</w:t>
+            </w:r>
+          </w:p>
+        </w:tc>
+        <w:tc>
+          <w:tcPr>
+            <w:tcW w:w="4949" w:type="dxa"/>
+          </w:tcPr>
+          <w:p>
+            <w:pPr>
+              <w:bidi/>
+              <w:rPr>
+                <w:sz w:val="24"/>
+                <w:szCs w:val="24"/>
+                <w:rtl/>
+              </w:rPr>
+            </w:pPr>
+            <w:r>
+              <w:rPr>
+                <w:rFonts w:hint="cs"/>
+                <w:sz w:val="24"/>
+                <w:szCs w:val="24"/>
+                <w:rtl/>
+              </w:rPr>
+              <w:t xml:space="preserve">הורדת מימדיות לינארית והשוואה להערכת הפסיכיאטר, הפעלת </w:t>
+            </w:r>
+            <w:r>
+              <w:rPr>
+                <w:rFonts w:hint="cs"/>
+                <w:sz w:val="24"/>
+                <w:szCs w:val="24"/>
+              </w:rPr>
+              <w:t>SVM</w:t>
+            </w:r>
+            <w:r>
+              <w:rPr>
+                <w:rFonts w:hint="cs"/>
+                <w:sz w:val="24"/>
+                <w:szCs w:val="24"/>
+                <w:rtl/>
+              </w:rPr>
+              <w:t xml:space="preserve"> לינארי. הערכת טיב האלגוריתם ובחינת הצורך בכלים מתקדמים יותר לחילו מאפיינים מן הדאטא.</w:t>
             </w:r>
           </w:p>
         </w:tc>
@@ -4212,7 +4182,6 @@
                 <w:rtl/>
               </w:rPr>
             </w:pPr>
-            <w:bookmarkStart w:id="16" w:name="_GoBack" w:colFirst="0" w:colLast="2"/>
             <w:r>
               <w:rPr>
                 <w:rFonts w:hint="cs"/>
@@ -4268,45 +4237,25 @@
                 <w:szCs w:val="24"/>
                 <w:rtl/>
               </w:rPr>
-              <w:t>הטלת הקווריאנס על מרחב אוקלידי משיק ליריעה הרימאנית. תחת הנחה של מטריצות קרובות.</w:t>
+              <w:t xml:space="preserve">מציאת הקוואריאנס ב </w:t>
             </w:r>
-          </w:p>
-        </w:tc>
-      </w:tr>
-      <w:bookmarkEnd w:id="16"/>
-      <w:tr>
-        <w:trPr>
-          <w:trHeight w:val="454"/>
-        </w:trPr>
-        <w:tc>
-          <w:tcPr>
-            <w:tcW w:w="556" w:type="dxa"/>
-            <w:vAlign w:val="center"/>
-          </w:tcPr>
-          <w:p>
-            <w:pPr>
-              <w:bidi/>
-              <w:rPr>
-                <w:sz w:val="24"/>
-                <w:szCs w:val="24"/>
-                <w:rtl/>
-              </w:rPr>
-            </w:pPr>
             <w:r>
               <w:rPr>
+                <w:sz w:val="24"/>
+                <w:szCs w:val="24"/>
+              </w:rPr>
+              <w:t>trials</w:t>
+            </w:r>
+            <w:r>
+              <w:rPr>
                 <w:rFonts w:hint="cs"/>
                 <w:sz w:val="24"/>
                 <w:szCs w:val="24"/>
                 <w:rtl/>
               </w:rPr>
-              <w:t>4</w:t>
+              <w:t xml:space="preserve"> נפרדים וחישוב מטריצת הקוואריאנס הממוצעת לסשן לאדם על ידי ממוצע רימאני</w:t>
             </w:r>
           </w:p>
-        </w:tc>
-        <w:tc>
-          <w:tcPr>
-            <w:tcW w:w="3111" w:type="dxa"/>
-          </w:tcPr>
           <w:p>
             <w:pPr>
               <w:bidi/>
@@ -4323,23 +4272,8 @@
                 <w:szCs w:val="24"/>
                 <w:rtl/>
               </w:rPr>
-              <w:t>בחינות ראשוניות של מסווגים, משערכים</w:t>
+              <w:t>הטלת הקווריאנס על מרחב אוקלידי משיק ליריעה הרימאנית</w:t>
             </w:r>
-          </w:p>
-        </w:tc>
-        <w:tc>
-          <w:tcPr>
-            <w:tcW w:w="4949" w:type="dxa"/>
-          </w:tcPr>
-          <w:p>
-            <w:pPr>
-              <w:bidi/>
-              <w:rPr>
-                <w:sz w:val="24"/>
-                <w:szCs w:val="24"/>
-                <w:rtl/>
-              </w:rPr>
-            </w:pPr>
             <w:r>
               <w:rPr>
                 <w:rFonts w:hint="cs"/>
@@ -4347,7 +4281,16 @@
                 <w:szCs w:val="24"/>
                 <w:rtl/>
               </w:rPr>
-              <w:t>מציאת אלגוריתם להורדת ממדיות אשר מציג קשר קורלטיבי בין המדידות לבין תוצאות בדיקת הפסיכיאטר ותועלת הטיפול.</w:t>
+              <w:t>,</w:t>
+            </w:r>
+            <w:r>
+              <w:rPr>
+                <w:rFonts w:hint="cs"/>
+                <w:sz w:val="24"/>
+                <w:szCs w:val="24"/>
+                <w:rtl/>
+              </w:rPr>
+              <w:t xml:space="preserve"> תחת הנחה של מטריצות קרובות.</w:t>
             </w:r>
           </w:p>
         </w:tc>
@@ -4377,7 +4320,7 @@
                 <w:szCs w:val="24"/>
                 <w:rtl/>
               </w:rPr>
-              <w:t>5</w:t>
+              <w:t>4</w:t>
             </w:r>
           </w:p>
         </w:tc>
@@ -4401,7 +4344,7 @@
                 <w:szCs w:val="24"/>
                 <w:rtl/>
               </w:rPr>
-              <w:t>מצגת אמצע</w:t>
+              <w:t>בחינות ראשוניות של מסווגים, משערכים</w:t>
             </w:r>
           </w:p>
         </w:tc>
@@ -4425,24 +4368,7 @@
                 <w:szCs w:val="24"/>
                 <w:rtl/>
               </w:rPr>
-              <w:t>מציאת אלגוריתם רגרסייה יעיל למציאת ציון תועלת הטיפול על מאובחן לפי אותות ה-</w:t>
-            </w:r>
-            <w:r>
-              <w:rPr>
-                <w:rFonts w:hint="cs"/>
-                <w:sz w:val="24"/>
-                <w:szCs w:val="24"/>
-              </w:rPr>
-              <w:t>EEG</w:t>
-            </w:r>
-            <w:r>
-              <w:rPr>
-                <w:rFonts w:hint="cs"/>
-                <w:sz w:val="24"/>
-                <w:szCs w:val="24"/>
-                <w:rtl/>
-              </w:rPr>
-              <w:t>.</w:t>
+              <w:t>הפעלת אלגוריתמי סיווג על המידע כאשר הוא מוצג בעזרת המאפיינים החדשים שנמצאו.</w:t>
             </w:r>
           </w:p>
         </w:tc>
@@ -4472,7 +4398,7 @@
                 <w:szCs w:val="24"/>
                 <w:rtl/>
               </w:rPr>
-              <w:t>6</w:t>
+              <w:t>5</w:t>
             </w:r>
           </w:p>
         </w:tc>
@@ -4496,7 +4422,7 @@
                 <w:szCs w:val="24"/>
                 <w:rtl/>
               </w:rPr>
-              <w:t>הפקת לקחים מהמצגת ותיקונם</w:t>
+              <w:t>מצגת אמצע</w:t>
             </w:r>
           </w:p>
         </w:tc>
@@ -4506,15 +4432,11 @@
           </w:tcPr>
           <w:p>
             <w:pPr>
-              <w:pStyle w:val="ListParagraph"/>
-              <w:numPr>
-                <w:ilvl w:val="0"/>
-                <w:numId w:val="3"/>
-              </w:numPr>
-              <w:bidi/>
-              <w:rPr>
-                <w:sz w:val="24"/>
-                <w:szCs w:val="24"/>
+              <w:bidi/>
+              <w:rPr>
+                <w:sz w:val="24"/>
+                <w:szCs w:val="24"/>
+                <w:rtl/>
               </w:rPr>
             </w:pPr>
             <w:r>
@@ -4524,40 +4446,7 @@
                 <w:szCs w:val="24"/>
                 <w:rtl/>
               </w:rPr>
-              <w:t xml:space="preserve">מציאת טיב הרגרסייה לפי </w:t>
-            </w:r>
-            <w:r>
-              <w:rPr>
-                <w:rFonts w:hint="cs"/>
-                <w:sz w:val="24"/>
-                <w:szCs w:val="24"/>
-                <w:rtl/>
-              </w:rPr>
-              <w:t>שיטות חישוב שגיאה של אלגוריתם למידה.</w:t>
-            </w:r>
-          </w:p>
-          <w:p>
-            <w:pPr>
-              <w:pStyle w:val="ListParagraph"/>
-              <w:numPr>
-                <w:ilvl w:val="0"/>
-                <w:numId w:val="3"/>
-              </w:numPr>
-              <w:bidi/>
-              <w:rPr>
-                <w:sz w:val="24"/>
-                <w:szCs w:val="24"/>
-                <w:rtl/>
-              </w:rPr>
-            </w:pPr>
-            <w:r>
-              <w:rPr>
-                <w:rFonts w:hint="cs"/>
-                <w:sz w:val="24"/>
-                <w:szCs w:val="24"/>
-                <w:rtl/>
-              </w:rPr>
-              <w:t>מציאת טיב הרגרסייה לפי פרמטרים אופיינים של האלקטרודות.</w:t>
+              <w:t>איסוף תוצאות ותובנות מנסיונות הניתוח עד כה וסיכומן במצגת.</w:t>
             </w:r>
           </w:p>
         </w:tc>
@@ -4587,7 +4476,7 @@
                 <w:szCs w:val="24"/>
                 <w:rtl/>
               </w:rPr>
-              <w:t>7</w:t>
+              <w:t>6</w:t>
             </w:r>
           </w:p>
         </w:tc>
@@ -4611,7 +4500,7 @@
                 <w:szCs w:val="24"/>
                 <w:rtl/>
               </w:rPr>
-              <w:t>בחינה מלאה על המידע</w:t>
+              <w:t>הפקת לקחים מהמצגת ותיקונם</w:t>
             </w:r>
           </w:p>
         </w:tc>
@@ -4635,7 +4524,7 @@
                 <w:szCs w:val="24"/>
                 <w:rtl/>
               </w:rPr>
-              <w:t xml:space="preserve">בדיקת התאמה של מודל אוניברסלי לכל הנמדדים. </w:t>
+              <w:t>מציאת הגישה בעלת הפוטנציאל הגדול ביותר להשגת תוצאות מיטביות</w:t>
             </w:r>
           </w:p>
         </w:tc>
@@ -4665,7 +4554,7 @@
                 <w:szCs w:val="24"/>
                 <w:rtl/>
               </w:rPr>
-              <w:t>8</w:t>
+              <w:t>7</w:t>
             </w:r>
           </w:p>
         </w:tc>
@@ -4689,7 +4578,7 @@
                 <w:szCs w:val="24"/>
                 <w:rtl/>
               </w:rPr>
-              <w:t>הפקת מסקנות ולקחים</w:t>
+              <w:t>בחינה מלאה על המידע</w:t>
             </w:r>
           </w:p>
         </w:tc>
@@ -4713,7 +4602,25 @@
                 <w:szCs w:val="24"/>
                 <w:rtl/>
               </w:rPr>
-              <w:t xml:space="preserve">שיפור האלגוריתם </w:t>
+              <w:t>שיפור ושכלול הגישה שנבחרה</w:t>
+            </w:r>
+            <w:r>
+              <w:rPr>
+                <w:rFonts w:hint="cs"/>
+                <w:sz w:val="24"/>
+                <w:szCs w:val="24"/>
+                <w:rtl/>
+              </w:rPr>
+              <w:t>. מציאת טיב ההתאמה המתקבלת להערכת הפסיכיאטר</w:t>
+            </w:r>
+            <w:r>
+              <w:rPr>
+                <w:rFonts w:hint="cs"/>
+                <w:sz w:val="24"/>
+                <w:szCs w:val="24"/>
+                <w:rtl/>
+              </w:rPr>
+              <w:t xml:space="preserve"> והערכת השגיאה. אם יתקבל מידע חדש </w:t>
             </w:r>
             <w:r>
               <w:rPr>
@@ -4730,7 +4637,16 @@
                 <w:szCs w:val="24"/>
                 <w:rtl/>
               </w:rPr>
-              <w:t xml:space="preserve"> הכנסת תוספות למודל הרימאני לצורך שיפור התאמתו לבעיה איתה אנו מתמודדים.</w:t>
+              <w:t xml:space="preserve"> שימוש בו לבדיקת האלגוריתם כאשר שאר הדאטא משמש סדרת האימון.</w:t>
+            </w:r>
+            <w:r>
+              <w:rPr>
+                <w:rFonts w:hint="cs"/>
+                <w:sz w:val="24"/>
+                <w:szCs w:val="24"/>
+                <w:rtl/>
+              </w:rPr>
+              <w:t xml:space="preserve"> </w:t>
             </w:r>
           </w:p>
         </w:tc>
@@ -4760,6 +4676,84 @@
                 <w:szCs w:val="24"/>
                 <w:rtl/>
               </w:rPr>
+              <w:t>8</w:t>
+            </w:r>
+          </w:p>
+        </w:tc>
+        <w:tc>
+          <w:tcPr>
+            <w:tcW w:w="3111" w:type="dxa"/>
+          </w:tcPr>
+          <w:p>
+            <w:pPr>
+              <w:bidi/>
+              <w:rPr>
+                <w:sz w:val="24"/>
+                <w:szCs w:val="24"/>
+                <w:rtl/>
+              </w:rPr>
+            </w:pPr>
+            <w:r>
+              <w:rPr>
+                <w:rFonts w:hint="cs"/>
+                <w:sz w:val="24"/>
+                <w:szCs w:val="24"/>
+                <w:rtl/>
+              </w:rPr>
+              <w:t>הפקת מסקנות ולקחים</w:t>
+            </w:r>
+          </w:p>
+        </w:tc>
+        <w:tc>
+          <w:tcPr>
+            <w:tcW w:w="4949" w:type="dxa"/>
+          </w:tcPr>
+          <w:p>
+            <w:pPr>
+              <w:bidi/>
+              <w:rPr>
+                <w:sz w:val="24"/>
+                <w:szCs w:val="24"/>
+                <w:rtl/>
+              </w:rPr>
+            </w:pPr>
+            <w:r>
+              <w:rPr>
+                <w:rFonts w:hint="cs"/>
+                <w:sz w:val="24"/>
+                <w:szCs w:val="24"/>
+                <w:rtl/>
+              </w:rPr>
+              <w:t>אפיון של כל הגישות שנוסו בתהליך הניתוח לאורך הפרויקט ואפיון הגישה שהניבה את התוצאות הטובות ביותר.</w:t>
+            </w:r>
+          </w:p>
+        </w:tc>
+      </w:tr>
+      <w:tr>
+        <w:trPr>
+          <w:trHeight w:val="454"/>
+        </w:trPr>
+        <w:tc>
+          <w:tcPr>
+            <w:tcW w:w="556" w:type="dxa"/>
+            <w:vAlign w:val="center"/>
+          </w:tcPr>
+          <w:p>
+            <w:pPr>
+              <w:bidi/>
+              <w:rPr>
+                <w:sz w:val="24"/>
+                <w:szCs w:val="24"/>
+                <w:rtl/>
+              </w:rPr>
+            </w:pPr>
+            <w:r>
+              <w:rPr>
+                <w:rFonts w:hint="cs"/>
+                <w:sz w:val="24"/>
+                <w:szCs w:val="24"/>
+                <w:rtl/>
+              </w:rPr>
               <w:t>9</w:t>
             </w:r>
           </w:p>
@@ -4801,9 +4795,23 @@
                 <w:szCs w:val="24"/>
                 <w:rtl/>
               </w:rPr>
-              <w:t xml:space="preserve">(פוסטר, ספר </w:t>
+              <w:t>(פוסטר, ספר פרוייקט וכו')</w:t>
             </w:r>
-            <w:proofErr w:type="spellStart"/>
+          </w:p>
+        </w:tc>
+        <w:tc>
+          <w:tcPr>
+            <w:tcW w:w="4949" w:type="dxa"/>
+          </w:tcPr>
+          <w:p>
+            <w:pPr>
+              <w:bidi/>
+              <w:rPr>
+                <w:sz w:val="24"/>
+                <w:szCs w:val="24"/>
+                <w:rtl/>
+              </w:rPr>
+            </w:pPr>
             <w:r>
               <w:rPr>
                 <w:rFonts w:hint="cs"/>
@@ -4811,57 +4819,7 @@
                 <w:szCs w:val="24"/>
                 <w:rtl/>
               </w:rPr>
-              <w:t>פרוייקט</w:t>
-            </w:r>
-            <w:proofErr w:type="spellEnd"/>
-            <w:r>
-              <w:rPr>
-                <w:rFonts w:hint="cs"/>
-                <w:sz w:val="24"/>
-                <w:szCs w:val="24"/>
-                <w:rtl/>
-              </w:rPr>
-              <w:t xml:space="preserve"> וכו')</w:t>
-            </w:r>
-          </w:p>
-        </w:tc>
-        <w:tc>
-          <w:tcPr>
-            <w:tcW w:w="4949" w:type="dxa"/>
-          </w:tcPr>
-          <w:p>
-            <w:pPr>
-              <w:bidi/>
-              <w:rPr>
-                <w:sz w:val="24"/>
-                <w:szCs w:val="24"/>
-                <w:rtl/>
-              </w:rPr>
-            </w:pPr>
-            <w:r>
-              <w:rPr>
-                <w:rFonts w:hint="cs"/>
-                <w:sz w:val="24"/>
-                <w:szCs w:val="24"/>
-                <w:rtl/>
-              </w:rPr>
-              <w:t>המלצות אפשרויות לשיפור טיב ההתאמה על ידי ניתוח התוצאות ובדיקת התרומה המתקבלת. גם במונחים פיזיים של מדידת ה-</w:t>
-            </w:r>
-            <w:r>
-              <w:rPr>
-                <w:sz w:val="24"/>
-                <w:szCs w:val="24"/>
-              </w:rPr>
-              <w:t>EEG</w:t>
-            </w:r>
-            <w:r>
-              <w:rPr>
-                <w:rFonts w:hint="cs"/>
-                <w:sz w:val="24"/>
-                <w:szCs w:val="24"/>
-                <w:rtl/>
-              </w:rPr>
-              <w:t>.</w:t>
+              <w:t>איסוף כלל המידע שהתקבל, הצגת הפתרון ההולם ביותר לבעיה במצגת ופוסטר והצגתם.</w:t>
             </w:r>
           </w:p>
         </w:tc>
@@ -4908,9 +4866,10 @@
           <w:szCs w:val="24"/>
           <w:rtl/>
         </w:rPr>
+        <w:lastRenderedPageBreak/>
         <w:t xml:space="preserve">10. </w:t>
       </w:r>
-      <w:commentRangeStart w:id="17"/>
+      <w:commentRangeStart w:id="16"/>
       <w:r>
         <w:rPr>
           <w:rFonts w:hint="cs"/>
@@ -4944,13 +4903,13 @@
         </w:rPr>
         <w:t>:</w:t>
       </w:r>
-      <w:commentRangeEnd w:id="17"/>
+      <w:commentRangeEnd w:id="16"/>
       <w:r>
         <w:rPr>
           <w:rStyle w:val="CommentReference"/>
           <w:rtl/>
         </w:rPr>
-        <w:commentReference w:id="17"/>
+        <w:commentReference w:id="16"/>
       </w:r>
     </w:p>
     <w:p>
@@ -4996,7 +4955,7 @@
         </w:trPr>
         <w:tc>
           <w:tcPr>
-            <w:tcW w:w="7761" w:type="dxa"/>
+            <w:tcW w:w="7741" w:type="dxa"/>
             <w:gridSpan w:val="9"/>
             <w:tcBorders>
               <w:bottom w:val="single" w:sz="12" w:space="0" w:color="auto"/>
@@ -5063,6 +5022,126 @@
         </w:trPr>
         <w:tc>
           <w:tcPr>
+            <w:tcW w:w="858" w:type="dxa"/>
+            <w:tcBorders>
+              <w:top w:val="single" w:sz="12" w:space="0" w:color="auto"/>
+              <w:bottom w:val="single" w:sz="12" w:space="0" w:color="auto"/>
+            </w:tcBorders>
+            <w:vAlign w:val="center"/>
+          </w:tcPr>
+          <w:p>
+            <w:pPr>
+              <w:bidi/>
+              <w:jc w:val="center"/>
+              <w:rPr>
+                <w:sz w:val="24"/>
+                <w:szCs w:val="24"/>
+                <w:rtl/>
+              </w:rPr>
+            </w:pPr>
+            <w:r>
+              <w:rPr>
+                <w:rFonts w:hint="cs"/>
+                <w:sz w:val="24"/>
+                <w:szCs w:val="24"/>
+                <w:rtl/>
+              </w:rPr>
+              <w:t>9</w:t>
+            </w:r>
+          </w:p>
+        </w:tc>
+        <w:tc>
+          <w:tcPr>
+            <w:tcW w:w="858" w:type="dxa"/>
+            <w:tcBorders>
+              <w:top w:val="single" w:sz="12" w:space="0" w:color="auto"/>
+              <w:bottom w:val="single" w:sz="12" w:space="0" w:color="auto"/>
+            </w:tcBorders>
+            <w:vAlign w:val="center"/>
+          </w:tcPr>
+          <w:p>
+            <w:pPr>
+              <w:bidi/>
+              <w:jc w:val="center"/>
+              <w:rPr>
+                <w:sz w:val="24"/>
+                <w:szCs w:val="24"/>
+                <w:rtl/>
+              </w:rPr>
+            </w:pPr>
+            <w:r>
+              <w:rPr>
+                <w:rFonts w:hint="cs"/>
+                <w:sz w:val="24"/>
+                <w:szCs w:val="24"/>
+                <w:rtl/>
+              </w:rPr>
+              <w:t>8</w:t>
+            </w:r>
+          </w:p>
+        </w:tc>
+        <w:tc>
+          <w:tcPr>
+            <w:tcW w:w="860" w:type="dxa"/>
+            <w:tcBorders>
+              <w:top w:val="single" w:sz="12" w:space="0" w:color="auto"/>
+              <w:bottom w:val="single" w:sz="12" w:space="0" w:color="auto"/>
+            </w:tcBorders>
+            <w:vAlign w:val="center"/>
+          </w:tcPr>
+          <w:p>
+            <w:pPr>
+              <w:bidi/>
+              <w:jc w:val="center"/>
+              <w:rPr>
+                <w:sz w:val="24"/>
+                <w:szCs w:val="24"/>
+                <w:rtl/>
+              </w:rPr>
+            </w:pPr>
+            <w:r>
+              <w:rPr>
+                <w:rFonts w:hint="cs"/>
+                <w:sz w:val="24"/>
+                <w:szCs w:val="24"/>
+                <w:rtl/>
+              </w:rPr>
+              <w:t>7</w:t>
+            </w:r>
+          </w:p>
+        </w:tc>
+        <w:tc>
+          <w:tcPr>
+            <w:tcW w:w="860" w:type="dxa"/>
+            <w:tcBorders>
+              <w:top w:val="single" w:sz="12" w:space="0" w:color="auto"/>
+              <w:bottom w:val="single" w:sz="12" w:space="0" w:color="auto"/>
+            </w:tcBorders>
+            <w:vAlign w:val="center"/>
+          </w:tcPr>
+          <w:p>
+            <w:pPr>
+              <w:bidi/>
+              <w:jc w:val="center"/>
+              <w:rPr>
+                <w:sz w:val="24"/>
+                <w:szCs w:val="24"/>
+                <w:rtl/>
+              </w:rPr>
+            </w:pPr>
+            <w:r>
+              <w:rPr>
+                <w:rFonts w:hint="cs"/>
+                <w:sz w:val="24"/>
+                <w:szCs w:val="24"/>
+                <w:rtl/>
+              </w:rPr>
+              <w:t>6</w:t>
+            </w:r>
+          </w:p>
+        </w:tc>
+        <w:tc>
+          <w:tcPr>
             <w:tcW w:w="861" w:type="dxa"/>
             <w:tcBorders>
               <w:top w:val="single" w:sz="12" w:space="0" w:color="auto"/>
@@ -5087,7 +5166,7 @@
                 <w:szCs w:val="24"/>
                 <w:rtl/>
               </w:rPr>
-              <w:t>9</w:t>
+              <w:t>5</w:t>
             </w:r>
           </w:p>
         </w:tc>
@@ -5117,13 +5196,13 @@
                 <w:szCs w:val="24"/>
                 <w:rtl/>
               </w:rPr>
-              <w:t>8</w:t>
+              <w:t>4</w:t>
             </w:r>
           </w:p>
         </w:tc>
         <w:tc>
           <w:tcPr>
-            <w:tcW w:w="862" w:type="dxa"/>
+            <w:tcW w:w="861" w:type="dxa"/>
             <w:tcBorders>
               <w:top w:val="single" w:sz="12" w:space="0" w:color="auto"/>
               <w:bottom w:val="single" w:sz="12" w:space="0" w:color="auto"/>
@@ -5147,13 +5226,13 @@
                 <w:szCs w:val="24"/>
                 <w:rtl/>
               </w:rPr>
-              <w:t>7</w:t>
+              <w:t>3</w:t>
             </w:r>
           </w:p>
         </w:tc>
         <w:tc>
           <w:tcPr>
-            <w:tcW w:w="862" w:type="dxa"/>
+            <w:tcW w:w="861" w:type="dxa"/>
             <w:tcBorders>
               <w:top w:val="single" w:sz="12" w:space="0" w:color="auto"/>
               <w:bottom w:val="single" w:sz="12" w:space="0" w:color="auto"/>
@@ -5177,133 +5256,13 @@
                 <w:szCs w:val="24"/>
                 <w:rtl/>
               </w:rPr>
-              <w:t>6</w:t>
-            </w:r>
-          </w:p>
-        </w:tc>
-        <w:tc>
-          <w:tcPr>
-            <w:tcW w:w="863" w:type="dxa"/>
-            <w:tcBorders>
-              <w:top w:val="single" w:sz="12" w:space="0" w:color="auto"/>
-              <w:bottom w:val="single" w:sz="12" w:space="0" w:color="auto"/>
-            </w:tcBorders>
-            <w:vAlign w:val="center"/>
-          </w:tcPr>
-          <w:p>
-            <w:pPr>
-              <w:bidi/>
-              <w:jc w:val="center"/>
-              <w:rPr>
-                <w:sz w:val="24"/>
-                <w:szCs w:val="24"/>
-                <w:rtl/>
-              </w:rPr>
-            </w:pPr>
-            <w:r>
-              <w:rPr>
-                <w:rFonts w:hint="cs"/>
-                <w:sz w:val="24"/>
-                <w:szCs w:val="24"/>
-                <w:rtl/>
-              </w:rPr>
-              <w:t>5</w:t>
-            </w:r>
-          </w:p>
-        </w:tc>
-        <w:tc>
-          <w:tcPr>
-            <w:tcW w:w="863" w:type="dxa"/>
-            <w:tcBorders>
-              <w:top w:val="single" w:sz="12" w:space="0" w:color="auto"/>
-              <w:bottom w:val="single" w:sz="12" w:space="0" w:color="auto"/>
-            </w:tcBorders>
-            <w:vAlign w:val="center"/>
-          </w:tcPr>
-          <w:p>
-            <w:pPr>
-              <w:bidi/>
-              <w:jc w:val="center"/>
-              <w:rPr>
-                <w:sz w:val="24"/>
-                <w:szCs w:val="24"/>
-                <w:rtl/>
-              </w:rPr>
-            </w:pPr>
-            <w:r>
-              <w:rPr>
-                <w:rFonts w:hint="cs"/>
-                <w:sz w:val="24"/>
-                <w:szCs w:val="24"/>
-                <w:rtl/>
-              </w:rPr>
-              <w:t>4</w:t>
-            </w:r>
-          </w:p>
-        </w:tc>
-        <w:tc>
-          <w:tcPr>
-            <w:tcW w:w="863" w:type="dxa"/>
-            <w:tcBorders>
-              <w:top w:val="single" w:sz="12" w:space="0" w:color="auto"/>
-              <w:bottom w:val="single" w:sz="12" w:space="0" w:color="auto"/>
-            </w:tcBorders>
-            <w:vAlign w:val="center"/>
-          </w:tcPr>
-          <w:p>
-            <w:pPr>
-              <w:bidi/>
-              <w:jc w:val="center"/>
-              <w:rPr>
-                <w:sz w:val="24"/>
-                <w:szCs w:val="24"/>
-                <w:rtl/>
-              </w:rPr>
-            </w:pPr>
-            <w:r>
-              <w:rPr>
-                <w:rFonts w:hint="cs"/>
-                <w:sz w:val="24"/>
-                <w:szCs w:val="24"/>
-                <w:rtl/>
-              </w:rPr>
-              <w:t>3</w:t>
-            </w:r>
-          </w:p>
-        </w:tc>
-        <w:tc>
-          <w:tcPr>
-            <w:tcW w:w="863" w:type="dxa"/>
-            <w:tcBorders>
-              <w:top w:val="single" w:sz="12" w:space="0" w:color="auto"/>
-              <w:bottom w:val="single" w:sz="12" w:space="0" w:color="auto"/>
-            </w:tcBorders>
-            <w:vAlign w:val="center"/>
-          </w:tcPr>
-          <w:p>
-            <w:pPr>
-              <w:bidi/>
-              <w:jc w:val="center"/>
-              <w:rPr>
-                <w:sz w:val="24"/>
-                <w:szCs w:val="24"/>
-                <w:rtl/>
-              </w:rPr>
-            </w:pPr>
-            <w:r>
-              <w:rPr>
-                <w:rFonts w:hint="cs"/>
-                <w:sz w:val="24"/>
-                <w:szCs w:val="24"/>
-                <w:rtl/>
-              </w:rPr>
               <w:t>2</w:t>
             </w:r>
           </w:p>
         </w:tc>
         <w:tc>
           <w:tcPr>
-            <w:tcW w:w="863" w:type="dxa"/>
+            <w:tcW w:w="861" w:type="dxa"/>
             <w:tcBorders>
               <w:top w:val="single" w:sz="12" w:space="0" w:color="auto"/>
               <w:bottom w:val="single" w:sz="12" w:space="0" w:color="auto"/>
@@ -5361,10 +5320,95 @@
         </w:trPr>
         <w:tc>
           <w:tcPr>
+            <w:tcW w:w="858" w:type="dxa"/>
+            <w:tcBorders>
+              <w:top w:val="single" w:sz="12" w:space="0" w:color="auto"/>
+            </w:tcBorders>
+            <w:shd w:val="clear" w:color="auto" w:fill="FFFFFF" w:themeFill="background1"/>
+            <w:vAlign w:val="center"/>
+          </w:tcPr>
+          <w:p>
+            <w:pPr>
+              <w:bidi/>
+              <w:jc w:val="center"/>
+              <w:rPr>
+                <w:sz w:val="24"/>
+                <w:szCs w:val="24"/>
+                <w:rtl/>
+              </w:rPr>
+            </w:pPr>
+          </w:p>
+        </w:tc>
+        <w:tc>
+          <w:tcPr>
+            <w:tcW w:w="858" w:type="dxa"/>
+            <w:tcBorders>
+              <w:top w:val="single" w:sz="12" w:space="0" w:color="auto"/>
+            </w:tcBorders>
+            <w:shd w:val="clear" w:color="auto" w:fill="FFFFFF" w:themeFill="background1"/>
+            <w:vAlign w:val="center"/>
+          </w:tcPr>
+          <w:p>
+            <w:pPr>
+              <w:bidi/>
+              <w:jc w:val="center"/>
+              <w:rPr>
+                <w:sz w:val="24"/>
+                <w:szCs w:val="24"/>
+                <w:rtl/>
+              </w:rPr>
+            </w:pPr>
+          </w:p>
+        </w:tc>
+        <w:tc>
+          <w:tcPr>
+            <w:tcW w:w="860" w:type="dxa"/>
+            <w:tcBorders>
+              <w:top w:val="single" w:sz="12" w:space="0" w:color="auto"/>
+            </w:tcBorders>
+            <w:shd w:val="clear" w:color="auto" w:fill="FFFFFF" w:themeFill="background1"/>
+            <w:vAlign w:val="center"/>
+          </w:tcPr>
+          <w:p>
+            <w:pPr>
+              <w:bidi/>
+              <w:jc w:val="center"/>
+              <w:rPr>
+                <w:sz w:val="24"/>
+                <w:szCs w:val="24"/>
+                <w:rtl/>
+              </w:rPr>
+            </w:pPr>
+          </w:p>
+        </w:tc>
+        <w:tc>
+          <w:tcPr>
+            <w:tcW w:w="860" w:type="dxa"/>
+            <w:tcBorders>
+              <w:top w:val="single" w:sz="12" w:space="0" w:color="auto"/>
+            </w:tcBorders>
+            <w:shd w:val="clear" w:color="auto" w:fill="FFFFFF" w:themeFill="background1"/>
+            <w:vAlign w:val="center"/>
+          </w:tcPr>
+          <w:p>
+            <w:pPr>
+              <w:bidi/>
+              <w:jc w:val="center"/>
+              <w:rPr>
+                <w:sz w:val="24"/>
+                <w:szCs w:val="24"/>
+                <w:rtl/>
+              </w:rPr>
+            </w:pPr>
+          </w:p>
+        </w:tc>
+        <w:tc>
+          <w:tcPr>
             <w:tcW w:w="861" w:type="dxa"/>
             <w:tcBorders>
               <w:top w:val="single" w:sz="12" w:space="0" w:color="auto"/>
             </w:tcBorders>
+            <w:shd w:val="clear" w:color="auto" w:fill="FFFFFF" w:themeFill="background1"/>
             <w:vAlign w:val="center"/>
           </w:tcPr>
           <w:p>
@@ -5385,143 +5429,66 @@
             <w:tcBorders>
               <w:top w:val="single" w:sz="12" w:space="0" w:color="auto"/>
             </w:tcBorders>
-            <w:vAlign w:val="center"/>
-          </w:tcPr>
-          <w:p>
-            <w:pPr>
-              <w:bidi/>
-              <w:jc w:val="center"/>
-              <w:rPr>
-                <w:sz w:val="24"/>
-                <w:szCs w:val="24"/>
-                <w:rtl/>
-              </w:rPr>
-            </w:pPr>
-          </w:p>
-        </w:tc>
-        <w:tc>
-          <w:tcPr>
-            <w:tcW w:w="862" w:type="dxa"/>
+            <w:shd w:val="clear" w:color="auto" w:fill="FFFFFF" w:themeFill="background1"/>
+            <w:vAlign w:val="center"/>
+          </w:tcPr>
+          <w:p>
+            <w:pPr>
+              <w:bidi/>
+              <w:jc w:val="center"/>
+              <w:rPr>
+                <w:sz w:val="24"/>
+                <w:szCs w:val="24"/>
+                <w:rtl/>
+              </w:rPr>
+            </w:pPr>
+          </w:p>
+        </w:tc>
+        <w:tc>
+          <w:tcPr>
+            <w:tcW w:w="861" w:type="dxa"/>
             <w:tcBorders>
               <w:top w:val="single" w:sz="12" w:space="0" w:color="auto"/>
             </w:tcBorders>
-            <w:vAlign w:val="center"/>
-          </w:tcPr>
-          <w:p>
-            <w:pPr>
-              <w:bidi/>
-              <w:jc w:val="center"/>
-              <w:rPr>
-                <w:sz w:val="24"/>
-                <w:szCs w:val="24"/>
-                <w:rtl/>
-              </w:rPr>
-            </w:pPr>
-          </w:p>
-        </w:tc>
-        <w:tc>
-          <w:tcPr>
-            <w:tcW w:w="862" w:type="dxa"/>
+            <w:shd w:val="clear" w:color="auto" w:fill="FFFFFF" w:themeFill="background1"/>
+            <w:vAlign w:val="center"/>
+          </w:tcPr>
+          <w:p>
+            <w:pPr>
+              <w:bidi/>
+              <w:jc w:val="center"/>
+              <w:rPr>
+                <w:sz w:val="24"/>
+                <w:szCs w:val="24"/>
+                <w:rtl/>
+              </w:rPr>
+            </w:pPr>
+          </w:p>
+        </w:tc>
+        <w:tc>
+          <w:tcPr>
+            <w:tcW w:w="861" w:type="dxa"/>
             <w:tcBorders>
               <w:top w:val="single" w:sz="12" w:space="0" w:color="auto"/>
             </w:tcBorders>
-            <w:vAlign w:val="center"/>
-          </w:tcPr>
-          <w:p>
-            <w:pPr>
-              <w:bidi/>
-              <w:jc w:val="center"/>
-              <w:rPr>
-                <w:sz w:val="24"/>
-                <w:szCs w:val="24"/>
-                <w:rtl/>
-              </w:rPr>
-            </w:pPr>
-          </w:p>
-        </w:tc>
-        <w:tc>
-          <w:tcPr>
-            <w:tcW w:w="863" w:type="dxa"/>
-            <w:tcBorders>
-              <w:top w:val="single" w:sz="12" w:space="0" w:color="auto"/>
-            </w:tcBorders>
-            <w:vAlign w:val="center"/>
-          </w:tcPr>
-          <w:p>
-            <w:pPr>
-              <w:bidi/>
-              <w:jc w:val="center"/>
-              <w:rPr>
-                <w:sz w:val="24"/>
-                <w:szCs w:val="24"/>
-                <w:rtl/>
-              </w:rPr>
-            </w:pPr>
-          </w:p>
-        </w:tc>
-        <w:tc>
-          <w:tcPr>
-            <w:tcW w:w="863" w:type="dxa"/>
-            <w:tcBorders>
-              <w:top w:val="single" w:sz="12" w:space="0" w:color="auto"/>
-            </w:tcBorders>
-            <w:vAlign w:val="center"/>
-          </w:tcPr>
-          <w:p>
-            <w:pPr>
-              <w:bidi/>
-              <w:jc w:val="center"/>
-              <w:rPr>
-                <w:sz w:val="24"/>
-                <w:szCs w:val="24"/>
-                <w:rtl/>
-              </w:rPr>
-            </w:pPr>
-          </w:p>
-        </w:tc>
-        <w:tc>
-          <w:tcPr>
-            <w:tcW w:w="863" w:type="dxa"/>
-            <w:tcBorders>
-              <w:top w:val="single" w:sz="12" w:space="0" w:color="auto"/>
-            </w:tcBorders>
-            <w:vAlign w:val="center"/>
-          </w:tcPr>
-          <w:p>
-            <w:pPr>
-              <w:bidi/>
-              <w:jc w:val="center"/>
-              <w:rPr>
-                <w:sz w:val="24"/>
-                <w:szCs w:val="24"/>
-                <w:rtl/>
-              </w:rPr>
-            </w:pPr>
-          </w:p>
-        </w:tc>
-        <w:tc>
-          <w:tcPr>
-            <w:tcW w:w="863" w:type="dxa"/>
-            <w:tcBorders>
-              <w:top w:val="single" w:sz="12" w:space="0" w:color="auto"/>
-            </w:tcBorders>
-            <w:vAlign w:val="center"/>
-          </w:tcPr>
-          <w:p>
-            <w:pPr>
-              <w:bidi/>
-              <w:jc w:val="center"/>
-              <w:rPr>
-                <w:sz w:val="24"/>
-                <w:szCs w:val="24"/>
-                <w:rtl/>
-              </w:rPr>
-            </w:pPr>
-          </w:p>
-        </w:tc>
-        <w:tc>
-          <w:tcPr>
-            <w:tcW w:w="863" w:type="dxa"/>
+            <w:shd w:val="clear" w:color="auto" w:fill="FFFFFF" w:themeFill="background1"/>
+            <w:vAlign w:val="center"/>
+          </w:tcPr>
+          <w:p>
+            <w:pPr>
+              <w:bidi/>
+              <w:jc w:val="center"/>
+              <w:rPr>
+                <w:sz w:val="24"/>
+                <w:szCs w:val="24"/>
+                <w:rtl/>
+              </w:rPr>
+            </w:pPr>
+          </w:p>
+        </w:tc>
+        <w:tc>
+          <w:tcPr>
+            <w:tcW w:w="861" w:type="dxa"/>
             <w:tcBorders>
               <w:top w:val="single" w:sz="12" w:space="0" w:color="auto"/>
               <w:right w:val="single" w:sz="12" w:space="0" w:color="auto"/>
@@ -5578,7 +5545,80 @@
         </w:trPr>
         <w:tc>
           <w:tcPr>
+            <w:tcW w:w="858" w:type="dxa"/>
+            <w:shd w:val="clear" w:color="auto" w:fill="FFFFFF" w:themeFill="background1"/>
+            <w:vAlign w:val="center"/>
+          </w:tcPr>
+          <w:p>
+            <w:pPr>
+              <w:bidi/>
+              <w:jc w:val="center"/>
+              <w:rPr>
+                <w:sz w:val="24"/>
+                <w:szCs w:val="24"/>
+                <w:rtl/>
+              </w:rPr>
+            </w:pPr>
+          </w:p>
+        </w:tc>
+        <w:tc>
+          <w:tcPr>
+            <w:tcW w:w="858" w:type="dxa"/>
+            <w:shd w:val="clear" w:color="auto" w:fill="FFFFFF" w:themeFill="background1"/>
+            <w:vAlign w:val="center"/>
+          </w:tcPr>
+          <w:p>
+            <w:pPr>
+              <w:bidi/>
+              <w:jc w:val="center"/>
+              <w:rPr>
+                <w:sz w:val="24"/>
+                <w:szCs w:val="24"/>
+                <w:rtl/>
+              </w:rPr>
+            </w:pPr>
+          </w:p>
+        </w:tc>
+        <w:tc>
+          <w:tcPr>
+            <w:tcW w:w="860" w:type="dxa"/>
+            <w:shd w:val="clear" w:color="auto" w:fill="FFFFFF" w:themeFill="background1"/>
+            <w:vAlign w:val="center"/>
+          </w:tcPr>
+          <w:p>
+            <w:pPr>
+              <w:bidi/>
+              <w:jc w:val="center"/>
+              <w:rPr>
+                <w:sz w:val="24"/>
+                <w:szCs w:val="24"/>
+                <w:rtl/>
+              </w:rPr>
+            </w:pPr>
+          </w:p>
+        </w:tc>
+        <w:tc>
+          <w:tcPr>
+            <w:tcW w:w="860" w:type="dxa"/>
+            <w:shd w:val="clear" w:color="auto" w:fill="FFFFFF" w:themeFill="background1"/>
+            <w:vAlign w:val="center"/>
+          </w:tcPr>
+          <w:p>
+            <w:pPr>
+              <w:bidi/>
+              <w:jc w:val="center"/>
+              <w:rPr>
+                <w:sz w:val="24"/>
+                <w:szCs w:val="24"/>
+                <w:rtl/>
+              </w:rPr>
+            </w:pPr>
+          </w:p>
+        </w:tc>
+        <w:tc>
+          <w:tcPr>
             <w:tcW w:w="861" w:type="dxa"/>
+            <w:shd w:val="clear" w:color="auto" w:fill="FFFFFF" w:themeFill="background1"/>
             <w:vAlign w:val="center"/>
           </w:tcPr>
           <w:p>
@@ -5596,126 +5636,60 @@
         <w:tc>
           <w:tcPr>
             <w:tcW w:w="861" w:type="dxa"/>
-            <w:vAlign w:val="center"/>
-          </w:tcPr>
-          <w:p>
-            <w:pPr>
-              <w:bidi/>
-              <w:jc w:val="center"/>
-              <w:rPr>
-                <w:sz w:val="24"/>
-                <w:szCs w:val="24"/>
-                <w:rtl/>
-              </w:rPr>
-            </w:pPr>
-          </w:p>
-        </w:tc>
-        <w:tc>
-          <w:tcPr>
-            <w:tcW w:w="862" w:type="dxa"/>
-            <w:vAlign w:val="center"/>
-          </w:tcPr>
-          <w:p>
-            <w:pPr>
-              <w:bidi/>
-              <w:jc w:val="center"/>
-              <w:rPr>
-                <w:sz w:val="24"/>
-                <w:szCs w:val="24"/>
-                <w:rtl/>
-              </w:rPr>
-            </w:pPr>
-          </w:p>
-        </w:tc>
-        <w:tc>
-          <w:tcPr>
-            <w:tcW w:w="862" w:type="dxa"/>
-            <w:vAlign w:val="center"/>
-          </w:tcPr>
-          <w:p>
-            <w:pPr>
-              <w:bidi/>
-              <w:jc w:val="center"/>
-              <w:rPr>
-                <w:sz w:val="24"/>
-                <w:szCs w:val="24"/>
-                <w:rtl/>
-              </w:rPr>
-            </w:pPr>
-          </w:p>
-        </w:tc>
-        <w:tc>
-          <w:tcPr>
-            <w:tcW w:w="863" w:type="dxa"/>
-            <w:vAlign w:val="center"/>
-          </w:tcPr>
-          <w:p>
-            <w:pPr>
-              <w:bidi/>
-              <w:jc w:val="center"/>
-              <w:rPr>
-                <w:sz w:val="24"/>
-                <w:szCs w:val="24"/>
-                <w:rtl/>
-              </w:rPr>
-            </w:pPr>
-          </w:p>
-        </w:tc>
-        <w:tc>
-          <w:tcPr>
-            <w:tcW w:w="863" w:type="dxa"/>
-            <w:vAlign w:val="center"/>
-          </w:tcPr>
-          <w:p>
-            <w:pPr>
-              <w:bidi/>
-              <w:jc w:val="center"/>
-              <w:rPr>
-                <w:sz w:val="24"/>
-                <w:szCs w:val="24"/>
-                <w:rtl/>
-              </w:rPr>
-            </w:pPr>
-          </w:p>
-        </w:tc>
-        <w:tc>
-          <w:tcPr>
-            <w:tcW w:w="863" w:type="dxa"/>
-            <w:vAlign w:val="center"/>
-          </w:tcPr>
-          <w:p>
-            <w:pPr>
-              <w:bidi/>
-              <w:jc w:val="center"/>
-              <w:rPr>
-                <w:sz w:val="24"/>
-                <w:szCs w:val="24"/>
-                <w:rtl/>
-              </w:rPr>
-            </w:pPr>
-          </w:p>
-        </w:tc>
-        <w:tc>
-          <w:tcPr>
-            <w:tcW w:w="863" w:type="dxa"/>
-            <w:shd w:val="clear" w:color="auto" w:fill="FFC000"/>
-            <w:vAlign w:val="center"/>
-          </w:tcPr>
-          <w:p>
-            <w:pPr>
-              <w:bidi/>
-              <w:jc w:val="center"/>
-              <w:rPr>
-                <w:sz w:val="24"/>
-                <w:szCs w:val="24"/>
-                <w:rtl/>
-              </w:rPr>
-            </w:pPr>
-          </w:p>
-        </w:tc>
-        <w:tc>
-          <w:tcPr>
-            <w:tcW w:w="863" w:type="dxa"/>
+            <w:shd w:val="clear" w:color="auto" w:fill="FFFFFF" w:themeFill="background1"/>
+            <w:vAlign w:val="center"/>
+          </w:tcPr>
+          <w:p>
+            <w:pPr>
+              <w:bidi/>
+              <w:jc w:val="center"/>
+              <w:rPr>
+                <w:sz w:val="24"/>
+                <w:szCs w:val="24"/>
+                <w:rtl/>
+              </w:rPr>
+            </w:pPr>
+          </w:p>
+        </w:tc>
+        <w:tc>
+          <w:tcPr>
+            <w:tcW w:w="861" w:type="dxa"/>
+            <w:shd w:val="clear" w:color="auto" w:fill="FFFFFF" w:themeFill="background1"/>
+            <w:vAlign w:val="center"/>
+          </w:tcPr>
+          <w:p>
+            <w:pPr>
+              <w:bidi/>
+              <w:jc w:val="center"/>
+              <w:rPr>
+                <w:sz w:val="24"/>
+                <w:szCs w:val="24"/>
+                <w:rtl/>
+              </w:rPr>
+            </w:pPr>
+          </w:p>
+        </w:tc>
+        <w:tc>
+          <w:tcPr>
+            <w:tcW w:w="861" w:type="dxa"/>
+            <w:shd w:val="clear" w:color="auto" w:fill="FFFFFF" w:themeFill="background1"/>
+            <w:vAlign w:val="center"/>
+          </w:tcPr>
+          <w:p>
+            <w:pPr>
+              <w:bidi/>
+              <w:jc w:val="center"/>
+              <w:rPr>
+                <w:sz w:val="24"/>
+                <w:szCs w:val="24"/>
+                <w:rtl/>
+              </w:rPr>
+            </w:pPr>
+          </w:p>
+        </w:tc>
+        <w:tc>
+          <w:tcPr>
+            <w:tcW w:w="861" w:type="dxa"/>
             <w:tcBorders>
               <w:right w:val="single" w:sz="12" w:space="0" w:color="auto"/>
             </w:tcBorders>
@@ -5770,7 +5744,80 @@
         </w:trPr>
         <w:tc>
           <w:tcPr>
+            <w:tcW w:w="858" w:type="dxa"/>
+            <w:shd w:val="clear" w:color="auto" w:fill="FFFFFF" w:themeFill="background1"/>
+            <w:vAlign w:val="center"/>
+          </w:tcPr>
+          <w:p>
+            <w:pPr>
+              <w:bidi/>
+              <w:jc w:val="center"/>
+              <w:rPr>
+                <w:sz w:val="24"/>
+                <w:szCs w:val="24"/>
+                <w:rtl/>
+              </w:rPr>
+            </w:pPr>
+          </w:p>
+        </w:tc>
+        <w:tc>
+          <w:tcPr>
+            <w:tcW w:w="858" w:type="dxa"/>
+            <w:shd w:val="clear" w:color="auto" w:fill="FFFFFF" w:themeFill="background1"/>
+            <w:vAlign w:val="center"/>
+          </w:tcPr>
+          <w:p>
+            <w:pPr>
+              <w:bidi/>
+              <w:jc w:val="center"/>
+              <w:rPr>
+                <w:sz w:val="24"/>
+                <w:szCs w:val="24"/>
+                <w:rtl/>
+              </w:rPr>
+            </w:pPr>
+          </w:p>
+        </w:tc>
+        <w:tc>
+          <w:tcPr>
+            <w:tcW w:w="860" w:type="dxa"/>
+            <w:shd w:val="clear" w:color="auto" w:fill="FFFFFF" w:themeFill="background1"/>
+            <w:vAlign w:val="center"/>
+          </w:tcPr>
+          <w:p>
+            <w:pPr>
+              <w:bidi/>
+              <w:jc w:val="center"/>
+              <w:rPr>
+                <w:sz w:val="24"/>
+                <w:szCs w:val="24"/>
+                <w:rtl/>
+              </w:rPr>
+            </w:pPr>
+          </w:p>
+        </w:tc>
+        <w:tc>
+          <w:tcPr>
+            <w:tcW w:w="860" w:type="dxa"/>
+            <w:shd w:val="clear" w:color="auto" w:fill="FFFFFF" w:themeFill="background1"/>
+            <w:vAlign w:val="center"/>
+          </w:tcPr>
+          <w:p>
+            <w:pPr>
+              <w:bidi/>
+              <w:jc w:val="center"/>
+              <w:rPr>
+                <w:sz w:val="24"/>
+                <w:szCs w:val="24"/>
+                <w:rtl/>
+              </w:rPr>
+            </w:pPr>
+          </w:p>
+        </w:tc>
+        <w:tc>
+          <w:tcPr>
             <w:tcW w:w="861" w:type="dxa"/>
+            <w:shd w:val="clear" w:color="auto" w:fill="FFFFFF" w:themeFill="background1"/>
             <w:vAlign w:val="center"/>
           </w:tcPr>
           <w:p>
@@ -5788,91 +5835,42 @@
         <w:tc>
           <w:tcPr>
             <w:tcW w:w="861" w:type="dxa"/>
-            <w:vAlign w:val="center"/>
-          </w:tcPr>
-          <w:p>
-            <w:pPr>
-              <w:bidi/>
-              <w:jc w:val="center"/>
-              <w:rPr>
-                <w:sz w:val="24"/>
-                <w:szCs w:val="24"/>
-                <w:rtl/>
-              </w:rPr>
-            </w:pPr>
-          </w:p>
-        </w:tc>
-        <w:tc>
-          <w:tcPr>
-            <w:tcW w:w="862" w:type="dxa"/>
-            <w:vAlign w:val="center"/>
-          </w:tcPr>
-          <w:p>
-            <w:pPr>
-              <w:bidi/>
-              <w:jc w:val="center"/>
-              <w:rPr>
-                <w:sz w:val="24"/>
-                <w:szCs w:val="24"/>
-                <w:rtl/>
-              </w:rPr>
-            </w:pPr>
-          </w:p>
-        </w:tc>
-        <w:tc>
-          <w:tcPr>
-            <w:tcW w:w="862" w:type="dxa"/>
-            <w:vAlign w:val="center"/>
-          </w:tcPr>
-          <w:p>
-            <w:pPr>
-              <w:bidi/>
-              <w:jc w:val="center"/>
-              <w:rPr>
-                <w:sz w:val="24"/>
-                <w:szCs w:val="24"/>
-                <w:rtl/>
-              </w:rPr>
-            </w:pPr>
-          </w:p>
-        </w:tc>
-        <w:tc>
-          <w:tcPr>
-            <w:tcW w:w="863" w:type="dxa"/>
-            <w:vAlign w:val="center"/>
-          </w:tcPr>
-          <w:p>
-            <w:pPr>
-              <w:bidi/>
-              <w:jc w:val="center"/>
-              <w:rPr>
-                <w:sz w:val="24"/>
-                <w:szCs w:val="24"/>
-                <w:rtl/>
-              </w:rPr>
-            </w:pPr>
-          </w:p>
-        </w:tc>
-        <w:tc>
-          <w:tcPr>
-            <w:tcW w:w="863" w:type="dxa"/>
-            <w:vAlign w:val="center"/>
-          </w:tcPr>
-          <w:p>
-            <w:pPr>
-              <w:bidi/>
-              <w:jc w:val="center"/>
-              <w:rPr>
-                <w:sz w:val="24"/>
-                <w:szCs w:val="24"/>
-                <w:rtl/>
-              </w:rPr>
-            </w:pPr>
-          </w:p>
-        </w:tc>
-        <w:tc>
-          <w:tcPr>
-            <w:tcW w:w="863" w:type="dxa"/>
+            <w:shd w:val="clear" w:color="auto" w:fill="FFFFFF" w:themeFill="background1"/>
+            <w:vAlign w:val="center"/>
+          </w:tcPr>
+          <w:p>
+            <w:pPr>
+              <w:bidi/>
+              <w:jc w:val="center"/>
+              <w:rPr>
+                <w:sz w:val="24"/>
+                <w:szCs w:val="24"/>
+                <w:rtl/>
+              </w:rPr>
+            </w:pPr>
+          </w:p>
+        </w:tc>
+        <w:tc>
+          <w:tcPr>
+            <w:tcW w:w="861" w:type="dxa"/>
+            <w:shd w:val="clear" w:color="auto" w:fill="FFFFFF" w:themeFill="background1"/>
+            <w:vAlign w:val="center"/>
+          </w:tcPr>
+          <w:p>
+            <w:pPr>
+              <w:bidi/>
+              <w:jc w:val="center"/>
+              <w:rPr>
+                <w:sz w:val="24"/>
+                <w:szCs w:val="24"/>
+                <w:rtl/>
+              </w:rPr>
+            </w:pPr>
+          </w:p>
+        </w:tc>
+        <w:tc>
+          <w:tcPr>
+            <w:tcW w:w="861" w:type="dxa"/>
             <w:shd w:val="clear" w:color="auto" w:fill="FFC000"/>
             <w:vAlign w:val="center"/>
           </w:tcPr>
@@ -5890,29 +5888,11 @@
         </w:tc>
         <w:tc>
           <w:tcPr>
-            <w:tcW w:w="863" w:type="dxa"/>
-            <w:shd w:val="clear" w:color="auto" w:fill="FFC000"/>
-            <w:vAlign w:val="center"/>
-          </w:tcPr>
-          <w:p>
-            <w:pPr>
-              <w:bidi/>
-              <w:jc w:val="center"/>
-              <w:rPr>
-                <w:sz w:val="24"/>
-                <w:szCs w:val="24"/>
-                <w:rtl/>
-              </w:rPr>
-            </w:pPr>
-          </w:p>
-        </w:tc>
-        <w:tc>
-          <w:tcPr>
-            <w:tcW w:w="863" w:type="dxa"/>
+            <w:tcW w:w="861" w:type="dxa"/>
             <w:tcBorders>
               <w:right w:val="single" w:sz="12" w:space="0" w:color="auto"/>
             </w:tcBorders>
-            <w:shd w:val="clear" w:color="auto" w:fill="FFC000"/>
+            <w:shd w:val="clear" w:color="auto" w:fill="FFFFFF" w:themeFill="background1"/>
             <w:vAlign w:val="center"/>
           </w:tcPr>
           <w:p>
@@ -5963,7 +5943,80 @@
         </w:trPr>
         <w:tc>
           <w:tcPr>
+            <w:tcW w:w="858" w:type="dxa"/>
+            <w:shd w:val="clear" w:color="auto" w:fill="FFFFFF" w:themeFill="background1"/>
+            <w:vAlign w:val="center"/>
+          </w:tcPr>
+          <w:p>
+            <w:pPr>
+              <w:bidi/>
+              <w:jc w:val="center"/>
+              <w:rPr>
+                <w:sz w:val="24"/>
+                <w:szCs w:val="24"/>
+                <w:rtl/>
+              </w:rPr>
+            </w:pPr>
+          </w:p>
+        </w:tc>
+        <w:tc>
+          <w:tcPr>
+            <w:tcW w:w="858" w:type="dxa"/>
+            <w:shd w:val="clear" w:color="auto" w:fill="FFFFFF" w:themeFill="background1"/>
+            <w:vAlign w:val="center"/>
+          </w:tcPr>
+          <w:p>
+            <w:pPr>
+              <w:bidi/>
+              <w:jc w:val="center"/>
+              <w:rPr>
+                <w:sz w:val="24"/>
+                <w:szCs w:val="24"/>
+                <w:rtl/>
+              </w:rPr>
+            </w:pPr>
+          </w:p>
+        </w:tc>
+        <w:tc>
+          <w:tcPr>
+            <w:tcW w:w="860" w:type="dxa"/>
+            <w:shd w:val="clear" w:color="auto" w:fill="FFFFFF" w:themeFill="background1"/>
+            <w:vAlign w:val="center"/>
+          </w:tcPr>
+          <w:p>
+            <w:pPr>
+              <w:bidi/>
+              <w:jc w:val="center"/>
+              <w:rPr>
+                <w:sz w:val="24"/>
+                <w:szCs w:val="24"/>
+                <w:rtl/>
+              </w:rPr>
+            </w:pPr>
+          </w:p>
+        </w:tc>
+        <w:tc>
+          <w:tcPr>
+            <w:tcW w:w="860" w:type="dxa"/>
+            <w:shd w:val="clear" w:color="auto" w:fill="FFFFFF" w:themeFill="background1"/>
+            <w:vAlign w:val="center"/>
+          </w:tcPr>
+          <w:p>
+            <w:pPr>
+              <w:bidi/>
+              <w:jc w:val="center"/>
+              <w:rPr>
+                <w:sz w:val="24"/>
+                <w:szCs w:val="24"/>
+                <w:rtl/>
+              </w:rPr>
+            </w:pPr>
+          </w:p>
+        </w:tc>
+        <w:tc>
+          <w:tcPr>
             <w:tcW w:w="861" w:type="dxa"/>
+            <w:shd w:val="clear" w:color="auto" w:fill="FFFFFF" w:themeFill="background1"/>
             <w:vAlign w:val="center"/>
           </w:tcPr>
           <w:p>
@@ -5981,40 +6034,24 @@
         <w:tc>
           <w:tcPr>
             <w:tcW w:w="861" w:type="dxa"/>
-            <w:vAlign w:val="center"/>
-          </w:tcPr>
-          <w:p>
-            <w:pPr>
-              <w:bidi/>
-              <w:jc w:val="center"/>
-              <w:rPr>
-                <w:sz w:val="24"/>
-                <w:szCs w:val="24"/>
-                <w:rtl/>
-              </w:rPr>
-            </w:pPr>
-          </w:p>
-        </w:tc>
-        <w:tc>
-          <w:tcPr>
-            <w:tcW w:w="862" w:type="dxa"/>
-            <w:vAlign w:val="center"/>
-          </w:tcPr>
-          <w:p>
-            <w:pPr>
-              <w:bidi/>
-              <w:jc w:val="center"/>
-              <w:rPr>
-                <w:sz w:val="24"/>
-                <w:szCs w:val="24"/>
-                <w:rtl/>
-              </w:rPr>
-            </w:pPr>
-          </w:p>
-        </w:tc>
-        <w:tc>
-          <w:tcPr>
-            <w:tcW w:w="862" w:type="dxa"/>
+            <w:shd w:val="clear" w:color="auto" w:fill="FFFFFF" w:themeFill="background1"/>
+            <w:vAlign w:val="center"/>
+          </w:tcPr>
+          <w:p>
+            <w:pPr>
+              <w:bidi/>
+              <w:jc w:val="center"/>
+              <w:rPr>
+                <w:sz w:val="24"/>
+                <w:szCs w:val="24"/>
+                <w:rtl/>
+              </w:rPr>
+            </w:pPr>
+          </w:p>
+        </w:tc>
+        <w:tc>
+          <w:tcPr>
+            <w:tcW w:w="861" w:type="dxa"/>
             <w:shd w:val="clear" w:color="auto" w:fill="FFC000"/>
             <w:vAlign w:val="center"/>
           </w:tcPr>
@@ -6032,7 +6069,7 @@
         </w:tc>
         <w:tc>
           <w:tcPr>
-            <w:tcW w:w="863" w:type="dxa"/>
+            <w:tcW w:w="861" w:type="dxa"/>
             <w:shd w:val="clear" w:color="auto" w:fill="FFC000"/>
             <w:vAlign w:val="center"/>
           </w:tcPr>
@@ -6050,62 +6087,11 @@
         </w:tc>
         <w:tc>
           <w:tcPr>
-            <w:tcW w:w="863" w:type="dxa"/>
-            <w:shd w:val="clear" w:color="auto" w:fill="FFC000"/>
-            <w:vAlign w:val="center"/>
-          </w:tcPr>
-          <w:p>
-            <w:pPr>
-              <w:bidi/>
-              <w:jc w:val="center"/>
-              <w:rPr>
-                <w:sz w:val="24"/>
-                <w:szCs w:val="24"/>
-                <w:rtl/>
-              </w:rPr>
-            </w:pPr>
-          </w:p>
-        </w:tc>
-        <w:tc>
-          <w:tcPr>
-            <w:tcW w:w="863" w:type="dxa"/>
-            <w:vAlign w:val="center"/>
-          </w:tcPr>
-          <w:p>
-            <w:pPr>
-              <w:bidi/>
-              <w:jc w:val="center"/>
-              <w:rPr>
-                <w:sz w:val="24"/>
-                <w:szCs w:val="24"/>
-                <w:rtl/>
-              </w:rPr>
-            </w:pPr>
-          </w:p>
-        </w:tc>
-        <w:tc>
-          <w:tcPr>
-            <w:tcW w:w="863" w:type="dxa"/>
-            <w:vAlign w:val="center"/>
-          </w:tcPr>
-          <w:p>
-            <w:pPr>
-              <w:bidi/>
-              <w:jc w:val="center"/>
-              <w:rPr>
-                <w:sz w:val="24"/>
-                <w:szCs w:val="24"/>
-                <w:rtl/>
-              </w:rPr>
-            </w:pPr>
-          </w:p>
-        </w:tc>
-        <w:tc>
-          <w:tcPr>
-            <w:tcW w:w="863" w:type="dxa"/>
+            <w:tcW w:w="861" w:type="dxa"/>
             <w:tcBorders>
               <w:right w:val="single" w:sz="12" w:space="0" w:color="auto"/>
             </w:tcBorders>
+            <w:shd w:val="clear" w:color="auto" w:fill="FFFFFF" w:themeFill="background1"/>
             <w:vAlign w:val="center"/>
           </w:tcPr>
           <w:p>
@@ -6156,7 +6142,83 @@
         </w:trPr>
         <w:tc>
           <w:tcPr>
+            <w:tcW w:w="858" w:type="dxa"/>
+            <w:shd w:val="clear" w:color="auto" w:fill="FFFFFF" w:themeFill="background1"/>
+            <w:vAlign w:val="center"/>
+          </w:tcPr>
+          <w:p>
+            <w:pPr>
+              <w:bidi/>
+              <w:jc w:val="center"/>
+              <w:rPr>
+                <w:sz w:val="24"/>
+                <w:szCs w:val="24"/>
+                <w:rtl/>
+              </w:rPr>
+            </w:pPr>
+          </w:p>
+        </w:tc>
+        <w:tc>
+          <w:tcPr>
+            <w:tcW w:w="858" w:type="dxa"/>
+            <w:shd w:val="clear" w:color="auto" w:fill="FFFFFF" w:themeFill="background1"/>
+            <w:vAlign w:val="center"/>
+          </w:tcPr>
+          <w:p>
+            <w:pPr>
+              <w:bidi/>
+              <w:jc w:val="center"/>
+              <w:rPr>
+                <w:sz w:val="24"/>
+                <w:szCs w:val="24"/>
+                <w:rtl/>
+              </w:rPr>
+            </w:pPr>
+          </w:p>
+        </w:tc>
+        <w:tc>
+          <w:tcPr>
+            <w:tcW w:w="860" w:type="dxa"/>
+            <w:shd w:val="clear" w:color="auto" w:fill="FFFFFF" w:themeFill="background1"/>
+            <w:vAlign w:val="center"/>
+          </w:tcPr>
+          <w:p>
+            <w:pPr>
+              <w:bidi/>
+              <w:jc w:val="center"/>
+              <w:rPr>
+                <w:sz w:val="24"/>
+                <w:szCs w:val="24"/>
+                <w:rtl/>
+              </w:rPr>
+            </w:pPr>
+          </w:p>
+        </w:tc>
+        <w:tc>
+          <w:tcPr>
+            <w:tcW w:w="860" w:type="dxa"/>
+            <w:shd w:val="clear" w:color="auto" w:fill="FFFFFF" w:themeFill="background1"/>
+            <w:vAlign w:val="center"/>
+          </w:tcPr>
+          <w:p>
+            <w:pPr>
+              <w:bidi/>
+              <w:jc w:val="center"/>
+              <w:rPr>
+                <w:sz w:val="24"/>
+                <w:szCs w:val="24"/>
+                <w:rtl/>
+              </w:rPr>
+            </w:pPr>
+          </w:p>
+        </w:tc>
+        <w:tc>
+          <w:tcPr>
             <w:tcW w:w="861" w:type="dxa"/>
+            <w:tcBorders>
+              <w:bottom w:val="single" w:sz="4" w:space="0" w:color="auto"/>
+            </w:tcBorders>
+            <w:shd w:val="clear" w:color="auto" w:fill="FFFFFF" w:themeFill="background1"/>
             <w:vAlign w:val="center"/>
           </w:tcPr>
           <w:p>
@@ -6174,60 +6236,29 @@
         <w:tc>
           <w:tcPr>
             <w:tcW w:w="861" w:type="dxa"/>
-            <w:vAlign w:val="center"/>
-          </w:tcPr>
-          <w:p>
-            <w:pPr>
-              <w:bidi/>
-              <w:jc w:val="center"/>
-              <w:rPr>
-                <w:sz w:val="24"/>
-                <w:szCs w:val="24"/>
-                <w:rtl/>
-              </w:rPr>
-            </w:pPr>
-          </w:p>
-        </w:tc>
-        <w:tc>
-          <w:tcPr>
-            <w:tcW w:w="862" w:type="dxa"/>
-            <w:vAlign w:val="center"/>
-          </w:tcPr>
-          <w:p>
-            <w:pPr>
-              <w:bidi/>
-              <w:jc w:val="center"/>
-              <w:rPr>
-                <w:sz w:val="24"/>
-                <w:szCs w:val="24"/>
-                <w:rtl/>
-              </w:rPr>
-            </w:pPr>
-          </w:p>
-        </w:tc>
-        <w:tc>
-          <w:tcPr>
-            <w:tcW w:w="862" w:type="dxa"/>
-            <w:shd w:val="clear" w:color="auto" w:fill="FFC000"/>
-            <w:vAlign w:val="center"/>
-          </w:tcPr>
-          <w:p>
-            <w:pPr>
-              <w:bidi/>
-              <w:jc w:val="center"/>
-              <w:rPr>
-                <w:sz w:val="24"/>
-                <w:szCs w:val="24"/>
-                <w:rtl/>
-              </w:rPr>
-            </w:pPr>
-          </w:p>
-        </w:tc>
-        <w:tc>
-          <w:tcPr>
-            <w:tcW w:w="863" w:type="dxa"/>
             <w:tcBorders>
-              <w:bottom w:val="nil"/>
+              <w:bottom w:val="single" w:sz="4" w:space="0" w:color="auto"/>
+            </w:tcBorders>
+            <w:shd w:val="clear" w:color="auto" w:fill="FFFFFF" w:themeFill="background1"/>
+            <w:vAlign w:val="center"/>
+          </w:tcPr>
+          <w:p>
+            <w:pPr>
+              <w:bidi/>
+              <w:jc w:val="center"/>
+              <w:rPr>
+                <w:sz w:val="24"/>
+                <w:szCs w:val="24"/>
+                <w:rtl/>
+              </w:rPr>
+            </w:pPr>
+          </w:p>
+        </w:tc>
+        <w:tc>
+          <w:tcPr>
+            <w:tcW w:w="861" w:type="dxa"/>
+            <w:tcBorders>
+              <w:bottom w:val="single" w:sz="4" w:space="0" w:color="auto"/>
             </w:tcBorders>
             <w:shd w:val="clear" w:color="auto" w:fill="FFC000"/>
             <w:vAlign w:val="center"/>
@@ -6246,72 +6277,33 @@
         </w:tc>
         <w:tc>
           <w:tcPr>
-            <w:tcW w:w="863" w:type="dxa"/>
+            <w:tcW w:w="861" w:type="dxa"/>
             <w:tcBorders>
-              <w:bottom w:val="nil"/>
+              <w:bottom w:val="single" w:sz="4" w:space="0" w:color="auto"/>
             </w:tcBorders>
-            <w:shd w:val="clear" w:color="auto" w:fill="FFC000"/>
-            <w:vAlign w:val="center"/>
-          </w:tcPr>
-          <w:p>
-            <w:pPr>
-              <w:bidi/>
-              <w:jc w:val="center"/>
-              <w:rPr>
-                <w:sz w:val="24"/>
-                <w:szCs w:val="24"/>
-                <w:rtl/>
-              </w:rPr>
-            </w:pPr>
-          </w:p>
-        </w:tc>
-        <w:tc>
-          <w:tcPr>
-            <w:tcW w:w="863" w:type="dxa"/>
+            <w:shd w:val="clear" w:color="auto" w:fill="FFFFFF" w:themeFill="background1"/>
+            <w:vAlign w:val="center"/>
+          </w:tcPr>
+          <w:p>
+            <w:pPr>
+              <w:bidi/>
+              <w:jc w:val="center"/>
+              <w:rPr>
+                <w:sz w:val="24"/>
+                <w:szCs w:val="24"/>
+                <w:rtl/>
+              </w:rPr>
+            </w:pPr>
+          </w:p>
+        </w:tc>
+        <w:tc>
+          <w:tcPr>
+            <w:tcW w:w="861" w:type="dxa"/>
             <w:tcBorders>
-              <w:bottom w:val="nil"/>
-            </w:tcBorders>
-            <w:vAlign w:val="center"/>
-          </w:tcPr>
-          <w:p>
-            <w:pPr>
-              <w:bidi/>
-              <w:jc w:val="center"/>
-              <w:rPr>
-                <w:sz w:val="24"/>
-                <w:szCs w:val="24"/>
-                <w:rtl/>
-              </w:rPr>
-            </w:pPr>
-          </w:p>
-        </w:tc>
-        <w:tc>
-          <w:tcPr>
-            <w:tcW w:w="863" w:type="dxa"/>
-            <w:tcBorders>
-              <w:bottom w:val="nil"/>
-            </w:tcBorders>
-            <w:vAlign w:val="center"/>
-          </w:tcPr>
-          <w:p>
-            <w:pPr>
-              <w:bidi/>
-              <w:jc w:val="center"/>
-              <w:rPr>
-                <w:sz w:val="24"/>
-                <w:szCs w:val="24"/>
-                <w:rtl/>
-              </w:rPr>
-            </w:pPr>
-          </w:p>
-        </w:tc>
-        <w:tc>
-          <w:tcPr>
-            <w:tcW w:w="863" w:type="dxa"/>
-            <w:tcBorders>
-              <w:bottom w:val="nil"/>
+              <w:bottom w:val="single" w:sz="4" w:space="0" w:color="auto"/>
               <w:right w:val="single" w:sz="12" w:space="0" w:color="auto"/>
             </w:tcBorders>
+            <w:shd w:val="clear" w:color="auto" w:fill="FFFFFF" w:themeFill="background1"/>
             <w:vAlign w:val="center"/>
           </w:tcPr>
           <w:p>
@@ -6362,7 +6354,89 @@
         </w:trPr>
         <w:tc>
           <w:tcPr>
+            <w:tcW w:w="858" w:type="dxa"/>
+            <w:shd w:val="clear" w:color="auto" w:fill="FFFFFF" w:themeFill="background1"/>
+            <w:vAlign w:val="center"/>
+          </w:tcPr>
+          <w:p>
+            <w:pPr>
+              <w:bidi/>
+              <w:jc w:val="center"/>
+              <w:rPr>
+                <w:sz w:val="24"/>
+                <w:szCs w:val="24"/>
+                <w:rtl/>
+              </w:rPr>
+            </w:pPr>
+          </w:p>
+        </w:tc>
+        <w:tc>
+          <w:tcPr>
+            <w:tcW w:w="858" w:type="dxa"/>
+            <w:shd w:val="clear" w:color="auto" w:fill="FFFFFF" w:themeFill="background1"/>
+            <w:vAlign w:val="center"/>
+          </w:tcPr>
+          <w:p>
+            <w:pPr>
+              <w:bidi/>
+              <w:jc w:val="center"/>
+              <w:rPr>
+                <w:sz w:val="24"/>
+                <w:szCs w:val="24"/>
+                <w:rtl/>
+              </w:rPr>
+            </w:pPr>
+          </w:p>
+        </w:tc>
+        <w:tc>
+          <w:tcPr>
+            <w:tcW w:w="860" w:type="dxa"/>
+            <w:shd w:val="clear" w:color="auto" w:fill="FFFFFF" w:themeFill="background1"/>
+            <w:vAlign w:val="center"/>
+          </w:tcPr>
+          <w:p>
+            <w:pPr>
+              <w:bidi/>
+              <w:jc w:val="center"/>
+              <w:rPr>
+                <w:sz w:val="24"/>
+                <w:szCs w:val="24"/>
+                <w:rtl/>
+              </w:rPr>
+            </w:pPr>
+          </w:p>
+        </w:tc>
+        <w:tc>
+          <w:tcPr>
+            <w:tcW w:w="860" w:type="dxa"/>
+            <w:tcBorders>
+              <w:right w:val="single" w:sz="4" w:space="0" w:color="auto"/>
+            </w:tcBorders>
+            <w:shd w:val="clear" w:color="auto" w:fill="FFFFFF" w:themeFill="background1"/>
+            <w:vAlign w:val="center"/>
+          </w:tcPr>
+          <w:p>
+            <w:pPr>
+              <w:bidi/>
+              <w:jc w:val="center"/>
+              <w:rPr>
+                <w:sz w:val="24"/>
+                <w:szCs w:val="24"/>
+                <w:rtl/>
+              </w:rPr>
+            </w:pPr>
+          </w:p>
+        </w:tc>
+        <w:tc>
+          <w:tcPr>
             <w:tcW w:w="861" w:type="dxa"/>
+            <w:tcBorders>
+              <w:top w:val="single" w:sz="4" w:space="0" w:color="auto"/>
+              <w:left w:val="single" w:sz="4" w:space="0" w:color="auto"/>
+              <w:bottom w:val="single" w:sz="4" w:space="0" w:color="auto"/>
+              <w:right w:val="single" w:sz="4" w:space="0" w:color="auto"/>
+            </w:tcBorders>
+            <w:shd w:val="clear" w:color="auto" w:fill="FFFFFF" w:themeFill="background1"/>
             <w:vAlign w:val="center"/>
           </w:tcPr>
           <w:p>
@@ -6380,42 +6454,11 @@
         <w:tc>
           <w:tcPr>
             <w:tcW w:w="861" w:type="dxa"/>
-            <w:vAlign w:val="center"/>
-          </w:tcPr>
-          <w:p>
-            <w:pPr>
-              <w:bidi/>
-              <w:jc w:val="center"/>
-              <w:rPr>
-                <w:sz w:val="24"/>
-                <w:szCs w:val="24"/>
-                <w:rtl/>
-              </w:rPr>
-            </w:pPr>
-          </w:p>
-        </w:tc>
-        <w:tc>
-          <w:tcPr>
-            <w:tcW w:w="862" w:type="dxa"/>
-            <w:vAlign w:val="center"/>
-          </w:tcPr>
-          <w:p>
-            <w:pPr>
-              <w:bidi/>
-              <w:jc w:val="center"/>
-              <w:rPr>
-                <w:sz w:val="24"/>
-                <w:szCs w:val="24"/>
-                <w:rtl/>
-              </w:rPr>
-            </w:pPr>
-          </w:p>
-        </w:tc>
-        <w:tc>
-          <w:tcPr>
-            <w:tcW w:w="862" w:type="dxa"/>
             <w:tcBorders>
-              <w:right w:val="nil"/>
+              <w:top w:val="single" w:sz="4" w:space="0" w:color="auto"/>
+              <w:left w:val="single" w:sz="4" w:space="0" w:color="auto"/>
+              <w:bottom w:val="single" w:sz="4" w:space="0" w:color="auto"/>
+              <w:right w:val="single" w:sz="4" w:space="0" w:color="auto"/>
             </w:tcBorders>
             <w:shd w:val="clear" w:color="auto" w:fill="FFC000"/>
             <w:vAlign w:val="center"/>
@@ -6434,110 +6477,62 @@
         </w:tc>
         <w:tc>
           <w:tcPr>
-            <w:tcW w:w="863" w:type="dxa"/>
+            <w:tcW w:w="861" w:type="dxa"/>
             <w:tcBorders>
-              <w:top w:val="nil"/>
-              <w:left w:val="nil"/>
-              <w:bottom w:val="nil"/>
-              <w:right w:val="nil"/>
+              <w:top w:val="single" w:sz="4" w:space="0" w:color="auto"/>
+              <w:left w:val="single" w:sz="4" w:space="0" w:color="auto"/>
+              <w:bottom w:val="single" w:sz="4" w:space="0" w:color="auto"/>
+              <w:right w:val="single" w:sz="4" w:space="0" w:color="auto"/>
             </w:tcBorders>
-            <w:shd w:val="clear" w:color="auto" w:fill="FFFF00"/>
-            <w:vAlign w:val="center"/>
-          </w:tcPr>
-          <w:p>
-            <w:pPr>
-              <w:bidi/>
-              <w:jc w:val="center"/>
-              <w:rPr>
-                <w:sz w:val="24"/>
-                <w:szCs w:val="24"/>
-                <w:rtl/>
-              </w:rPr>
-            </w:pPr>
-          </w:p>
-        </w:tc>
-        <w:tc>
-          <w:tcPr>
-            <w:tcW w:w="863" w:type="dxa"/>
+            <w:shd w:val="clear" w:color="auto" w:fill="FFC000"/>
+            <w:vAlign w:val="center"/>
+          </w:tcPr>
+          <w:p>
+            <w:pPr>
+              <w:bidi/>
+              <w:jc w:val="center"/>
+              <w:rPr>
+                <w:sz w:val="24"/>
+                <w:szCs w:val="24"/>
+                <w:rtl/>
+              </w:rPr>
+            </w:pPr>
+          </w:p>
+        </w:tc>
+        <w:tc>
+          <w:tcPr>
+            <w:tcW w:w="861" w:type="dxa"/>
             <w:tcBorders>
-              <w:top w:val="nil"/>
-              <w:left w:val="nil"/>
-              <w:bottom w:val="nil"/>
-              <w:right w:val="nil"/>
+              <w:top w:val="single" w:sz="4" w:space="0" w:color="auto"/>
+              <w:left w:val="single" w:sz="4" w:space="0" w:color="auto"/>
+              <w:bottom w:val="single" w:sz="4" w:space="0" w:color="auto"/>
+              <w:right w:val="single" w:sz="4" w:space="0" w:color="auto"/>
             </w:tcBorders>
-            <w:shd w:val="clear" w:color="auto" w:fill="FFFF00"/>
-            <w:vAlign w:val="center"/>
-          </w:tcPr>
-          <w:p>
-            <w:pPr>
-              <w:bidi/>
-              <w:jc w:val="center"/>
-              <w:rPr>
-                <w:sz w:val="24"/>
-                <w:szCs w:val="24"/>
-                <w:rtl/>
-              </w:rPr>
-            </w:pPr>
-          </w:p>
-        </w:tc>
-        <w:tc>
-          <w:tcPr>
-            <w:tcW w:w="863" w:type="dxa"/>
+            <w:shd w:val="clear" w:color="auto" w:fill="FFFFFF" w:themeFill="background1"/>
+            <w:vAlign w:val="center"/>
+          </w:tcPr>
+          <w:p>
+            <w:pPr>
+              <w:bidi/>
+              <w:jc w:val="center"/>
+              <w:rPr>
+                <w:sz w:val="24"/>
+                <w:szCs w:val="24"/>
+                <w:rtl/>
+              </w:rPr>
+            </w:pPr>
+          </w:p>
+        </w:tc>
+        <w:tc>
+          <w:tcPr>
+            <w:tcW w:w="861" w:type="dxa"/>
             <w:tcBorders>
-              <w:top w:val="nil"/>
-              <w:left w:val="nil"/>
-              <w:bottom w:val="nil"/>
-              <w:right w:val="nil"/>
+              <w:top w:val="single" w:sz="4" w:space="0" w:color="auto"/>
+              <w:left w:val="single" w:sz="4" w:space="0" w:color="auto"/>
+              <w:bottom w:val="single" w:sz="4" w:space="0" w:color="auto"/>
+              <w:right w:val="single" w:sz="12" w:space="0" w:color="auto"/>
             </w:tcBorders>
-            <w:shd w:val="clear" w:color="auto" w:fill="FFFF00"/>
-            <w:vAlign w:val="center"/>
-          </w:tcPr>
-          <w:p>
-            <w:pPr>
-              <w:bidi/>
-              <w:jc w:val="center"/>
-              <w:rPr>
-                <w:sz w:val="24"/>
-                <w:szCs w:val="24"/>
-                <w:rtl/>
-              </w:rPr>
-            </w:pPr>
-          </w:p>
-        </w:tc>
-        <w:tc>
-          <w:tcPr>
-            <w:tcW w:w="863" w:type="dxa"/>
-            <w:tcBorders>
-              <w:top w:val="nil"/>
-              <w:left w:val="nil"/>
-              <w:bottom w:val="nil"/>
-              <w:right w:val="nil"/>
-            </w:tcBorders>
-            <w:shd w:val="clear" w:color="auto" w:fill="FFFF00"/>
-            <w:vAlign w:val="center"/>
-          </w:tcPr>
-          <w:p>
-            <w:pPr>
-              <w:bidi/>
-              <w:jc w:val="center"/>
-              <w:rPr>
-                <w:sz w:val="24"/>
-                <w:szCs w:val="24"/>
-                <w:rtl/>
-              </w:rPr>
-            </w:pPr>
-          </w:p>
-        </w:tc>
-        <w:tc>
-          <w:tcPr>
-            <w:tcW w:w="863" w:type="dxa"/>
-            <w:tcBorders>
-              <w:top w:val="nil"/>
-              <w:left w:val="nil"/>
-              <w:bottom w:val="nil"/>
-              <w:right w:val="nil"/>
-            </w:tcBorders>
-            <w:shd w:val="clear" w:color="auto" w:fill="FFFF00"/>
+            <w:shd w:val="clear" w:color="auto" w:fill="FFFFFF" w:themeFill="background1"/>
             <w:vAlign w:val="center"/>
           </w:tcPr>
           <w:p>
@@ -6556,7 +6551,7 @@
           <w:tcPr>
             <w:tcW w:w="875" w:type="dxa"/>
             <w:tcBorders>
-              <w:left w:val="nil"/>
+              <w:left w:val="single" w:sz="12" w:space="0" w:color="auto"/>
             </w:tcBorders>
             <w:vAlign w:val="center"/>
           </w:tcPr>
@@ -6565,6 +6560,7 @@
               <w:bidi/>
               <w:jc w:val="center"/>
               <w:rPr>
+                <w:rFonts w:asciiTheme="minorBidi" w:hAnsiTheme="minorBidi"/>
                 <w:sz w:val="24"/>
                 <w:szCs w:val="24"/>
                 <w:rtl/>
@@ -6572,10 +6568,9 @@
             </w:pPr>
             <w:r>
               <w:rPr>
-                <w:rFonts w:hint="cs"/>
-                <w:sz w:val="24"/>
-                <w:szCs w:val="24"/>
-                <w:rtl/>
+                <w:rFonts w:asciiTheme="minorBidi" w:hAnsiTheme="minorBidi"/>
+                <w:sz w:val="24"/>
+                <w:szCs w:val="24"/>
               </w:rPr>
               <w:t>6</w:t>
             </w:r>
@@ -6588,7 +6583,112 @@
         </w:trPr>
         <w:tc>
           <w:tcPr>
+            <w:tcW w:w="858" w:type="dxa"/>
+            <w:shd w:val="clear" w:color="auto" w:fill="FFFFFF" w:themeFill="background1"/>
+            <w:vAlign w:val="center"/>
+          </w:tcPr>
+          <w:p>
+            <w:pPr>
+              <w:bidi/>
+              <w:jc w:val="center"/>
+              <w:rPr>
+                <w:sz w:val="24"/>
+                <w:szCs w:val="24"/>
+                <w:rtl/>
+              </w:rPr>
+            </w:pPr>
+          </w:p>
+        </w:tc>
+        <w:tc>
+          <w:tcPr>
+            <w:tcW w:w="858" w:type="dxa"/>
+            <w:shd w:val="clear" w:color="auto" w:fill="FFFFFF" w:themeFill="background1"/>
+            <w:vAlign w:val="center"/>
+          </w:tcPr>
+          <w:p>
+            <w:pPr>
+              <w:bidi/>
+              <w:jc w:val="center"/>
+              <w:rPr>
+                <w:sz w:val="24"/>
+                <w:szCs w:val="24"/>
+                <w:rtl/>
+              </w:rPr>
+            </w:pPr>
+          </w:p>
+        </w:tc>
+        <w:tc>
+          <w:tcPr>
+            <w:tcW w:w="860" w:type="dxa"/>
+            <w:shd w:val="clear" w:color="auto" w:fill="FFFFFF" w:themeFill="background1"/>
+            <w:vAlign w:val="center"/>
+          </w:tcPr>
+          <w:p>
+            <w:pPr>
+              <w:bidi/>
+              <w:jc w:val="center"/>
+              <w:rPr>
+                <w:sz w:val="24"/>
+                <w:szCs w:val="24"/>
+                <w:rtl/>
+              </w:rPr>
+            </w:pPr>
+          </w:p>
+        </w:tc>
+        <w:tc>
+          <w:tcPr>
+            <w:tcW w:w="860" w:type="dxa"/>
+            <w:tcBorders>
+              <w:right w:val="single" w:sz="4" w:space="0" w:color="auto"/>
+            </w:tcBorders>
+            <w:shd w:val="clear" w:color="auto" w:fill="FFFFFF" w:themeFill="background1"/>
+            <w:vAlign w:val="center"/>
+          </w:tcPr>
+          <w:p>
+            <w:pPr>
+              <w:bidi/>
+              <w:jc w:val="center"/>
+              <w:rPr>
+                <w:sz w:val="24"/>
+                <w:szCs w:val="24"/>
+                <w:rtl/>
+              </w:rPr>
+            </w:pPr>
+          </w:p>
+        </w:tc>
+        <w:tc>
+          <w:tcPr>
             <w:tcW w:w="861" w:type="dxa"/>
+            <w:tcBorders>
+              <w:top w:val="single" w:sz="4" w:space="0" w:color="auto"/>
+              <w:left w:val="single" w:sz="4" w:space="0" w:color="auto"/>
+              <w:bottom w:val="single" w:sz="4" w:space="0" w:color="auto"/>
+              <w:right w:val="single" w:sz="4" w:space="0" w:color="auto"/>
+            </w:tcBorders>
+            <w:shd w:val="clear" w:color="auto" w:fill="FFFFFF" w:themeFill="background1"/>
+            <w:vAlign w:val="center"/>
+          </w:tcPr>
+          <w:p>
+            <w:pPr>
+              <w:bidi/>
+              <w:jc w:val="center"/>
+              <w:rPr>
+                <w:sz w:val="24"/>
+                <w:szCs w:val="24"/>
+                <w:rtl/>
+              </w:rPr>
+            </w:pPr>
+          </w:p>
+        </w:tc>
+        <w:tc>
+          <w:tcPr>
+            <w:tcW w:w="861" w:type="dxa"/>
+            <w:tcBorders>
+              <w:top w:val="single" w:sz="4" w:space="0" w:color="auto"/>
+              <w:left w:val="single" w:sz="4" w:space="0" w:color="auto"/>
+              <w:bottom w:val="single" w:sz="4" w:space="0" w:color="auto"/>
+              <w:right w:val="single" w:sz="4" w:space="0" w:color="auto"/>
+            </w:tcBorders>
             <w:shd w:val="clear" w:color="auto" w:fill="FFC000"/>
             <w:vAlign w:val="center"/>
           </w:tcPr>
@@ -6607,6 +6707,12 @@
         <w:tc>
           <w:tcPr>
             <w:tcW w:w="861" w:type="dxa"/>
+            <w:tcBorders>
+              <w:top w:val="single" w:sz="4" w:space="0" w:color="auto"/>
+              <w:left w:val="single" w:sz="4" w:space="0" w:color="auto"/>
+              <w:bottom w:val="single" w:sz="4" w:space="0" w:color="auto"/>
+              <w:right w:val="single" w:sz="4" w:space="0" w:color="auto"/>
+            </w:tcBorders>
             <w:shd w:val="clear" w:color="auto" w:fill="FFC000"/>
             <w:vAlign w:val="center"/>
           </w:tcPr>
@@ -6624,148 +6730,38 @@
         </w:tc>
         <w:tc>
           <w:tcPr>
-            <w:tcW w:w="862" w:type="dxa"/>
-            <w:shd w:val="clear" w:color="auto" w:fill="FFC000"/>
-            <w:vAlign w:val="center"/>
-          </w:tcPr>
-          <w:p>
-            <w:pPr>
-              <w:bidi/>
-              <w:jc w:val="center"/>
-              <w:rPr>
-                <w:sz w:val="24"/>
-                <w:szCs w:val="24"/>
-                <w:rtl/>
-              </w:rPr>
-            </w:pPr>
-          </w:p>
-        </w:tc>
-        <w:tc>
-          <w:tcPr>
-            <w:tcW w:w="862" w:type="dxa"/>
+            <w:tcW w:w="861" w:type="dxa"/>
             <w:tcBorders>
-              <w:right w:val="nil"/>
+              <w:top w:val="single" w:sz="4" w:space="0" w:color="auto"/>
+              <w:left w:val="single" w:sz="4" w:space="0" w:color="auto"/>
+              <w:bottom w:val="single" w:sz="4" w:space="0" w:color="auto"/>
+              <w:right w:val="single" w:sz="4" w:space="0" w:color="auto"/>
             </w:tcBorders>
-            <w:vAlign w:val="center"/>
-          </w:tcPr>
-          <w:p>
-            <w:pPr>
-              <w:bidi/>
-              <w:jc w:val="center"/>
-              <w:rPr>
-                <w:sz w:val="24"/>
-                <w:szCs w:val="24"/>
-                <w:rtl/>
-              </w:rPr>
-            </w:pPr>
-          </w:p>
-        </w:tc>
-        <w:tc>
-          <w:tcPr>
-            <w:tcW w:w="863" w:type="dxa"/>
+            <w:shd w:val="clear" w:color="auto" w:fill="FFFFFF" w:themeFill="background1"/>
+            <w:vAlign w:val="center"/>
+          </w:tcPr>
+          <w:p>
+            <w:pPr>
+              <w:bidi/>
+              <w:jc w:val="center"/>
+              <w:rPr>
+                <w:sz w:val="24"/>
+                <w:szCs w:val="24"/>
+                <w:rtl/>
+              </w:rPr>
+            </w:pPr>
+          </w:p>
+        </w:tc>
+        <w:tc>
+          <w:tcPr>
+            <w:tcW w:w="861" w:type="dxa"/>
             <w:tcBorders>
-              <w:top w:val="nil"/>
-              <w:left w:val="nil"/>
-              <w:bottom w:val="nil"/>
-              <w:right w:val="nil"/>
+              <w:top w:val="single" w:sz="4" w:space="0" w:color="auto"/>
+              <w:left w:val="single" w:sz="4" w:space="0" w:color="auto"/>
+              <w:bottom w:val="single" w:sz="4" w:space="0" w:color="auto"/>
+              <w:right w:val="single" w:sz="12" w:space="0" w:color="auto"/>
             </w:tcBorders>
-            <w:shd w:val="clear" w:color="auto" w:fill="FFFF00"/>
-            <w:vAlign w:val="center"/>
-          </w:tcPr>
-          <w:p>
-            <w:pPr>
-              <w:bidi/>
-              <w:jc w:val="center"/>
-              <w:rPr>
-                <w:sz w:val="24"/>
-                <w:szCs w:val="24"/>
-                <w:rtl/>
-              </w:rPr>
-            </w:pPr>
-          </w:p>
-        </w:tc>
-        <w:tc>
-          <w:tcPr>
-            <w:tcW w:w="863" w:type="dxa"/>
-            <w:tcBorders>
-              <w:top w:val="nil"/>
-              <w:left w:val="nil"/>
-              <w:bottom w:val="nil"/>
-              <w:right w:val="nil"/>
-            </w:tcBorders>
-            <w:shd w:val="clear" w:color="auto" w:fill="000000" w:themeFill="text1"/>
-            <w:vAlign w:val="center"/>
-          </w:tcPr>
-          <w:p>
-            <w:pPr>
-              <w:bidi/>
-              <w:jc w:val="center"/>
-              <w:rPr>
-                <w:sz w:val="24"/>
-                <w:szCs w:val="24"/>
-                <w:rtl/>
-              </w:rPr>
-            </w:pPr>
-          </w:p>
-        </w:tc>
-        <w:tc>
-          <w:tcPr>
-            <w:tcW w:w="863" w:type="dxa"/>
-            <w:tcBorders>
-              <w:top w:val="nil"/>
-              <w:left w:val="nil"/>
-              <w:bottom w:val="nil"/>
-              <w:right w:val="nil"/>
-            </w:tcBorders>
-            <w:shd w:val="clear" w:color="auto" w:fill="FFFF00"/>
-            <w:vAlign w:val="center"/>
-          </w:tcPr>
-          <w:p>
-            <w:pPr>
-              <w:bidi/>
-              <w:jc w:val="center"/>
-              <w:rPr>
-                <w:sz w:val="24"/>
-                <w:szCs w:val="24"/>
-                <w:rtl/>
-              </w:rPr>
-            </w:pPr>
-          </w:p>
-        </w:tc>
-        <w:tc>
-          <w:tcPr>
-            <w:tcW w:w="863" w:type="dxa"/>
-            <w:tcBorders>
-              <w:top w:val="nil"/>
-              <w:left w:val="nil"/>
-              <w:bottom w:val="nil"/>
-              <w:right w:val="nil"/>
-            </w:tcBorders>
-            <w:shd w:val="clear" w:color="auto" w:fill="000000" w:themeFill="text1"/>
-            <w:vAlign w:val="center"/>
-          </w:tcPr>
-          <w:p>
-            <w:pPr>
-              <w:bidi/>
-              <w:jc w:val="center"/>
-              <w:rPr>
-                <w:sz w:val="24"/>
-                <w:szCs w:val="24"/>
-                <w:rtl/>
-              </w:rPr>
-            </w:pPr>
-          </w:p>
-        </w:tc>
-        <w:tc>
-          <w:tcPr>
-            <w:tcW w:w="863" w:type="dxa"/>
-            <w:tcBorders>
-              <w:top w:val="nil"/>
-              <w:left w:val="nil"/>
-              <w:bottom w:val="nil"/>
-              <w:right w:val="nil"/>
-            </w:tcBorders>
-            <w:shd w:val="clear" w:color="auto" w:fill="FFFF00"/>
+            <w:shd w:val="clear" w:color="auto" w:fill="FFFFFF" w:themeFill="background1"/>
             <w:vAlign w:val="center"/>
           </w:tcPr>
           <w:p>
@@ -6784,7 +6780,7 @@
           <w:tcPr>
             <w:tcW w:w="875" w:type="dxa"/>
             <w:tcBorders>
-              <w:left w:val="nil"/>
+              <w:left w:val="single" w:sz="12" w:space="0" w:color="auto"/>
             </w:tcBorders>
             <w:vAlign w:val="center"/>
           </w:tcPr>
@@ -6816,7 +6812,89 @@
         </w:trPr>
         <w:tc>
           <w:tcPr>
+            <w:tcW w:w="858" w:type="dxa"/>
+            <w:shd w:val="clear" w:color="auto" w:fill="FFFFFF" w:themeFill="background1"/>
+            <w:vAlign w:val="center"/>
+          </w:tcPr>
+          <w:p>
+            <w:pPr>
+              <w:bidi/>
+              <w:jc w:val="center"/>
+              <w:rPr>
+                <w:sz w:val="24"/>
+                <w:szCs w:val="24"/>
+                <w:rtl/>
+              </w:rPr>
+            </w:pPr>
+            <w:bookmarkStart w:id="17" w:name="_GoBack" w:colFirst="4" w:colLast="5"/>
+          </w:p>
+        </w:tc>
+        <w:tc>
+          <w:tcPr>
+            <w:tcW w:w="858" w:type="dxa"/>
+            <w:shd w:val="clear" w:color="auto" w:fill="FFFFFF" w:themeFill="background1"/>
+            <w:vAlign w:val="center"/>
+          </w:tcPr>
+          <w:p>
+            <w:pPr>
+              <w:bidi/>
+              <w:jc w:val="center"/>
+              <w:rPr>
+                <w:sz w:val="24"/>
+                <w:szCs w:val="24"/>
+                <w:rtl/>
+              </w:rPr>
+            </w:pPr>
+          </w:p>
+        </w:tc>
+        <w:tc>
+          <w:tcPr>
+            <w:tcW w:w="860" w:type="dxa"/>
+            <w:shd w:val="clear" w:color="auto" w:fill="FFFFFF" w:themeFill="background1"/>
+            <w:vAlign w:val="center"/>
+          </w:tcPr>
+          <w:p>
+            <w:pPr>
+              <w:bidi/>
+              <w:jc w:val="center"/>
+              <w:rPr>
+                <w:sz w:val="24"/>
+                <w:szCs w:val="24"/>
+                <w:rtl/>
+              </w:rPr>
+            </w:pPr>
+          </w:p>
+        </w:tc>
+        <w:tc>
+          <w:tcPr>
+            <w:tcW w:w="860" w:type="dxa"/>
+            <w:tcBorders>
+              <w:right w:val="single" w:sz="4" w:space="0" w:color="auto"/>
+            </w:tcBorders>
+            <w:shd w:val="clear" w:color="auto" w:fill="FFFFFF" w:themeFill="background1"/>
+            <w:vAlign w:val="center"/>
+          </w:tcPr>
+          <w:p>
+            <w:pPr>
+              <w:bidi/>
+              <w:jc w:val="center"/>
+              <w:rPr>
+                <w:sz w:val="24"/>
+                <w:szCs w:val="24"/>
+                <w:rtl/>
+              </w:rPr>
+            </w:pPr>
+          </w:p>
+        </w:tc>
+        <w:tc>
+          <w:tcPr>
             <w:tcW w:w="861" w:type="dxa"/>
+            <w:tcBorders>
+              <w:top w:val="single" w:sz="4" w:space="0" w:color="auto"/>
+              <w:left w:val="single" w:sz="4" w:space="0" w:color="auto"/>
+              <w:bottom w:val="single" w:sz="4" w:space="0" w:color="auto"/>
+              <w:right w:val="single" w:sz="4" w:space="0" w:color="auto"/>
+            </w:tcBorders>
             <w:shd w:val="clear" w:color="auto" w:fill="FFC000"/>
             <w:vAlign w:val="center"/>
           </w:tcPr>
@@ -6835,6 +6913,12 @@
         <w:tc>
           <w:tcPr>
             <w:tcW w:w="861" w:type="dxa"/>
+            <w:tcBorders>
+              <w:top w:val="single" w:sz="4" w:space="0" w:color="auto"/>
+              <w:left w:val="single" w:sz="4" w:space="0" w:color="auto"/>
+              <w:bottom w:val="single" w:sz="4" w:space="0" w:color="auto"/>
+              <w:right w:val="single" w:sz="4" w:space="0" w:color="auto"/>
+            </w:tcBorders>
             <w:shd w:val="clear" w:color="auto" w:fill="FFC000"/>
             <w:vAlign w:val="center"/>
           </w:tcPr>
@@ -6852,148 +6936,62 @@
         </w:tc>
         <w:tc>
           <w:tcPr>
-            <w:tcW w:w="862" w:type="dxa"/>
-            <w:shd w:val="clear" w:color="auto" w:fill="FFC000"/>
-            <w:vAlign w:val="center"/>
-          </w:tcPr>
-          <w:p>
-            <w:pPr>
-              <w:bidi/>
-              <w:jc w:val="center"/>
-              <w:rPr>
-                <w:sz w:val="24"/>
-                <w:szCs w:val="24"/>
-                <w:rtl/>
-              </w:rPr>
-            </w:pPr>
-          </w:p>
-        </w:tc>
-        <w:tc>
-          <w:tcPr>
-            <w:tcW w:w="862" w:type="dxa"/>
+            <w:tcW w:w="861" w:type="dxa"/>
             <w:tcBorders>
-              <w:right w:val="nil"/>
+              <w:top w:val="single" w:sz="4" w:space="0" w:color="auto"/>
+              <w:left w:val="single" w:sz="4" w:space="0" w:color="auto"/>
+              <w:bottom w:val="single" w:sz="4" w:space="0" w:color="auto"/>
+              <w:right w:val="single" w:sz="4" w:space="0" w:color="auto"/>
             </w:tcBorders>
-            <w:vAlign w:val="center"/>
-          </w:tcPr>
-          <w:p>
-            <w:pPr>
-              <w:bidi/>
-              <w:jc w:val="center"/>
-              <w:rPr>
-                <w:sz w:val="24"/>
-                <w:szCs w:val="24"/>
-                <w:rtl/>
-              </w:rPr>
-            </w:pPr>
-          </w:p>
-        </w:tc>
-        <w:tc>
-          <w:tcPr>
-            <w:tcW w:w="863" w:type="dxa"/>
+            <w:shd w:val="clear" w:color="auto" w:fill="FFFFFF" w:themeFill="background1"/>
+            <w:vAlign w:val="center"/>
+          </w:tcPr>
+          <w:p>
+            <w:pPr>
+              <w:bidi/>
+              <w:jc w:val="center"/>
+              <w:rPr>
+                <w:sz w:val="24"/>
+                <w:szCs w:val="24"/>
+                <w:rtl/>
+              </w:rPr>
+            </w:pPr>
+          </w:p>
+        </w:tc>
+        <w:tc>
+          <w:tcPr>
+            <w:tcW w:w="861" w:type="dxa"/>
             <w:tcBorders>
-              <w:top w:val="nil"/>
-              <w:left w:val="nil"/>
-              <w:bottom w:val="nil"/>
-              <w:right w:val="nil"/>
+              <w:top w:val="single" w:sz="4" w:space="0" w:color="auto"/>
+              <w:left w:val="single" w:sz="4" w:space="0" w:color="auto"/>
+              <w:bottom w:val="single" w:sz="4" w:space="0" w:color="auto"/>
+              <w:right w:val="single" w:sz="4" w:space="0" w:color="auto"/>
             </w:tcBorders>
-            <w:shd w:val="clear" w:color="auto" w:fill="FFFF00"/>
-            <w:vAlign w:val="center"/>
-          </w:tcPr>
-          <w:p>
-            <w:pPr>
-              <w:bidi/>
-              <w:jc w:val="center"/>
-              <w:rPr>
-                <w:sz w:val="24"/>
-                <w:szCs w:val="24"/>
-                <w:rtl/>
-              </w:rPr>
-            </w:pPr>
-          </w:p>
-        </w:tc>
-        <w:tc>
-          <w:tcPr>
-            <w:tcW w:w="863" w:type="dxa"/>
+            <w:shd w:val="clear" w:color="auto" w:fill="FFFFFF" w:themeFill="background1"/>
+            <w:vAlign w:val="center"/>
+          </w:tcPr>
+          <w:p>
+            <w:pPr>
+              <w:bidi/>
+              <w:jc w:val="center"/>
+              <w:rPr>
+                <w:sz w:val="24"/>
+                <w:szCs w:val="24"/>
+                <w:rtl/>
+              </w:rPr>
+            </w:pPr>
+          </w:p>
+        </w:tc>
+        <w:tc>
+          <w:tcPr>
+            <w:tcW w:w="861" w:type="dxa"/>
             <w:tcBorders>
-              <w:top w:val="nil"/>
-              <w:left w:val="nil"/>
-              <w:bottom w:val="nil"/>
-              <w:right w:val="nil"/>
+              <w:top w:val="single" w:sz="4" w:space="0" w:color="auto"/>
+              <w:left w:val="single" w:sz="4" w:space="0" w:color="auto"/>
+              <w:bottom w:val="single" w:sz="4" w:space="0" w:color="auto"/>
+              <w:right w:val="single" w:sz="12" w:space="0" w:color="auto"/>
             </w:tcBorders>
-            <w:shd w:val="clear" w:color="auto" w:fill="FFFF00"/>
-            <w:vAlign w:val="center"/>
-          </w:tcPr>
-          <w:p>
-            <w:pPr>
-              <w:bidi/>
-              <w:jc w:val="center"/>
-              <w:rPr>
-                <w:sz w:val="24"/>
-                <w:szCs w:val="24"/>
-                <w:rtl/>
-              </w:rPr>
-            </w:pPr>
-          </w:p>
-        </w:tc>
-        <w:tc>
-          <w:tcPr>
-            <w:tcW w:w="863" w:type="dxa"/>
-            <w:tcBorders>
-              <w:top w:val="nil"/>
-              <w:left w:val="nil"/>
-              <w:bottom w:val="nil"/>
-              <w:right w:val="nil"/>
-            </w:tcBorders>
-            <w:shd w:val="clear" w:color="auto" w:fill="FFFF00"/>
-            <w:vAlign w:val="center"/>
-          </w:tcPr>
-          <w:p>
-            <w:pPr>
-              <w:bidi/>
-              <w:jc w:val="center"/>
-              <w:rPr>
-                <w:sz w:val="24"/>
-                <w:szCs w:val="24"/>
-                <w:rtl/>
-              </w:rPr>
-            </w:pPr>
-          </w:p>
-        </w:tc>
-        <w:tc>
-          <w:tcPr>
-            <w:tcW w:w="863" w:type="dxa"/>
-            <w:tcBorders>
-              <w:top w:val="nil"/>
-              <w:left w:val="nil"/>
-              <w:bottom w:val="nil"/>
-              <w:right w:val="nil"/>
-            </w:tcBorders>
-            <w:shd w:val="clear" w:color="auto" w:fill="FFFF00"/>
-            <w:vAlign w:val="center"/>
-          </w:tcPr>
-          <w:p>
-            <w:pPr>
-              <w:bidi/>
-              <w:jc w:val="center"/>
-              <w:rPr>
-                <w:sz w:val="24"/>
-                <w:szCs w:val="24"/>
-                <w:rtl/>
-              </w:rPr>
-            </w:pPr>
-          </w:p>
-        </w:tc>
-        <w:tc>
-          <w:tcPr>
-            <w:tcW w:w="863" w:type="dxa"/>
-            <w:tcBorders>
-              <w:top w:val="nil"/>
-              <w:left w:val="nil"/>
-              <w:bottom w:val="nil"/>
-              <w:right w:val="nil"/>
-            </w:tcBorders>
-            <w:shd w:val="clear" w:color="auto" w:fill="FFFF00"/>
+            <w:shd w:val="clear" w:color="auto" w:fill="FFFFFF" w:themeFill="background1"/>
             <w:vAlign w:val="center"/>
           </w:tcPr>
           <w:p>
@@ -7012,7 +7010,7 @@
           <w:tcPr>
             <w:tcW w:w="875" w:type="dxa"/>
             <w:tcBorders>
-              <w:left w:val="nil"/>
+              <w:left w:val="single" w:sz="12" w:space="0" w:color="auto"/>
             </w:tcBorders>
             <w:vAlign w:val="center"/>
           </w:tcPr>
@@ -7044,7 +7042,88 @@
         </w:trPr>
         <w:tc>
           <w:tcPr>
+            <w:tcW w:w="858" w:type="dxa"/>
+            <w:shd w:val="clear" w:color="auto" w:fill="FFFFFF" w:themeFill="background1"/>
+            <w:vAlign w:val="center"/>
+          </w:tcPr>
+          <w:p>
+            <w:pPr>
+              <w:bidi/>
+              <w:jc w:val="center"/>
+              <w:rPr>
+                <w:sz w:val="24"/>
+                <w:szCs w:val="24"/>
+                <w:rtl/>
+              </w:rPr>
+            </w:pPr>
+          </w:p>
+        </w:tc>
+        <w:tc>
+          <w:tcPr>
+            <w:tcW w:w="858" w:type="dxa"/>
+            <w:shd w:val="clear" w:color="auto" w:fill="FFFFFF" w:themeFill="background1"/>
+            <w:vAlign w:val="center"/>
+          </w:tcPr>
+          <w:p>
+            <w:pPr>
+              <w:bidi/>
+              <w:jc w:val="center"/>
+              <w:rPr>
+                <w:sz w:val="24"/>
+                <w:szCs w:val="24"/>
+                <w:rtl/>
+              </w:rPr>
+            </w:pPr>
+          </w:p>
+        </w:tc>
+        <w:tc>
+          <w:tcPr>
+            <w:tcW w:w="860" w:type="dxa"/>
+            <w:shd w:val="clear" w:color="auto" w:fill="FFFFFF" w:themeFill="background1"/>
+            <w:vAlign w:val="center"/>
+          </w:tcPr>
+          <w:p>
+            <w:pPr>
+              <w:bidi/>
+              <w:jc w:val="center"/>
+              <w:rPr>
+                <w:sz w:val="24"/>
+                <w:szCs w:val="24"/>
+                <w:rtl/>
+              </w:rPr>
+            </w:pPr>
+          </w:p>
+        </w:tc>
+        <w:tc>
+          <w:tcPr>
+            <w:tcW w:w="860" w:type="dxa"/>
+            <w:tcBorders>
+              <w:right w:val="single" w:sz="4" w:space="0" w:color="auto"/>
+            </w:tcBorders>
+            <w:shd w:val="clear" w:color="auto" w:fill="FFFFFF" w:themeFill="background1"/>
+            <w:vAlign w:val="center"/>
+          </w:tcPr>
+          <w:p>
+            <w:pPr>
+              <w:bidi/>
+              <w:jc w:val="center"/>
+              <w:rPr>
+                <w:sz w:val="24"/>
+                <w:szCs w:val="24"/>
+                <w:rtl/>
+              </w:rPr>
+            </w:pPr>
+          </w:p>
+        </w:tc>
+        <w:tc>
+          <w:tcPr>
             <w:tcW w:w="861" w:type="dxa"/>
+            <w:tcBorders>
+              <w:top w:val="single" w:sz="4" w:space="0" w:color="auto"/>
+              <w:left w:val="single" w:sz="4" w:space="0" w:color="auto"/>
+              <w:bottom w:val="single" w:sz="12" w:space="0" w:color="auto"/>
+              <w:right w:val="single" w:sz="4" w:space="0" w:color="auto"/>
+            </w:tcBorders>
             <w:shd w:val="clear" w:color="auto" w:fill="FFC000"/>
             <w:vAlign w:val="center"/>
           </w:tcPr>
@@ -7063,6 +7142,12 @@
         <w:tc>
           <w:tcPr>
             <w:tcW w:w="861" w:type="dxa"/>
+            <w:tcBorders>
+              <w:top w:val="single" w:sz="4" w:space="0" w:color="auto"/>
+              <w:left w:val="single" w:sz="4" w:space="0" w:color="auto"/>
+              <w:bottom w:val="single" w:sz="12" w:space="0" w:color="auto"/>
+              <w:right w:val="single" w:sz="4" w:space="0" w:color="auto"/>
+            </w:tcBorders>
             <w:shd w:val="clear" w:color="auto" w:fill="FFC000"/>
             <w:vAlign w:val="center"/>
           </w:tcPr>
@@ -7080,148 +7165,62 @@
         </w:tc>
         <w:tc>
           <w:tcPr>
-            <w:tcW w:w="862" w:type="dxa"/>
-            <w:shd w:val="clear" w:color="auto" w:fill="auto"/>
-            <w:vAlign w:val="center"/>
-          </w:tcPr>
-          <w:p>
-            <w:pPr>
-              <w:bidi/>
-              <w:jc w:val="center"/>
-              <w:rPr>
-                <w:sz w:val="24"/>
-                <w:szCs w:val="24"/>
-                <w:rtl/>
-              </w:rPr>
-            </w:pPr>
-          </w:p>
-        </w:tc>
-        <w:tc>
-          <w:tcPr>
-            <w:tcW w:w="862" w:type="dxa"/>
+            <w:tcW w:w="861" w:type="dxa"/>
             <w:tcBorders>
-              <w:right w:val="nil"/>
+              <w:top w:val="single" w:sz="4" w:space="0" w:color="auto"/>
+              <w:left w:val="single" w:sz="4" w:space="0" w:color="auto"/>
+              <w:bottom w:val="single" w:sz="12" w:space="0" w:color="auto"/>
+              <w:right w:val="single" w:sz="4" w:space="0" w:color="auto"/>
             </w:tcBorders>
-            <w:vAlign w:val="center"/>
-          </w:tcPr>
-          <w:p>
-            <w:pPr>
-              <w:bidi/>
-              <w:jc w:val="center"/>
-              <w:rPr>
-                <w:sz w:val="24"/>
-                <w:szCs w:val="24"/>
-                <w:rtl/>
-              </w:rPr>
-            </w:pPr>
-          </w:p>
-        </w:tc>
-        <w:tc>
-          <w:tcPr>
-            <w:tcW w:w="863" w:type="dxa"/>
+            <w:shd w:val="clear" w:color="auto" w:fill="FFFFFF" w:themeFill="background1"/>
+            <w:vAlign w:val="center"/>
+          </w:tcPr>
+          <w:p>
+            <w:pPr>
+              <w:bidi/>
+              <w:jc w:val="center"/>
+              <w:rPr>
+                <w:sz w:val="24"/>
+                <w:szCs w:val="24"/>
+                <w:rtl/>
+              </w:rPr>
+            </w:pPr>
+          </w:p>
+        </w:tc>
+        <w:tc>
+          <w:tcPr>
+            <w:tcW w:w="861" w:type="dxa"/>
             <w:tcBorders>
-              <w:top w:val="nil"/>
-              <w:left w:val="nil"/>
-              <w:bottom w:val="nil"/>
-              <w:right w:val="nil"/>
+              <w:top w:val="single" w:sz="4" w:space="0" w:color="auto"/>
+              <w:left w:val="single" w:sz="4" w:space="0" w:color="auto"/>
+              <w:bottom w:val="single" w:sz="12" w:space="0" w:color="auto"/>
+              <w:right w:val="single" w:sz="4" w:space="0" w:color="auto"/>
             </w:tcBorders>
-            <w:shd w:val="clear" w:color="auto" w:fill="000000" w:themeFill="text1"/>
-            <w:vAlign w:val="center"/>
-          </w:tcPr>
-          <w:p>
-            <w:pPr>
-              <w:bidi/>
-              <w:jc w:val="center"/>
-              <w:rPr>
-                <w:sz w:val="24"/>
-                <w:szCs w:val="24"/>
-                <w:rtl/>
-              </w:rPr>
-            </w:pPr>
-          </w:p>
-        </w:tc>
-        <w:tc>
-          <w:tcPr>
-            <w:tcW w:w="863" w:type="dxa"/>
+            <w:shd w:val="clear" w:color="auto" w:fill="FFFFFF" w:themeFill="background1"/>
+            <w:vAlign w:val="center"/>
+          </w:tcPr>
+          <w:p>
+            <w:pPr>
+              <w:bidi/>
+              <w:jc w:val="center"/>
+              <w:rPr>
+                <w:sz w:val="24"/>
+                <w:szCs w:val="24"/>
+                <w:rtl/>
+              </w:rPr>
+            </w:pPr>
+          </w:p>
+        </w:tc>
+        <w:tc>
+          <w:tcPr>
+            <w:tcW w:w="861" w:type="dxa"/>
             <w:tcBorders>
-              <w:top w:val="nil"/>
-              <w:left w:val="nil"/>
-              <w:bottom w:val="nil"/>
-              <w:right w:val="nil"/>
+              <w:top w:val="single" w:sz="4" w:space="0" w:color="auto"/>
+              <w:left w:val="single" w:sz="4" w:space="0" w:color="auto"/>
+              <w:bottom w:val="single" w:sz="12" w:space="0" w:color="auto"/>
+              <w:right w:val="single" w:sz="12" w:space="0" w:color="auto"/>
             </w:tcBorders>
-            <w:shd w:val="clear" w:color="auto" w:fill="FFFF00"/>
-            <w:vAlign w:val="center"/>
-          </w:tcPr>
-          <w:p>
-            <w:pPr>
-              <w:bidi/>
-              <w:jc w:val="center"/>
-              <w:rPr>
-                <w:sz w:val="24"/>
-                <w:szCs w:val="24"/>
-                <w:rtl/>
-              </w:rPr>
-            </w:pPr>
-          </w:p>
-        </w:tc>
-        <w:tc>
-          <w:tcPr>
-            <w:tcW w:w="863" w:type="dxa"/>
-            <w:tcBorders>
-              <w:top w:val="nil"/>
-              <w:left w:val="nil"/>
-              <w:bottom w:val="nil"/>
-              <w:right w:val="nil"/>
-            </w:tcBorders>
-            <w:shd w:val="clear" w:color="auto" w:fill="FFFF00"/>
-            <w:vAlign w:val="center"/>
-          </w:tcPr>
-          <w:p>
-            <w:pPr>
-              <w:bidi/>
-              <w:jc w:val="center"/>
-              <w:rPr>
-                <w:sz w:val="24"/>
-                <w:szCs w:val="24"/>
-                <w:rtl/>
-              </w:rPr>
-            </w:pPr>
-          </w:p>
-        </w:tc>
-        <w:tc>
-          <w:tcPr>
-            <w:tcW w:w="863" w:type="dxa"/>
-            <w:tcBorders>
-              <w:top w:val="nil"/>
-              <w:left w:val="nil"/>
-              <w:bottom w:val="nil"/>
-              <w:right w:val="nil"/>
-            </w:tcBorders>
-            <w:shd w:val="clear" w:color="auto" w:fill="FFFF00"/>
-            <w:vAlign w:val="center"/>
-          </w:tcPr>
-          <w:p>
-            <w:pPr>
-              <w:bidi/>
-              <w:jc w:val="center"/>
-              <w:rPr>
-                <w:sz w:val="24"/>
-                <w:szCs w:val="24"/>
-                <w:rtl/>
-              </w:rPr>
-            </w:pPr>
-          </w:p>
-        </w:tc>
-        <w:tc>
-          <w:tcPr>
-            <w:tcW w:w="863" w:type="dxa"/>
-            <w:tcBorders>
-              <w:top w:val="nil"/>
-              <w:left w:val="nil"/>
-              <w:bottom w:val="nil"/>
-              <w:right w:val="nil"/>
-            </w:tcBorders>
-            <w:shd w:val="clear" w:color="auto" w:fill="000000" w:themeFill="text1"/>
+            <w:shd w:val="clear" w:color="auto" w:fill="FFFFFF" w:themeFill="background1"/>
             <w:vAlign w:val="center"/>
           </w:tcPr>
           <w:p>
@@ -7240,7 +7239,7 @@
           <w:tcPr>
             <w:tcW w:w="875" w:type="dxa"/>
             <w:tcBorders>
-              <w:left w:val="nil"/>
+              <w:left w:val="single" w:sz="12" w:space="0" w:color="auto"/>
             </w:tcBorders>
             <w:vAlign w:val="center"/>
           </w:tcPr>
@@ -7266,235 +7265,7 @@
           </w:p>
         </w:tc>
       </w:tr>
-      <w:tr>
-        <w:trPr>
-          <w:trHeight w:val="454"/>
-        </w:trPr>
-        <w:tc>
-          <w:tcPr>
-            <w:tcW w:w="861" w:type="dxa"/>
-            <w:shd w:val="clear" w:color="auto" w:fill="FFC000"/>
-            <w:vAlign w:val="center"/>
-          </w:tcPr>
-          <w:p>
-            <w:pPr>
-              <w:bidi/>
-              <w:jc w:val="center"/>
-              <w:rPr>
-                <w:sz w:val="24"/>
-                <w:szCs w:val="24"/>
-                <w:rtl/>
-              </w:rPr>
-            </w:pPr>
-          </w:p>
-        </w:tc>
-        <w:tc>
-          <w:tcPr>
-            <w:tcW w:w="861" w:type="dxa"/>
-            <w:shd w:val="clear" w:color="auto" w:fill="auto"/>
-            <w:vAlign w:val="center"/>
-          </w:tcPr>
-          <w:p>
-            <w:pPr>
-              <w:bidi/>
-              <w:jc w:val="center"/>
-              <w:rPr>
-                <w:sz w:val="24"/>
-                <w:szCs w:val="24"/>
-                <w:rtl/>
-              </w:rPr>
-            </w:pPr>
-          </w:p>
-        </w:tc>
-        <w:tc>
-          <w:tcPr>
-            <w:tcW w:w="862" w:type="dxa"/>
-            <w:shd w:val="clear" w:color="auto" w:fill="auto"/>
-            <w:vAlign w:val="center"/>
-          </w:tcPr>
-          <w:p>
-            <w:pPr>
-              <w:bidi/>
-              <w:jc w:val="center"/>
-              <w:rPr>
-                <w:sz w:val="24"/>
-                <w:szCs w:val="24"/>
-                <w:rtl/>
-              </w:rPr>
-            </w:pPr>
-          </w:p>
-        </w:tc>
-        <w:tc>
-          <w:tcPr>
-            <w:tcW w:w="862" w:type="dxa"/>
-            <w:tcBorders>
-              <w:right w:val="nil"/>
-            </w:tcBorders>
-            <w:vAlign w:val="center"/>
-          </w:tcPr>
-          <w:p>
-            <w:pPr>
-              <w:bidi/>
-              <w:jc w:val="center"/>
-              <w:rPr>
-                <w:sz w:val="24"/>
-                <w:szCs w:val="24"/>
-                <w:rtl/>
-              </w:rPr>
-            </w:pPr>
-          </w:p>
-        </w:tc>
-        <w:tc>
-          <w:tcPr>
-            <w:tcW w:w="863" w:type="dxa"/>
-            <w:tcBorders>
-              <w:top w:val="nil"/>
-              <w:left w:val="nil"/>
-              <w:bottom w:val="nil"/>
-              <w:right w:val="nil"/>
-            </w:tcBorders>
-            <w:shd w:val="clear" w:color="auto" w:fill="FFFF00"/>
-            <w:vAlign w:val="center"/>
-          </w:tcPr>
-          <w:p>
-            <w:pPr>
-              <w:bidi/>
-              <w:jc w:val="center"/>
-              <w:rPr>
-                <w:sz w:val="24"/>
-                <w:szCs w:val="24"/>
-                <w:rtl/>
-              </w:rPr>
-            </w:pPr>
-          </w:p>
-        </w:tc>
-        <w:tc>
-          <w:tcPr>
-            <w:tcW w:w="863" w:type="dxa"/>
-            <w:tcBorders>
-              <w:top w:val="nil"/>
-              <w:left w:val="nil"/>
-              <w:bottom w:val="nil"/>
-              <w:right w:val="nil"/>
-            </w:tcBorders>
-            <w:shd w:val="clear" w:color="auto" w:fill="000000" w:themeFill="text1"/>
-            <w:vAlign w:val="center"/>
-          </w:tcPr>
-          <w:p>
-            <w:pPr>
-              <w:bidi/>
-              <w:jc w:val="center"/>
-              <w:rPr>
-                <w:sz w:val="24"/>
-                <w:szCs w:val="24"/>
-                <w:rtl/>
-              </w:rPr>
-            </w:pPr>
-          </w:p>
-        </w:tc>
-        <w:tc>
-          <w:tcPr>
-            <w:tcW w:w="863" w:type="dxa"/>
-            <w:tcBorders>
-              <w:top w:val="nil"/>
-              <w:left w:val="nil"/>
-              <w:bottom w:val="nil"/>
-              <w:right w:val="nil"/>
-            </w:tcBorders>
-            <w:shd w:val="clear" w:color="auto" w:fill="000000" w:themeFill="text1"/>
-            <w:vAlign w:val="center"/>
-          </w:tcPr>
-          <w:p>
-            <w:pPr>
-              <w:bidi/>
-              <w:jc w:val="center"/>
-              <w:rPr>
-                <w:sz w:val="24"/>
-                <w:szCs w:val="24"/>
-                <w:rtl/>
-              </w:rPr>
-            </w:pPr>
-          </w:p>
-        </w:tc>
-        <w:tc>
-          <w:tcPr>
-            <w:tcW w:w="863" w:type="dxa"/>
-            <w:tcBorders>
-              <w:top w:val="nil"/>
-              <w:left w:val="nil"/>
-              <w:bottom w:val="nil"/>
-              <w:right w:val="nil"/>
-            </w:tcBorders>
-            <w:shd w:val="clear" w:color="auto" w:fill="000000" w:themeFill="text1"/>
-            <w:vAlign w:val="center"/>
-          </w:tcPr>
-          <w:p>
-            <w:pPr>
-              <w:bidi/>
-              <w:jc w:val="center"/>
-              <w:rPr>
-                <w:sz w:val="24"/>
-                <w:szCs w:val="24"/>
-                <w:rtl/>
-              </w:rPr>
-            </w:pPr>
-          </w:p>
-        </w:tc>
-        <w:tc>
-          <w:tcPr>
-            <w:tcW w:w="863" w:type="dxa"/>
-            <w:tcBorders>
-              <w:top w:val="nil"/>
-              <w:left w:val="nil"/>
-              <w:bottom w:val="nil"/>
-              <w:right w:val="nil"/>
-            </w:tcBorders>
-            <w:shd w:val="clear" w:color="auto" w:fill="FFFF00"/>
-            <w:vAlign w:val="center"/>
-          </w:tcPr>
-          <w:p>
-            <w:pPr>
-              <w:bidi/>
-              <w:jc w:val="center"/>
-              <w:rPr>
-                <w:sz w:val="24"/>
-                <w:szCs w:val="24"/>
-                <w:rtl/>
-              </w:rPr>
-            </w:pPr>
-          </w:p>
-        </w:tc>
-        <w:tc>
-          <w:tcPr>
-            <w:tcW w:w="875" w:type="dxa"/>
-            <w:tcBorders>
-              <w:left w:val="nil"/>
-              <w:bottom w:val="single" w:sz="12" w:space="0" w:color="auto"/>
-            </w:tcBorders>
-            <w:vAlign w:val="center"/>
-          </w:tcPr>
-          <w:p>
-            <w:pPr>
-              <w:bidi/>
-              <w:jc w:val="center"/>
-              <w:rPr>
-                <w:sz w:val="24"/>
-                <w:szCs w:val="24"/>
-                <w:rtl/>
-              </w:rPr>
-            </w:pPr>
-            <w:r>
-              <w:rPr>
-                <w:rFonts w:hint="cs"/>
-                <w:sz w:val="24"/>
-                <w:szCs w:val="24"/>
-                <w:rtl/>
-              </w:rPr>
-              <w:t>10</w:t>
-            </w:r>
-          </w:p>
-        </w:tc>
-      </w:tr>
+      <w:bookmarkEnd w:id="17"/>
     </w:tbl>
     <w:p>
       <w:pPr>
@@ -7527,7 +7298,7 @@
 </file>
 
 <file path=word/comments.xml><?xml version="1.0" encoding="utf-8"?>
-<w:comments xmlns:wpc="http://schemas.microsoft.com/office/word/2010/wordprocessingCanvas" xmlns:cx="http://schemas.microsoft.com/office/drawing/2014/chartex" xmlns:cx1="http://schemas.microsoft.com/office/drawing/2015/9/8/chartex" xmlns:mc="http://schemas.openxmlformats.org/markup-compatibility/2006" xmlns:o="urn:schemas-microsoft-com:office:office" xmlns:r="http://schemas.openxmlformats.org/officeDocument/2006/relationships" xmlns:m="http://schemas.openxmlformats.org/officeDocument/2006/math" xmlns:v="urn:schemas-microsoft-com:vml" xmlns:wp14="http://schemas.microsoft.com/office/word/2010/wordprocessingDrawing" xmlns:wp="http://schemas.openxmlformats.org/drawingml/2006/wordprocessingDrawing" xmlns:w10="urn:schemas-microsoft-com:office:word" xmlns:w="http://schemas.openxmlformats.org/wordprocessingml/2006/main" xmlns:w14="http://schemas.microsoft.com/office/word/2010/wordml" xmlns:w15="http://schemas.microsoft.com/office/word/2012/wordml" xmlns:w16se="http://schemas.microsoft.com/office/word/2015/wordml/symex" xmlns:wpg="http://schemas.microsoft.com/office/word/2010/wordprocessingGroup" xmlns:wpi="http://schemas.microsoft.com/office/word/2010/wordprocessingInk" xmlns:wne="http://schemas.microsoft.com/office/word/2006/wordml" xmlns:wps="http://schemas.microsoft.com/office/word/2010/wordprocessingShape" mc:Ignorable="w14 w15 w16se wp14">
+<w:comments xmlns:wpc="http://schemas.microsoft.com/office/word/2010/wordprocessingCanvas" xmlns:cx="http://schemas.microsoft.com/office/drawing/2014/chartex" xmlns:cx1="http://schemas.microsoft.com/office/drawing/2015/9/8/chartex" xmlns:cx2="http://schemas.microsoft.com/office/drawing/2015/10/21/chartex" xmlns:cx3="http://schemas.microsoft.com/office/drawing/2016/5/9/chartex" xmlns:cx4="http://schemas.microsoft.com/office/drawing/2016/5/10/chartex" xmlns:cx5="http://schemas.microsoft.com/office/drawing/2016/5/11/chartex" xmlns:cx6="http://schemas.microsoft.com/office/drawing/2016/5/12/chartex" xmlns:cx7="http://schemas.microsoft.com/office/drawing/2016/5/13/chartex" xmlns:cx8="http://schemas.microsoft.com/office/drawing/2016/5/14/chartex" xmlns:mc="http://schemas.openxmlformats.org/markup-compatibility/2006" xmlns:aink="http://schemas.microsoft.com/office/drawing/2016/ink" xmlns:am3d="http://schemas.microsoft.com/office/drawing/2017/model3d" xmlns:o="urn:schemas-microsoft-com:office:office" xmlns:r="http://schemas.openxmlformats.org/officeDocument/2006/relationships" xmlns:m="http://schemas.openxmlformats.org/officeDocument/2006/math" xmlns:v="urn:schemas-microsoft-com:vml" xmlns:wp14="http://schemas.microsoft.com/office/word/2010/wordprocessingDrawing" xmlns:wp="http://schemas.openxmlformats.org/drawingml/2006/wordprocessingDrawing" xmlns:w10="urn:schemas-microsoft-com:office:word" xmlns:w="http://schemas.openxmlformats.org/wordprocessingml/2006/main" xmlns:w14="http://schemas.microsoft.com/office/word/2010/wordml" xmlns:w15="http://schemas.microsoft.com/office/word/2012/wordml" xmlns:w16cid="http://schemas.microsoft.com/office/word/2016/wordml/cid" xmlns:w16se="http://schemas.microsoft.com/office/word/2015/wordml/symex" xmlns:wpg="http://schemas.microsoft.com/office/word/2010/wordprocessingGroup" xmlns:wpi="http://schemas.microsoft.com/office/word/2010/wordprocessingInk" xmlns:wne="http://schemas.microsoft.com/office/word/2006/wordml" xmlns:wps="http://schemas.microsoft.com/office/word/2010/wordprocessingShape" mc:Ignorable="w14 w15 w16se w16cid wp14">
   <w:comment w:id="0" w:author="Author" w:initials="A">
     <w:p>
       <w:pPr>
@@ -8220,7 +7991,7 @@
       </w:r>
     </w:p>
   </w:comment>
-  <w:comment w:id="17" w:author="Author" w:initials="A">
+  <w:comment w:id="16" w:author="Author" w:initials="A">
     <w:p>
       <w:pPr>
         <w:pStyle w:val="CommentText"/>
@@ -8317,7 +8088,7 @@
 </file>
 
 <file path=word/commentsExtended.xml><?xml version="1.0" encoding="utf-8"?>
-<w15:commentsEx xmlns:wpc="http://schemas.microsoft.com/office/word/2010/wordprocessingCanvas" xmlns:cx="http://schemas.microsoft.com/office/drawing/2014/chartex" xmlns:cx1="http://schemas.microsoft.com/office/drawing/2015/9/8/chartex" xmlns:mc="http://schemas.openxmlformats.org/markup-compatibility/2006" xmlns:o="urn:schemas-microsoft-com:office:office" xmlns:r="http://schemas.openxmlformats.org/officeDocument/2006/relationships" xmlns:m="http://schemas.openxmlformats.org/officeDocument/2006/math" xmlns:v="urn:schemas-microsoft-com:vml" xmlns:wp14="http://schemas.microsoft.com/office/word/2010/wordprocessingDrawing" xmlns:wp="http://schemas.openxmlformats.org/drawingml/2006/wordprocessingDrawing" xmlns:w10="urn:schemas-microsoft-com:office:word" xmlns:w="http://schemas.openxmlformats.org/wordprocessingml/2006/main" xmlns:w14="http://schemas.microsoft.com/office/word/2010/wordml" xmlns:w15="http://schemas.microsoft.com/office/word/2012/wordml" xmlns:w16se="http://schemas.microsoft.com/office/word/2015/wordml/symex" xmlns:wpg="http://schemas.microsoft.com/office/word/2010/wordprocessingGroup" xmlns:wpi="http://schemas.microsoft.com/office/word/2010/wordprocessingInk" xmlns:wne="http://schemas.microsoft.com/office/word/2006/wordml" xmlns:wps="http://schemas.microsoft.com/office/word/2010/wordprocessingShape" mc:Ignorable="w14 w15 w16se wp14">
+<w15:commentsEx xmlns:wpc="http://schemas.microsoft.com/office/word/2010/wordprocessingCanvas" xmlns:cx="http://schemas.microsoft.com/office/drawing/2014/chartex" xmlns:cx1="http://schemas.microsoft.com/office/drawing/2015/9/8/chartex" xmlns:cx2="http://schemas.microsoft.com/office/drawing/2015/10/21/chartex" xmlns:cx3="http://schemas.microsoft.com/office/drawing/2016/5/9/chartex" xmlns:cx4="http://schemas.microsoft.com/office/drawing/2016/5/10/chartex" xmlns:cx5="http://schemas.microsoft.com/office/drawing/2016/5/11/chartex" xmlns:cx6="http://schemas.microsoft.com/office/drawing/2016/5/12/chartex" xmlns:cx7="http://schemas.microsoft.com/office/drawing/2016/5/13/chartex" xmlns:cx8="http://schemas.microsoft.com/office/drawing/2016/5/14/chartex" xmlns:mc="http://schemas.openxmlformats.org/markup-compatibility/2006" xmlns:aink="http://schemas.microsoft.com/office/drawing/2016/ink" xmlns:am3d="http://schemas.microsoft.com/office/drawing/2017/model3d" xmlns:o="urn:schemas-microsoft-com:office:office" xmlns:r="http://schemas.openxmlformats.org/officeDocument/2006/relationships" xmlns:m="http://schemas.openxmlformats.org/officeDocument/2006/math" xmlns:v="urn:schemas-microsoft-com:vml" xmlns:wp14="http://schemas.microsoft.com/office/word/2010/wordprocessingDrawing" xmlns:wp="http://schemas.openxmlformats.org/drawingml/2006/wordprocessingDrawing" xmlns:w10="urn:schemas-microsoft-com:office:word" xmlns:w="http://schemas.openxmlformats.org/wordprocessingml/2006/main" xmlns:w14="http://schemas.microsoft.com/office/word/2010/wordml" xmlns:w15="http://schemas.microsoft.com/office/word/2012/wordml" xmlns:w16cid="http://schemas.microsoft.com/office/word/2016/wordml/cid" xmlns:w16se="http://schemas.microsoft.com/office/word/2015/wordml/symex" xmlns:wpg="http://schemas.microsoft.com/office/word/2010/wordprocessingGroup" xmlns:wpi="http://schemas.microsoft.com/office/word/2010/wordprocessingInk" xmlns:wne="http://schemas.microsoft.com/office/word/2006/wordml" xmlns:wps="http://schemas.microsoft.com/office/word/2010/wordprocessingShape" mc:Ignorable="w14 w15 w16se w16cid wp14">
   <w15:commentEx w15:paraId="76B082C4" w15:done="0"/>
   <w15:commentEx w15:paraId="3F2DD97F" w15:done="0"/>
   <w15:commentEx w15:paraId="459883D0" w15:done="0"/>
@@ -8346,7 +8117,7 @@
 </file>
 
 <file path=word/endnotes.xml><?xml version="1.0" encoding="utf-8"?>
-<w:endnotes xmlns:wpc="http://schemas.microsoft.com/office/word/2010/wordprocessingCanvas" xmlns:cx="http://schemas.microsoft.com/office/drawing/2014/chartex" xmlns:cx1="http://schemas.microsoft.com/office/drawing/2015/9/8/chartex" xmlns:mc="http://schemas.openxmlformats.org/markup-compatibility/2006" xmlns:o="urn:schemas-microsoft-com:office:office" xmlns:r="http://schemas.openxmlformats.org/officeDocument/2006/relationships" xmlns:m="http://schemas.openxmlformats.org/officeDocument/2006/math" xmlns:v="urn:schemas-microsoft-com:vml" xmlns:wp14="http://schemas.microsoft.com/office/word/2010/wordprocessingDrawing" xmlns:wp="http://schemas.openxmlformats.org/drawingml/2006/wordprocessingDrawing" xmlns:w10="urn:schemas-microsoft-com:office:word" xmlns:w="http://schemas.openxmlformats.org/wordprocessingml/2006/main" xmlns:w14="http://schemas.microsoft.com/office/word/2010/wordml" xmlns:w15="http://schemas.microsoft.com/office/word/2012/wordml" xmlns:w16se="http://schemas.microsoft.com/office/word/2015/wordml/symex" xmlns:wpg="http://schemas.microsoft.com/office/word/2010/wordprocessingGroup" xmlns:wpi="http://schemas.microsoft.com/office/word/2010/wordprocessingInk" xmlns:wne="http://schemas.microsoft.com/office/word/2006/wordml" xmlns:wps="http://schemas.microsoft.com/office/word/2010/wordprocessingShape" mc:Ignorable="w14 w15 w16se wp14">
+<w:endnotes xmlns:wpc="http://schemas.microsoft.com/office/word/2010/wordprocessingCanvas" xmlns:cx="http://schemas.microsoft.com/office/drawing/2014/chartex" xmlns:cx1="http://schemas.microsoft.com/office/drawing/2015/9/8/chartex" xmlns:cx2="http://schemas.microsoft.com/office/drawing/2015/10/21/chartex" xmlns:cx3="http://schemas.microsoft.com/office/drawing/2016/5/9/chartex" xmlns:cx4="http://schemas.microsoft.com/office/drawing/2016/5/10/chartex" xmlns:cx5="http://schemas.microsoft.com/office/drawing/2016/5/11/chartex" xmlns:cx6="http://schemas.microsoft.com/office/drawing/2016/5/12/chartex" xmlns:cx7="http://schemas.microsoft.com/office/drawing/2016/5/13/chartex" xmlns:cx8="http://schemas.microsoft.com/office/drawing/2016/5/14/chartex" xmlns:mc="http://schemas.openxmlformats.org/markup-compatibility/2006" xmlns:aink="http://schemas.microsoft.com/office/drawing/2016/ink" xmlns:am3d="http://schemas.microsoft.com/office/drawing/2017/model3d" xmlns:o="urn:schemas-microsoft-com:office:office" xmlns:r="http://schemas.openxmlformats.org/officeDocument/2006/relationships" xmlns:m="http://schemas.openxmlformats.org/officeDocument/2006/math" xmlns:v="urn:schemas-microsoft-com:vml" xmlns:wp14="http://schemas.microsoft.com/office/word/2010/wordprocessingDrawing" xmlns:wp="http://schemas.openxmlformats.org/drawingml/2006/wordprocessingDrawing" xmlns:w10="urn:schemas-microsoft-com:office:word" xmlns:w="http://schemas.openxmlformats.org/wordprocessingml/2006/main" xmlns:w14="http://schemas.microsoft.com/office/word/2010/wordml" xmlns:w15="http://schemas.microsoft.com/office/word/2012/wordml" xmlns:w16cid="http://schemas.microsoft.com/office/word/2016/wordml/cid" xmlns:w16se="http://schemas.microsoft.com/office/word/2015/wordml/symex" xmlns:wpg="http://schemas.microsoft.com/office/word/2010/wordprocessingGroup" xmlns:wpi="http://schemas.microsoft.com/office/word/2010/wordprocessingInk" xmlns:wne="http://schemas.microsoft.com/office/word/2006/wordml" xmlns:wps="http://schemas.microsoft.com/office/word/2010/wordprocessingShape" mc:Ignorable="w14 w15 w16se w16cid wp14">
   <w:endnote w:type="separator" w:id="-1">
     <w:p>
       <w:pPr>
@@ -8371,7 +8142,7 @@
 </file>
 
 <file path=word/footnotes.xml><?xml version="1.0" encoding="utf-8"?>
-<w:footnotes xmlns:wpc="http://schemas.microsoft.com/office/word/2010/wordprocessingCanvas" xmlns:cx="http://schemas.microsoft.com/office/drawing/2014/chartex" xmlns:cx1="http://schemas.microsoft.com/office/drawing/2015/9/8/chartex" xmlns:mc="http://schemas.openxmlformats.org/markup-compatibility/2006" xmlns:o="urn:schemas-microsoft-com:office:office" xmlns:r="http://schemas.openxmlformats.org/officeDocument/2006/relationships" xmlns:m="http://schemas.openxmlformats.org/officeDocument/2006/math" xmlns:v="urn:schemas-microsoft-com:vml" xmlns:wp14="http://schemas.microsoft.com/office/word/2010/wordprocessingDrawing" xmlns:wp="http://schemas.openxmlformats.org/drawingml/2006/wordprocessingDrawing" xmlns:w10="urn:schemas-microsoft-com:office:word" xmlns:w="http://schemas.openxmlformats.org/wordprocessingml/2006/main" xmlns:w14="http://schemas.microsoft.com/office/word/2010/wordml" xmlns:w15="http://schemas.microsoft.com/office/word/2012/wordml" xmlns:w16se="http://schemas.microsoft.com/office/word/2015/wordml/symex" xmlns:wpg="http://schemas.microsoft.com/office/word/2010/wordprocessingGroup" xmlns:wpi="http://schemas.microsoft.com/office/word/2010/wordprocessingInk" xmlns:wne="http://schemas.microsoft.com/office/word/2006/wordml" xmlns:wps="http://schemas.microsoft.com/office/word/2010/wordprocessingShape" mc:Ignorable="w14 w15 w16se wp14">
+<w:footnotes xmlns:wpc="http://schemas.microsoft.com/office/word/2010/wordprocessingCanvas" xmlns:cx="http://schemas.microsoft.com/office/drawing/2014/chartex" xmlns:cx1="http://schemas.microsoft.com/office/drawing/2015/9/8/chartex" xmlns:cx2="http://schemas.microsoft.com/office/drawing/2015/10/21/chartex" xmlns:cx3="http://schemas.microsoft.com/office/drawing/2016/5/9/chartex" xmlns:cx4="http://schemas.microsoft.com/office/drawing/2016/5/10/chartex" xmlns:cx5="http://schemas.microsoft.com/office/drawing/2016/5/11/chartex" xmlns:cx6="http://schemas.microsoft.com/office/drawing/2016/5/12/chartex" xmlns:cx7="http://schemas.microsoft.com/office/drawing/2016/5/13/chartex" xmlns:cx8="http://schemas.microsoft.com/office/drawing/2016/5/14/chartex" xmlns:mc="http://schemas.openxmlformats.org/markup-compatibility/2006" xmlns:aink="http://schemas.microsoft.com/office/drawing/2016/ink" xmlns:am3d="http://schemas.microsoft.com/office/drawing/2017/model3d" xmlns:o="urn:schemas-microsoft-com:office:office" xmlns:r="http://schemas.openxmlformats.org/officeDocument/2006/relationships" xmlns:m="http://schemas.openxmlformats.org/officeDocument/2006/math" xmlns:v="urn:schemas-microsoft-com:vml" xmlns:wp14="http://schemas.microsoft.com/office/word/2010/wordprocessingDrawing" xmlns:wp="http://schemas.openxmlformats.org/drawingml/2006/wordprocessingDrawing" xmlns:w10="urn:schemas-microsoft-com:office:word" xmlns:w="http://schemas.openxmlformats.org/wordprocessingml/2006/main" xmlns:w14="http://schemas.microsoft.com/office/word/2010/wordml" xmlns:w15="http://schemas.microsoft.com/office/word/2012/wordml" xmlns:w16cid="http://schemas.microsoft.com/office/word/2016/wordml/cid" xmlns:w16se="http://schemas.microsoft.com/office/word/2015/wordml/symex" xmlns:wpg="http://schemas.microsoft.com/office/word/2010/wordprocessingGroup" xmlns:wpi="http://schemas.microsoft.com/office/word/2010/wordprocessingInk" xmlns:wne="http://schemas.microsoft.com/office/word/2006/wordml" xmlns:wps="http://schemas.microsoft.com/office/word/2010/wordprocessingShape" mc:Ignorable="w14 w15 w16se w16cid wp14">
   <w:footnote w:type="separator" w:id="-1">
     <w:p>
       <w:pPr>
@@ -8396,7 +8167,7 @@
 </file>
 
 <file path=word/header1.xml><?xml version="1.0" encoding="utf-8"?>
-<w:hdr xmlns:wpc="http://schemas.microsoft.com/office/word/2010/wordprocessingCanvas" xmlns:cx="http://schemas.microsoft.com/office/drawing/2014/chartex" xmlns:cx1="http://schemas.microsoft.com/office/drawing/2015/9/8/chartex" xmlns:mc="http://schemas.openxmlformats.org/markup-compatibility/2006" xmlns:o="urn:schemas-microsoft-com:office:office" xmlns:r="http://schemas.openxmlformats.org/officeDocument/2006/relationships" xmlns:m="http://schemas.openxmlformats.org/officeDocument/2006/math" xmlns:v="urn:schemas-microsoft-com:vml" xmlns:wp14="http://schemas.microsoft.com/office/word/2010/wordprocessingDrawing" xmlns:wp="http://schemas.openxmlformats.org/drawingml/2006/wordprocessingDrawing" xmlns:w10="urn:schemas-microsoft-com:office:word" xmlns:w="http://schemas.openxmlformats.org/wordprocessingml/2006/main" xmlns:w14="http://schemas.microsoft.com/office/word/2010/wordml" xmlns:w15="http://schemas.microsoft.com/office/word/2012/wordml" xmlns:w16se="http://schemas.microsoft.com/office/word/2015/wordml/symex" xmlns:wpg="http://schemas.microsoft.com/office/word/2010/wordprocessingGroup" xmlns:wpi="http://schemas.microsoft.com/office/word/2010/wordprocessingInk" xmlns:wne="http://schemas.microsoft.com/office/word/2006/wordml" xmlns:wps="http://schemas.microsoft.com/office/word/2010/wordprocessingShape" mc:Ignorable="w14 w15 w16se wp14">
+<w:hdr xmlns:wpc="http://schemas.microsoft.com/office/word/2010/wordprocessingCanvas" xmlns:cx="http://schemas.microsoft.com/office/drawing/2014/chartex" xmlns:cx1="http://schemas.microsoft.com/office/drawing/2015/9/8/chartex" xmlns:cx2="http://schemas.microsoft.com/office/drawing/2015/10/21/chartex" xmlns:cx3="http://schemas.microsoft.com/office/drawing/2016/5/9/chartex" xmlns:cx4="http://schemas.microsoft.com/office/drawing/2016/5/10/chartex" xmlns:cx5="http://schemas.microsoft.com/office/drawing/2016/5/11/chartex" xmlns:cx6="http://schemas.microsoft.com/office/drawing/2016/5/12/chartex" xmlns:cx7="http://schemas.microsoft.com/office/drawing/2016/5/13/chartex" xmlns:cx8="http://schemas.microsoft.com/office/drawing/2016/5/14/chartex" xmlns:mc="http://schemas.openxmlformats.org/markup-compatibility/2006" xmlns:aink="http://schemas.microsoft.com/office/drawing/2016/ink" xmlns:am3d="http://schemas.microsoft.com/office/drawing/2017/model3d" xmlns:o="urn:schemas-microsoft-com:office:office" xmlns:r="http://schemas.openxmlformats.org/officeDocument/2006/relationships" xmlns:m="http://schemas.openxmlformats.org/officeDocument/2006/math" xmlns:v="urn:schemas-microsoft-com:vml" xmlns:wp14="http://schemas.microsoft.com/office/word/2010/wordprocessingDrawing" xmlns:wp="http://schemas.openxmlformats.org/drawingml/2006/wordprocessingDrawing" xmlns:w10="urn:schemas-microsoft-com:office:word" xmlns:w="http://schemas.openxmlformats.org/wordprocessingml/2006/main" xmlns:w14="http://schemas.microsoft.com/office/word/2010/wordml" xmlns:w15="http://schemas.microsoft.com/office/word/2012/wordml" xmlns:w16cid="http://schemas.microsoft.com/office/word/2016/wordml/cid" xmlns:w16se="http://schemas.microsoft.com/office/word/2015/wordml/symex" xmlns:wpg="http://schemas.microsoft.com/office/word/2010/wordprocessingGroup" xmlns:wpi="http://schemas.microsoft.com/office/word/2010/wordprocessingInk" xmlns:wne="http://schemas.microsoft.com/office/word/2006/wordml" xmlns:wps="http://schemas.microsoft.com/office/word/2010/wordprocessingShape" mc:Ignorable="w14 w15 w16se w16cid wp14">
   <w:p>
     <w:pPr>
       <w:pStyle w:val="Header"/>
@@ -8527,7 +8298,7 @@
             </wp:anchor>
           </w:drawing>
         </mc:Choice>
-        <mc:Fallback xmlns:w16cid="http://schemas.microsoft.com/office/word/2016/wordml/cid" xmlns:am3d="http://schemas.microsoft.com/office/drawing/2017/model3d" xmlns:aink="http://schemas.microsoft.com/office/drawing/2016/ink" xmlns:cx8="http://schemas.microsoft.com/office/drawing/2016/5/14/chartex" xmlns:cx7="http://schemas.microsoft.com/office/drawing/2016/5/13/chartex" xmlns:cx6="http://schemas.microsoft.com/office/drawing/2016/5/12/chartex" xmlns:cx5="http://schemas.microsoft.com/office/drawing/2016/5/11/chartex" xmlns:cx4="http://schemas.microsoft.com/office/drawing/2016/5/10/chartex" xmlns:cx3="http://schemas.microsoft.com/office/drawing/2016/5/9/chartex" xmlns:cx2="http://schemas.microsoft.com/office/drawing/2015/10/21/chartex">
+        <mc:Fallback>
           <w:pict>
             <v:group w14:anchorId="36733610" id="Group 5" o:spid="_x0000_s1026" style="position:absolute;margin-left:156.9pt;margin-top:-4.55pt;width:142.45pt;height:43.15pt;z-index:251661312" coordsize="18093,5480" o:gfxdata="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">
               <v:shapetype id="_x0000_t75" coordsize="21600,21600" o:spt="75" o:preferrelative="t" path="m@4@5l@4@11@9@11@9@5xe" filled="f" stroked="f">
@@ -8707,7 +8478,7 @@
 </file>
 
 <file path=word/numbering.xml><?xml version="1.0" encoding="utf-8"?>
-<w:numbering xmlns:wpc="http://schemas.microsoft.com/office/word/2010/wordprocessingCanvas" xmlns:cx="http://schemas.microsoft.com/office/drawing/2014/chartex" xmlns:cx1="http://schemas.microsoft.com/office/drawing/2015/9/8/chartex" xmlns:mc="http://schemas.openxmlformats.org/markup-compatibility/2006" xmlns:o="urn:schemas-microsoft-com:office:office" xmlns:r="http://schemas.openxmlformats.org/officeDocument/2006/relationships" xmlns:m="http://schemas.openxmlformats.org/officeDocument/2006/math" xmlns:v="urn:schemas-microsoft-com:vml" xmlns:wp14="http://schemas.microsoft.com/office/word/2010/wordprocessingDrawing" xmlns:wp="http://schemas.openxmlformats.org/drawingml/2006/wordprocessingDrawing" xmlns:w10="urn:schemas-microsoft-com:office:word" xmlns:w="http://schemas.openxmlformats.org/wordprocessingml/2006/main" xmlns:w14="http://schemas.microsoft.com/office/word/2010/wordml" xmlns:w15="http://schemas.microsoft.com/office/word/2012/wordml" xmlns:w16se="http://schemas.microsoft.com/office/word/2015/wordml/symex" xmlns:wpg="http://schemas.microsoft.com/office/word/2010/wordprocessingGroup" xmlns:wpi="http://schemas.microsoft.com/office/word/2010/wordprocessingInk" xmlns:wne="http://schemas.microsoft.com/office/word/2006/wordml" xmlns:wps="http://schemas.microsoft.com/office/word/2010/wordprocessingShape" mc:Ignorable="w14 w15 w16se wp14">
+<w:numbering xmlns:wpc="http://schemas.microsoft.com/office/word/2010/wordprocessingCanvas" xmlns:cx="http://schemas.microsoft.com/office/drawing/2014/chartex" xmlns:cx1="http://schemas.microsoft.com/office/drawing/2015/9/8/chartex" xmlns:cx2="http://schemas.microsoft.com/office/drawing/2015/10/21/chartex" xmlns:cx3="http://schemas.microsoft.com/office/drawing/2016/5/9/chartex" xmlns:cx4="http://schemas.microsoft.com/office/drawing/2016/5/10/chartex" xmlns:cx5="http://schemas.microsoft.com/office/drawing/2016/5/11/chartex" xmlns:cx6="http://schemas.microsoft.com/office/drawing/2016/5/12/chartex" xmlns:cx7="http://schemas.microsoft.com/office/drawing/2016/5/13/chartex" xmlns:cx8="http://schemas.microsoft.com/office/drawing/2016/5/14/chartex" xmlns:mc="http://schemas.openxmlformats.org/markup-compatibility/2006" xmlns:aink="http://schemas.microsoft.com/office/drawing/2016/ink" xmlns:am3d="http://schemas.microsoft.com/office/drawing/2017/model3d" xmlns:o="urn:schemas-microsoft-com:office:office" xmlns:r="http://schemas.openxmlformats.org/officeDocument/2006/relationships" xmlns:m="http://schemas.openxmlformats.org/officeDocument/2006/math" xmlns:v="urn:schemas-microsoft-com:vml" xmlns:wp14="http://schemas.microsoft.com/office/word/2010/wordprocessingDrawing" xmlns:wp="http://schemas.openxmlformats.org/drawingml/2006/wordprocessingDrawing" xmlns:w10="urn:schemas-microsoft-com:office:word" xmlns:w="http://schemas.openxmlformats.org/wordprocessingml/2006/main" xmlns:w14="http://schemas.microsoft.com/office/word/2010/wordml" xmlns:w15="http://schemas.microsoft.com/office/word/2012/wordml" xmlns:w16cid="http://schemas.microsoft.com/office/word/2016/wordml/cid" xmlns:w16se="http://schemas.microsoft.com/office/word/2015/wordml/symex" xmlns:wpg="http://schemas.microsoft.com/office/word/2010/wordprocessingGroup" xmlns:wpi="http://schemas.microsoft.com/office/word/2010/wordprocessingInk" xmlns:wne="http://schemas.microsoft.com/office/word/2006/wordml" xmlns:wps="http://schemas.microsoft.com/office/word/2010/wordprocessingShape" mc:Ignorable="w14 w15 w16se w16cid wp14">
   <w:abstractNum w:abstractNumId="0" w15:restartNumberingAfterBreak="0">
     <w:nsid w:val="05F06B8C"/>
     <w:multiLevelType w:val="hybridMultilevel"/>
@@ -9009,7 +8780,7 @@
 </file>
 
 <file path=word/styles.xml><?xml version="1.0" encoding="utf-8"?>
-<w:styles xmlns:mc="http://schemas.openxmlformats.org/markup-compatibility/2006" xmlns:r="http://schemas.openxmlformats.org/officeDocument/2006/relationships" xmlns:w="http://schemas.openxmlformats.org/wordprocessingml/2006/main" xmlns:w14="http://schemas.microsoft.com/office/word/2010/wordml" xmlns:w15="http://schemas.microsoft.com/office/word/2012/wordml" xmlns:w16se="http://schemas.microsoft.com/office/word/2015/wordml/symex" mc:Ignorable="w14 w15 w16se">
+<w:styles xmlns:mc="http://schemas.openxmlformats.org/markup-compatibility/2006" xmlns:r="http://schemas.openxmlformats.org/officeDocument/2006/relationships" xmlns:w="http://schemas.openxmlformats.org/wordprocessingml/2006/main" xmlns:w14="http://schemas.microsoft.com/office/word/2010/wordml" xmlns:w15="http://schemas.microsoft.com/office/word/2012/wordml" xmlns:w16cid="http://schemas.microsoft.com/office/word/2016/wordml/cid" xmlns:w16se="http://schemas.microsoft.com/office/word/2015/wordml/symex" mc:Ignorable="w14 w15 w16se w16cid">
   <w:docDefaults>
     <w:rPrDefault>
       <w:rPr>
@@ -9025,7 +8796,7 @@
       </w:pPr>
     </w:pPrDefault>
   </w:docDefaults>
-  <w:latentStyles w:defLockedState="0" w:defUIPriority="99" w:defSemiHidden="0" w:defUnhideWhenUsed="0" w:defQFormat="0" w:count="371">
+  <w:latentStyles w:defLockedState="0" w:defUIPriority="99" w:defSemiHidden="0" w:defUnhideWhenUsed="0" w:defQFormat="0" w:count="375">
     <w:lsdException w:name="Normal" w:uiPriority="0" w:qFormat="1"/>
     <w:lsdException w:name="heading 1" w:uiPriority="9" w:qFormat="1"/>
     <w:lsdException w:name="heading 2" w:semiHidden="1" w:uiPriority="9" w:unhideWhenUsed="1" w:qFormat="1"/>
@@ -9397,6 +9168,10 @@
     <w:lsdException w:name="List Table 5 Dark Accent 6" w:uiPriority="50"/>
     <w:lsdException w:name="List Table 6 Colorful Accent 6" w:uiPriority="51"/>
     <w:lsdException w:name="List Table 7 Colorful Accent 6" w:uiPriority="52"/>
+    <w:lsdException w:name="Mention" w:semiHidden="1" w:unhideWhenUsed="1"/>
+    <w:lsdException w:name="Smart Hyperlink" w:semiHidden="1" w:unhideWhenUsed="1"/>
+    <w:lsdException w:name="Hashtag" w:semiHidden="1" w:unhideWhenUsed="1"/>
+    <w:lsdException w:name="Unresolved Mention" w:semiHidden="1" w:unhideWhenUsed="1"/>
   </w:latentStyles>
   <w:style w:type="paragraph" w:default="1" w:styleId="Normal">
     <w:name w:val="Normal"/>
@@ -9615,7 +9390,7 @@
 </file>
 
 <file path=word/glossary/document.xml><?xml version="1.0" encoding="utf-8"?>
-<w:glossaryDocument xmlns:wpc="http://schemas.microsoft.com/office/word/2010/wordprocessingCanvas" xmlns:cx="http://schemas.microsoft.com/office/drawing/2014/chartex" xmlns:cx1="http://schemas.microsoft.com/office/drawing/2015/9/8/chartex" xmlns:mc="http://schemas.openxmlformats.org/markup-compatibility/2006" xmlns:o="urn:schemas-microsoft-com:office:office" xmlns:r="http://schemas.openxmlformats.org/officeDocument/2006/relationships" xmlns:m="http://schemas.openxmlformats.org/officeDocument/2006/math" xmlns:v="urn:schemas-microsoft-com:vml" xmlns:wp14="http://schemas.microsoft.com/office/word/2010/wordprocessingDrawing" xmlns:wp="http://schemas.openxmlformats.org/drawingml/2006/wordprocessingDrawing" xmlns:w10="urn:schemas-microsoft-com:office:word" xmlns:w="http://schemas.openxmlformats.org/wordprocessingml/2006/main" xmlns:w14="http://schemas.microsoft.com/office/word/2010/wordml" xmlns:w15="http://schemas.microsoft.com/office/word/2012/wordml" xmlns:w16se="http://schemas.microsoft.com/office/word/2015/wordml/symex" xmlns:wpg="http://schemas.microsoft.com/office/word/2010/wordprocessingGroup" xmlns:wpi="http://schemas.microsoft.com/office/word/2010/wordprocessingInk" xmlns:wne="http://schemas.microsoft.com/office/word/2006/wordml" xmlns:wps="http://schemas.microsoft.com/office/word/2010/wordprocessingShape" mc:Ignorable="w14 w15 w16se wp14">
+<w:glossaryDocument xmlns:wpc="http://schemas.microsoft.com/office/word/2010/wordprocessingCanvas" xmlns:cx="http://schemas.microsoft.com/office/drawing/2014/chartex" xmlns:cx1="http://schemas.microsoft.com/office/drawing/2015/9/8/chartex" xmlns:cx2="http://schemas.microsoft.com/office/drawing/2015/10/21/chartex" xmlns:cx3="http://schemas.microsoft.com/office/drawing/2016/5/9/chartex" xmlns:cx4="http://schemas.microsoft.com/office/drawing/2016/5/10/chartex" xmlns:cx5="http://schemas.microsoft.com/office/drawing/2016/5/11/chartex" xmlns:cx6="http://schemas.microsoft.com/office/drawing/2016/5/12/chartex" xmlns:cx7="http://schemas.microsoft.com/office/drawing/2016/5/13/chartex" xmlns:cx8="http://schemas.microsoft.com/office/drawing/2016/5/14/chartex" xmlns:mc="http://schemas.openxmlformats.org/markup-compatibility/2006" xmlns:aink="http://schemas.microsoft.com/office/drawing/2016/ink" xmlns:am3d="http://schemas.microsoft.com/office/drawing/2017/model3d" xmlns:o="urn:schemas-microsoft-com:office:office" xmlns:r="http://schemas.openxmlformats.org/officeDocument/2006/relationships" xmlns:m="http://schemas.openxmlformats.org/officeDocument/2006/math" xmlns:v="urn:schemas-microsoft-com:vml" xmlns:wp14="http://schemas.microsoft.com/office/word/2010/wordprocessingDrawing" xmlns:wp="http://schemas.openxmlformats.org/drawingml/2006/wordprocessingDrawing" xmlns:w10="urn:schemas-microsoft-com:office:word" xmlns:w="http://schemas.openxmlformats.org/wordprocessingml/2006/main" xmlns:w14="http://schemas.microsoft.com/office/word/2010/wordml" xmlns:w15="http://schemas.microsoft.com/office/word/2012/wordml" xmlns:w16cid="http://schemas.microsoft.com/office/word/2016/wordml/cid" xmlns:w16se="http://schemas.microsoft.com/office/word/2015/wordml/symex" xmlns:wpg="http://schemas.microsoft.com/office/word/2010/wordprocessingGroup" xmlns:wpi="http://schemas.microsoft.com/office/word/2010/wordprocessingInk" xmlns:wne="http://schemas.microsoft.com/office/word/2006/wordml" xmlns:wps="http://schemas.microsoft.com/office/word/2010/wordprocessingShape" mc:Ignorable="w14 w15 w16se w16cid wp14">
   <w:docParts>
     <w:docPart>
       <w:docPartPr>
@@ -9703,13 +9478,13 @@
 </file>
 
 <file path=word/glossary/fontTable.xml><?xml version="1.0" encoding="utf-8"?>
-<w:fonts xmlns:mc="http://schemas.openxmlformats.org/markup-compatibility/2006" xmlns:r="http://schemas.openxmlformats.org/officeDocument/2006/relationships" xmlns:w="http://schemas.openxmlformats.org/wordprocessingml/2006/main" xmlns:w14="http://schemas.microsoft.com/office/word/2010/wordml" xmlns:w15="http://schemas.microsoft.com/office/word/2012/wordml" xmlns:w16se="http://schemas.microsoft.com/office/word/2015/wordml/symex" mc:Ignorable="w14 w15 w16se">
+<w:fonts xmlns:mc="http://schemas.openxmlformats.org/markup-compatibility/2006" xmlns:r="http://schemas.openxmlformats.org/officeDocument/2006/relationships" xmlns:w="http://schemas.openxmlformats.org/wordprocessingml/2006/main" xmlns:w14="http://schemas.microsoft.com/office/word/2010/wordml" xmlns:w15="http://schemas.microsoft.com/office/word/2012/wordml" xmlns:w16cid="http://schemas.microsoft.com/office/word/2016/wordml/cid" xmlns:w16se="http://schemas.microsoft.com/office/word/2015/wordml/symex" mc:Ignorable="w14 w15 w16se w16cid">
   <w:font w:name="Times New Roman">
     <w:panose1 w:val="02020603050405020304"/>
     <w:charset w:val="00"/>
     <w:family w:val="roman"/>
     <w:pitch w:val="variable"/>
-    <w:sig w:usb0="E0002AFF" w:usb1="C0007841" w:usb2="00000009" w:usb3="00000000" w:csb0="000001FF" w:csb1="00000000"/>
+    <w:sig w:usb0="E0002AFF" w:usb1="C0007843" w:usb2="00000009" w:usb3="00000000" w:csb0="000001FF" w:csb1="00000000"/>
   </w:font>
   <w:font w:name="Arial">
     <w:panose1 w:val="020B0604020202020204"/>
@@ -9723,7 +9498,7 @@
     <w:charset w:val="00"/>
     <w:family w:val="swiss"/>
     <w:pitch w:val="variable"/>
-    <w:sig w:usb0="E00002FF" w:usb1="4000ACFF" w:usb2="00000001" w:usb3="00000000" w:csb0="0000019F" w:csb1="00000000"/>
+    <w:sig w:usb0="E0002AFF" w:usb1="4000ACFF" w:usb2="00000001" w:usb3="00000000" w:csb0="000001FF" w:csb1="00000000"/>
   </w:font>
   <w:font w:name="Courier New">
     <w:panose1 w:val="02070309020205020404"/>
@@ -9751,7 +9526,7 @@
     <w:charset w:val="00"/>
     <w:family w:val="swiss"/>
     <w:pitch w:val="variable"/>
-    <w:sig w:usb0="E10022FF" w:usb1="C000E47F" w:usb2="00000029" w:usb3="00000000" w:csb0="000001DF" w:csb1="00000000"/>
+    <w:sig w:usb0="E4002EFF" w:usb1="C000E47F" w:usb2="00000009" w:usb3="00000000" w:csb0="000001FF" w:csb1="00000000"/>
   </w:font>
   <w:font w:name="MS Gothic">
     <w:altName w:val="ＭＳ ゴシック"/>
@@ -9759,27 +9534,27 @@
     <w:charset w:val="80"/>
     <w:family w:val="modern"/>
     <w:pitch w:val="fixed"/>
-    <w:sig w:usb0="E00002FF" w:usb1="6AC7FDFB" w:usb2="00000012" w:usb3="00000000" w:csb0="0002009F" w:csb1="00000000"/>
+    <w:sig w:usb0="E00002FF" w:usb1="6AC7FDFB" w:usb2="08000012" w:usb3="00000000" w:csb0="0002009F" w:csb1="00000000"/>
   </w:font>
   <w:font w:name="Cambria Math">
     <w:panose1 w:val="02040503050406030204"/>
     <w:charset w:val="00"/>
     <w:family w:val="roman"/>
     <w:pitch w:val="variable"/>
-    <w:sig w:usb0="E00002FF" w:usb1="420024FF" w:usb2="00000000" w:usb3="00000000" w:csb0="0000019F" w:csb1="00000000"/>
+    <w:sig w:usb0="E00006FF" w:usb1="420024FF" w:usb2="02000000" w:usb3="00000000" w:csb0="0000019F" w:csb1="00000000"/>
   </w:font>
   <w:font w:name="Calibri Light">
     <w:panose1 w:val="020F0302020204030204"/>
     <w:charset w:val="00"/>
     <w:family w:val="swiss"/>
     <w:pitch w:val="variable"/>
-    <w:sig w:usb0="A00002EF" w:usb1="4000207B" w:usb2="00000000" w:usb3="00000000" w:csb0="0000019F" w:csb1="00000000"/>
+    <w:sig w:usb0="A0002AEF" w:usb1="4000207B" w:usb2="00000000" w:usb3="00000000" w:csb0="000001FF" w:csb1="00000000"/>
   </w:font>
 </w:fonts>
 </file>
 
 <file path=word/glossary/settings.xml><?xml version="1.0" encoding="utf-8"?>
-<w:settings xmlns:mc="http://schemas.openxmlformats.org/markup-compatibility/2006" xmlns:o="urn:schemas-microsoft-com:office:office" xmlns:r="http://schemas.openxmlformats.org/officeDocument/2006/relationships" xmlns:m="http://schemas.openxmlformats.org/officeDocument/2006/math" xmlns:v="urn:schemas-microsoft-com:vml" xmlns:w10="urn:schemas-microsoft-com:office:word" xmlns:w="http://schemas.openxmlformats.org/wordprocessingml/2006/main" xmlns:w14="http://schemas.microsoft.com/office/word/2010/wordml" xmlns:w15="http://schemas.microsoft.com/office/word/2012/wordml" xmlns:w16se="http://schemas.microsoft.com/office/word/2015/wordml/symex" xmlns:sl="http://schemas.openxmlformats.org/schemaLibrary/2006/main" mc:Ignorable="w14 w15 w16se">
+<w:settings xmlns:mc="http://schemas.openxmlformats.org/markup-compatibility/2006" xmlns:o="urn:schemas-microsoft-com:office:office" xmlns:r="http://schemas.openxmlformats.org/officeDocument/2006/relationships" xmlns:m="http://schemas.openxmlformats.org/officeDocument/2006/math" xmlns:v="urn:schemas-microsoft-com:vml" xmlns:w10="urn:schemas-microsoft-com:office:word" xmlns:w="http://schemas.openxmlformats.org/wordprocessingml/2006/main" xmlns:w14="http://schemas.microsoft.com/office/word/2010/wordml" xmlns:w15="http://schemas.microsoft.com/office/word/2012/wordml" xmlns:w16cid="http://schemas.microsoft.com/office/word/2016/wordml/cid" xmlns:w16se="http://schemas.microsoft.com/office/word/2015/wordml/symex" xmlns:sl="http://schemas.openxmlformats.org/schemaLibrary/2006/main" mc:Ignorable="w14 w15 w16se w16cid">
   <w:view w:val="normal"/>
   <w:defaultTabStop w:val="720"/>
   <w:characterSpacingControl w:val="doNotCompress"/>
@@ -9790,6 +9565,7 @@
     <w:compatSetting w:name="enableOpenTypeFeatures" w:uri="http://schemas.microsoft.com/office/word" w:val="1"/>
     <w:compatSetting w:name="doNotFlipMirrorIndents" w:uri="http://schemas.microsoft.com/office/word" w:val="1"/>
     <w:compatSetting w:name="differentiateMultirowTableHeaders" w:uri="http://schemas.microsoft.com/office/word" w:val="1"/>
+    <w:compatSetting w:name="useWord2013TrackBottomHyphenation" w:uri="http://schemas.microsoft.com/office/word" w:val="1"/>
   </w:compat>
   <w:rsids>
     <w:rsidRoot w:val="001129B0"/>
@@ -9802,7 +9578,9 @@
     <w:rsid w:val="00720ED7"/>
     <w:rsid w:val="00752858"/>
     <w:rsid w:val="007D1B69"/>
+    <w:rsid w:val="007D4CB6"/>
     <w:rsid w:val="00884A89"/>
+    <w:rsid w:val="00935802"/>
     <w:rsid w:val="009D3EC9"/>
     <w:rsid w:val="00D100AE"/>
     <w:rsid w:val="00E64B96"/>
@@ -9831,7 +9609,7 @@
 </file>
 
 <file path=word/glossary/styles.xml><?xml version="1.0" encoding="utf-8"?>
-<w:styles xmlns:mc="http://schemas.openxmlformats.org/markup-compatibility/2006" xmlns:r="http://schemas.openxmlformats.org/officeDocument/2006/relationships" xmlns:w="http://schemas.openxmlformats.org/wordprocessingml/2006/main" xmlns:w14="http://schemas.microsoft.com/office/word/2010/wordml" xmlns:w15="http://schemas.microsoft.com/office/word/2012/wordml" xmlns:w16se="http://schemas.microsoft.com/office/word/2015/wordml/symex" mc:Ignorable="w14 w15 w16se">
+<w:styles xmlns:mc="http://schemas.openxmlformats.org/markup-compatibility/2006" xmlns:r="http://schemas.openxmlformats.org/officeDocument/2006/relationships" xmlns:w="http://schemas.openxmlformats.org/wordprocessingml/2006/main" xmlns:w14="http://schemas.microsoft.com/office/word/2010/wordml" xmlns:w15="http://schemas.microsoft.com/office/word/2012/wordml" xmlns:w16cid="http://schemas.microsoft.com/office/word/2016/wordml/cid" xmlns:w16se="http://schemas.microsoft.com/office/word/2015/wordml/symex" mc:Ignorable="w14 w15 w16se w16cid">
   <w:docDefaults>
     <w:rPrDefault>
       <w:rPr>
@@ -9847,7 +9625,7 @@
       </w:pPr>
     </w:pPrDefault>
   </w:docDefaults>
-  <w:latentStyles w:defLockedState="0" w:defUIPriority="99" w:defSemiHidden="0" w:defUnhideWhenUsed="0" w:defQFormat="0" w:count="371">
+  <w:latentStyles w:defLockedState="0" w:defUIPriority="99" w:defSemiHidden="0" w:defUnhideWhenUsed="0" w:defQFormat="0" w:count="375">
     <w:lsdException w:name="Normal" w:uiPriority="0" w:qFormat="1"/>
     <w:lsdException w:name="heading 1" w:uiPriority="9" w:qFormat="1"/>
     <w:lsdException w:name="heading 2" w:semiHidden="1" w:uiPriority="9" w:unhideWhenUsed="1" w:qFormat="1"/>
@@ -10219,6 +9997,10 @@
     <w:lsdException w:name="List Table 5 Dark Accent 6" w:uiPriority="50"/>
     <w:lsdException w:name="List Table 6 Colorful Accent 6" w:uiPriority="51"/>
     <w:lsdException w:name="List Table 7 Colorful Accent 6" w:uiPriority="52"/>
+    <w:lsdException w:name="Mention" w:semiHidden="1" w:unhideWhenUsed="1"/>
+    <w:lsdException w:name="Smart Hyperlink" w:semiHidden="1" w:unhideWhenUsed="1"/>
+    <w:lsdException w:name="Hashtag" w:semiHidden="1" w:unhideWhenUsed="1"/>
+    <w:lsdException w:name="Unresolved Mention" w:semiHidden="1" w:unhideWhenUsed="1"/>
   </w:latentStyles>
   <w:style w:type="paragraph" w:default="1" w:styleId="Normal">
     <w:name w:val="Normal"/>
@@ -10269,7 +10051,7 @@
 </file>
 
 <file path=word/glossary/webSettings.xml><?xml version="1.0" encoding="utf-8"?>
-<w:webSettings xmlns:mc="http://schemas.openxmlformats.org/markup-compatibility/2006" xmlns:r="http://schemas.openxmlformats.org/officeDocument/2006/relationships" xmlns:w="http://schemas.openxmlformats.org/wordprocessingml/2006/main" xmlns:w14="http://schemas.microsoft.com/office/word/2010/wordml" xmlns:w15="http://schemas.microsoft.com/office/word/2012/wordml" xmlns:w16se="http://schemas.microsoft.com/office/word/2015/wordml/symex" mc:Ignorable="w14 w15 w16se">
+<w:webSettings xmlns:mc="http://schemas.openxmlformats.org/markup-compatibility/2006" xmlns:r="http://schemas.openxmlformats.org/officeDocument/2006/relationships" xmlns:w="http://schemas.openxmlformats.org/wordprocessingml/2006/main" xmlns:w14="http://schemas.microsoft.com/office/word/2010/wordml" xmlns:w15="http://schemas.microsoft.com/office/word/2012/wordml" xmlns:w16cid="http://schemas.microsoft.com/office/word/2016/wordml/cid" xmlns:w16se="http://schemas.microsoft.com/office/word/2015/wordml/symex" mc:Ignorable="w14 w15 w16se w16cid">
   <w:optimizeForBrowser/>
   <w:allowPNG/>
 </w:webSettings>
@@ -10568,7 +10350,7 @@
 </file>
 
 <file path=customXml/itemProps1.xml><?xml version="1.0" encoding="utf-8"?>
-<ds:datastoreItem xmlns:ds="http://schemas.openxmlformats.org/officeDocument/2006/customXml" ds:itemID="{8817B876-1C17-46FA-B26F-E7AE6AD7EF68}">
+<ds:datastoreItem xmlns:ds="http://schemas.openxmlformats.org/officeDocument/2006/customXml" ds:itemID="{AEA88970-8C89-4C55-A059-D2A05B767218}">
   <ds:schemaRefs>
     <ds:schemaRef ds:uri="http://schemas.openxmlformats.org/officeDocument/2006/bibliography"/>
   </ds:schemaRefs>

</xml_diff>

<commit_message>
Minor fixes in the missions table.
</commit_message>
<xml_diff>
--- a/SIPL_ProjectCharacterizationDocument.docx
+++ b/SIPL_ProjectCharacterizationDocument.docx
@@ -1863,24 +1863,16 @@
           <w:szCs w:val="24"/>
           <w:rtl/>
         </w:rPr>
-        <w:t xml:space="preserve">, </w:t>
-      </w:r>
-      <w:r>
-        <w:rPr>
-          <w:sz w:val="24"/>
-          <w:szCs w:val="24"/>
-          <w:highlight w:val="yellow"/>
-        </w:rPr>
-        <w:t>Forward-backward algorithm</w:t>
-      </w:r>
-      <w:r>
-        <w:rPr>
-          <w:rFonts w:hint="cs"/>
-          <w:sz w:val="24"/>
-          <w:szCs w:val="24"/>
-          <w:rtl/>
-        </w:rPr>
-        <w:t xml:space="preserve"> ועוד.</w:t>
+        <w:t xml:space="preserve"> </w:t>
+      </w:r>
+      <w:r>
+        <w:rPr>
+          <w:rFonts w:hint="cs"/>
+          <w:sz w:val="24"/>
+          <w:szCs w:val="24"/>
+          <w:rtl/>
+        </w:rPr>
+        <w:t>ועוד.</w:t>
       </w:r>
     </w:p>
     <w:p>
@@ -2779,7 +2771,7 @@
           </mc:Choice>
           <mc:Fallback>
             <w:pict>
-              <v:shape w14:anchorId="18A5FE13" id="Text Box 16" o:spid="_x0000_s1037" type="#_x0000_t202" style="position:absolute;margin-left:182.15pt;margin-top:47.15pt;width:56.4pt;height:35.3pt;z-index:251684864;visibility:visible;mso-wrap-style:square;mso-width-percent:0;mso-height-percent:0;mso-wrap-distance-left:9pt;mso-wrap-distance-top:0;mso-wrap-distance-right:9pt;mso-wrap-distance-bottom:0;mso-position-horizontal:absolute;mso-position-horizontal-relative:margin;mso-position-vertical:absolute;mso-position-vertical-relative:text;mso-width-percent:0;mso-height-percent:0;mso-width-relative:margin;mso-height-relative:margin;v-text-anchor:top" o:gfxdata="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" fillcolor="white [3201]" stroked="f" strokeweight=".5pt">
+              <v:shape w14:anchorId="18A5FE13" id="Text Box 16" o:spid="_x0000_s1035" type="#_x0000_t202" style="position:absolute;margin-left:182.15pt;margin-top:47.15pt;width:56.4pt;height:35.3pt;z-index:251684864;visibility:visible;mso-wrap-style:square;mso-width-percent:0;mso-height-percent:0;mso-wrap-distance-left:9pt;mso-wrap-distance-top:0;mso-wrap-distance-right:9pt;mso-wrap-distance-bottom:0;mso-position-horizontal:absolute;mso-position-horizontal-relative:margin;mso-position-vertical:absolute;mso-position-vertical-relative:text;mso-width-percent:0;mso-height-percent:0;mso-width-relative:margin;mso-height-relative:margin;v-text-anchor:top" o:gfxdata="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" fillcolor="white [3201]" stroked="f" strokeweight=".5pt">
                 <v:textbox>
                   <w:txbxContent>
                     <w:p>
@@ -2995,7 +2987,6 @@
           <w:szCs w:val="24"/>
           <w:rtl/>
         </w:rPr>
-        <w:lastRenderedPageBreak/>
         <w:t xml:space="preserve">5. </w:t>
       </w:r>
       <w:r>
@@ -3787,7 +3778,6 @@
           <w:szCs w:val="24"/>
           <w:rtl/>
         </w:rPr>
-        <w:lastRenderedPageBreak/>
         <w:t xml:space="preserve">9. </w:t>
       </w:r>
       <w:commentRangeStart w:id="15"/>
@@ -4526,6 +4516,15 @@
               </w:rPr>
               <w:t>מציאת הגישה בעלת הפוטנציאל הגדול ביותר להשגת תוצאות מיטביות</w:t>
             </w:r>
+            <w:r>
+              <w:rPr>
+                <w:rFonts w:hint="cs"/>
+                <w:sz w:val="24"/>
+                <w:szCs w:val="24"/>
+                <w:rtl/>
+              </w:rPr>
+              <w:t>. אימוץ הערות ורעיונות רלוונטיים שעלו במהלך הצגת העבודה שנעשתה.</w:t>
+            </w:r>
           </w:p>
         </w:tc>
       </w:tr>
@@ -4819,7 +4818,25 @@
                 <w:szCs w:val="24"/>
                 <w:rtl/>
               </w:rPr>
-              <w:t>איסוף כלל המידע שהתקבל, הצגת הפתרון ההולם ביותר לבעיה במצגת ופוסטר והצגתם.</w:t>
+              <w:t>איסוף כלל המידע שהתקבל, הצגת הפתרון ההולם ביותר לבעיה</w:t>
+            </w:r>
+            <w:r>
+              <w:rPr>
+                <w:rFonts w:hint="cs"/>
+                <w:sz w:val="24"/>
+                <w:szCs w:val="24"/>
+                <w:rtl/>
+              </w:rPr>
+              <w:t xml:space="preserve"> ומסקנות מהעבודה </w:t>
+            </w:r>
+            <w:r>
+              <w:rPr>
+                <w:rFonts w:hint="cs"/>
+                <w:sz w:val="24"/>
+                <w:szCs w:val="24"/>
+                <w:rtl/>
+              </w:rPr>
+              <w:t>במצגת ופוסטר והצגתם.</w:t>
             </w:r>
           </w:p>
         </w:tc>
@@ -4866,7 +4883,6 @@
           <w:szCs w:val="24"/>
           <w:rtl/>
         </w:rPr>
-        <w:lastRenderedPageBreak/>
         <w:t xml:space="preserve">10. </w:t>
       </w:r>
       <w:commentRangeStart w:id="16"/>
@@ -4911,16 +4927,6 @@
         </w:rPr>
         <w:commentReference w:id="16"/>
       </w:r>
-    </w:p>
-    <w:p>
-      <w:pPr>
-        <w:bidi/>
-        <w:rPr>
-          <w:sz w:val="24"/>
-          <w:szCs w:val="24"/>
-          <w:rtl/>
-        </w:rPr>
-      </w:pPr>
     </w:p>
     <w:tbl>
       <w:tblPr>
@@ -4973,6 +4979,8 @@
                 <w:rtl/>
               </w:rPr>
             </w:pPr>
+            <w:bookmarkStart w:id="17" w:name="_GoBack"/>
+            <w:bookmarkEnd w:id="17"/>
             <w:r>
               <w:rPr>
                 <w:rFonts w:hint="cs"/>
@@ -6826,7 +6834,6 @@
                 <w:rtl/>
               </w:rPr>
             </w:pPr>
-            <w:bookmarkStart w:id="17" w:name="_GoBack" w:colFirst="4" w:colLast="5"/>
           </w:p>
         </w:tc>
         <w:tc>
@@ -7265,7 +7272,6 @@
           </w:p>
         </w:tc>
       </w:tr>
-      <w:bookmarkEnd w:id="17"/>
     </w:tbl>
     <w:p>
       <w:pPr>
@@ -8300,7 +8306,7 @@
         </mc:Choice>
         <mc:Fallback>
           <w:pict>
-            <v:group w14:anchorId="36733610" id="Group 5" o:spid="_x0000_s1026" style="position:absolute;margin-left:156.9pt;margin-top:-4.55pt;width:142.45pt;height:43.15pt;z-index:251661312" coordsize="18093,5480" o:gfxdata="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">
+            <v:group w14:anchorId="36733610" id="Group 5" o:spid="_x0000_s1036" style="position:absolute;margin-left:156.9pt;margin-top:-4.55pt;width:142.45pt;height:43.15pt;z-index:251661312" coordsize="18093,5480" o:gfxdata="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">
               <v:shapetype id="_x0000_t75" coordsize="21600,21600" o:spt="75" o:preferrelative="t" path="m@4@5l@4@11@9@11@9@5xe" filled="f" stroked="f">
                 <v:stroke joinstyle="miter"/>
                 <v:formulas>
@@ -8320,14 +8326,14 @@
                 <v:path o:extrusionok="f" gradientshapeok="t" o:connecttype="rect"/>
                 <o:lock v:ext="edit" aspectratio="t"/>
               </v:shapetype>
-              <v:shape id="Picture 4" o:spid="_x0000_s1027" type="#_x0000_t75" style="position:absolute;left:762;top:1524;width:10966;height:3956;visibility:visible;mso-wrap-style:square" o:gfxdata="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">
+              <v:shape id="Picture 4" o:spid="_x0000_s1037" type="#_x0000_t75" style="position:absolute;left:762;top:1524;width:10966;height:3956;visibility:visible;mso-wrap-style:square" o:gfxdata="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">
                 <v:imagedata r:id="rId2" o:title=""/>
               </v:shape>
               <v:shapetype id="_x0000_t202" coordsize="21600,21600" o:spt="202" path="m,l,21600r21600,l21600,xe">
                 <v:stroke joinstyle="miter"/>
                 <v:path gradientshapeok="t" o:connecttype="rect"/>
               </v:shapetype>
-              <v:shape id="Text Box 1" o:spid="_x0000_s1028" type="#_x0000_t202" style="position:absolute;width:18093;height:2476;visibility:visible;mso-wrap-style:square;v-text-anchor:top" o:gfxdata="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" fillcolor="white [3201]" stroked="f" strokeweight=".5pt">
+              <v:shape id="Text Box 1" o:spid="_x0000_s1038" type="#_x0000_t202" style="position:absolute;width:18093;height:2476;visibility:visible;mso-wrap-style:square;v-text-anchor:top" o:gfxdata="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" fillcolor="white [3201]" stroked="f" strokeweight=".5pt">
                 <v:textbox inset=",0,,0">
                   <w:txbxContent>
                     <w:p>
@@ -9484,28 +9490,28 @@
     <w:charset w:val="00"/>
     <w:family w:val="roman"/>
     <w:pitch w:val="variable"/>
-    <w:sig w:usb0="E0002AFF" w:usb1="C0007843" w:usb2="00000009" w:usb3="00000000" w:csb0="000001FF" w:csb1="00000000"/>
+    <w:sig w:usb0="E0002EFF" w:usb1="C000785B" w:usb2="00000009" w:usb3="00000000" w:csb0="000001FF" w:csb1="00000000"/>
   </w:font>
   <w:font w:name="Arial">
     <w:panose1 w:val="020B0604020202020204"/>
     <w:charset w:val="00"/>
     <w:family w:val="swiss"/>
     <w:pitch w:val="variable"/>
-    <w:sig w:usb0="E0002AFF" w:usb1="C0007843" w:usb2="00000009" w:usb3="00000000" w:csb0="000001FF" w:csb1="00000000"/>
+    <w:sig w:usb0="E0002EFF" w:usb1="C0007843" w:usb2="00000009" w:usb3="00000000" w:csb0="000001FF" w:csb1="00000000"/>
   </w:font>
   <w:font w:name="Calibri">
     <w:panose1 w:val="020F0502020204030204"/>
     <w:charset w:val="00"/>
     <w:family w:val="swiss"/>
     <w:pitch w:val="variable"/>
-    <w:sig w:usb0="E0002AFF" w:usb1="4000ACFF" w:usb2="00000001" w:usb3="00000000" w:csb0="000001FF" w:csb1="00000000"/>
+    <w:sig w:usb0="E0002AFF" w:usb1="C000247B" w:usb2="00000009" w:usb3="00000000" w:csb0="000001FF" w:csb1="00000000"/>
   </w:font>
   <w:font w:name="Courier New">
     <w:panose1 w:val="02070309020205020404"/>
     <w:charset w:val="00"/>
     <w:family w:val="modern"/>
     <w:pitch w:val="fixed"/>
-    <w:sig w:usb0="E0002AFF" w:usb1="C0007843" w:usb2="00000009" w:usb3="00000000" w:csb0="000001FF" w:csb1="00000000"/>
+    <w:sig w:usb0="E0002EFF" w:usb1="C0007843" w:usb2="00000009" w:usb3="00000000" w:csb0="000001FF" w:csb1="00000000"/>
   </w:font>
   <w:font w:name="Wingdings">
     <w:panose1 w:val="05000000000000000000"/>
@@ -9541,14 +9547,14 @@
     <w:charset w:val="00"/>
     <w:family w:val="roman"/>
     <w:pitch w:val="variable"/>
-    <w:sig w:usb0="E00006FF" w:usb1="420024FF" w:usb2="02000000" w:usb3="00000000" w:csb0="0000019F" w:csb1="00000000"/>
+    <w:sig w:usb0="E00002FF" w:usb1="420024FF" w:usb2="00000000" w:usb3="00000000" w:csb0="0000019F" w:csb1="00000000"/>
   </w:font>
   <w:font w:name="Calibri Light">
     <w:panose1 w:val="020F0302020204030204"/>
     <w:charset w:val="00"/>
     <w:family w:val="swiss"/>
     <w:pitch w:val="variable"/>
-    <w:sig w:usb0="A0002AEF" w:usb1="4000207B" w:usb2="00000000" w:usb3="00000000" w:csb0="000001FF" w:csb1="00000000"/>
+    <w:sig w:usb0="E0002AFF" w:usb1="C000247B" w:usb2="00000009" w:usb3="00000000" w:csb0="000001FF" w:csb1="00000000"/>
   </w:font>
 </w:fonts>
 </file>
@@ -9573,6 +9579,7 @@
     <w:rsid w:val="001129B0"/>
     <w:rsid w:val="001C33BC"/>
     <w:rsid w:val="003567A7"/>
+    <w:rsid w:val="004B0A9F"/>
     <w:rsid w:val="005014A1"/>
     <w:rsid w:val="0064410A"/>
     <w:rsid w:val="00720ED7"/>
@@ -10350,7 +10357,7 @@
 </file>
 
 <file path=customXml/itemProps1.xml><?xml version="1.0" encoding="utf-8"?>
-<ds:datastoreItem xmlns:ds="http://schemas.openxmlformats.org/officeDocument/2006/customXml" ds:itemID="{AEA88970-8C89-4C55-A059-D2A05B767218}">
+<ds:datastoreItem xmlns:ds="http://schemas.openxmlformats.org/officeDocument/2006/customXml" ds:itemID="{CF3E89A0-9252-4881-8DD6-739EAAADCA2D}">
   <ds:schemaRefs>
     <ds:schemaRef ds:uri="http://schemas.openxmlformats.org/officeDocument/2006/bibliography"/>
   </ds:schemaRefs>

</xml_diff>